<commit_message>
updated programming activity #2
</commit_message>
<xml_diff>
--- a/activities_sw/Prog_Activity2.docx
+++ b/activities_sw/Prog_Activity2.docx
@@ -27,7 +27,7 @@
           <w:sz w:val="32"/>
           <w:szCs w:val="32"/>
         </w:rPr>
-        <w:t xml:space="preserve"> – Due 9/</w:t>
+        <w:t xml:space="preserve"> – Due </w:t>
       </w:r>
       <w:r>
         <w:rPr>
@@ -35,7 +35,7 @@
           <w:sz w:val="32"/>
           <w:szCs w:val="32"/>
         </w:rPr>
-        <w:t>1</w:t>
+        <w:t>10</w:t>
       </w:r>
       <w:r>
         <w:rPr>
@@ -43,7 +43,15 @@
           <w:sz w:val="32"/>
           <w:szCs w:val="32"/>
         </w:rPr>
-        <w:t>8</w:t>
+        <w:t>/</w:t>
+      </w:r>
+      <w:r>
+        <w:rPr>
+          <w:rFonts w:ascii="Arial Black" w:hAnsi="Arial Black"/>
+          <w:sz w:val="32"/>
+          <w:szCs w:val="32"/>
+        </w:rPr>
+        <w:t>24</w:t>
       </w:r>
     </w:p>
     <w:p>
@@ -129,6 +137,11 @@
       <w:r>
         <w:t xml:space="preserve"> programs where we draw graphics in an “Etch-a-Sketch” fashion. </w:t>
       </w:r>
+    </w:p>
+    <w:p>
+      <w:pPr>
+        <w:pStyle w:val="Default"/>
+      </w:pPr>
     </w:p>
     <w:p>
       <w:pPr>
@@ -193,7 +206,13 @@
         <w:t>). In the turtle graphics</w:t>
       </w:r>
       <w:r>
-        <w:t xml:space="preserve"> world, we move a “turtle” </w:t>
+        <w:t xml:space="preserve"> </w:t>
+      </w:r>
+      <w:r>
+        <w:t>world, we move a virtual turtle</w:t>
+      </w:r>
+      <w:r>
+        <w:t xml:space="preserve"> </w:t>
       </w:r>
       <w:r>
         <w:t>around the screen using only a few simple commands (</w:t>
@@ -691,28 +710,49 @@
         </w:rPr>
       </w:pPr>
       <w:r>
-        <w:t>Open IDLE (</w:t>
-      </w:r>
-      <w:r>
-        <w:rPr>
-          <w:b/>
-        </w:rPr>
-        <w:t>Start-&gt;All Programs-&gt;Python 2.</w:t>
-      </w:r>
-      <w:r>
-        <w:rPr>
-          <w:b/>
-        </w:rPr>
-        <w:t>7</w:t>
-      </w:r>
-      <w:r>
-        <w:rPr>
-          <w:b/>
-        </w:rPr>
-        <w:t>-&gt;IDLE (Python GUI)</w:t>
+        <w:t xml:space="preserve">Open </w:t>
+      </w:r>
+      <w:r>
+        <w:t>PyCharm</w:t>
+      </w:r>
+      <w:r>
+        <w:t xml:space="preserve"> (</w:t>
+      </w:r>
+      <w:r>
+        <w:rPr>
+          <w:b/>
+        </w:rPr>
+        <w:t>Menu</w:t>
+      </w:r>
+      <w:r>
+        <w:rPr>
+          <w:b/>
+        </w:rPr>
+        <w:t>-&gt;</w:t>
+      </w:r>
+      <w:r>
+        <w:rPr>
+          <w:b/>
+        </w:rPr>
+        <w:t>Programming</w:t>
+      </w:r>
+      <w:r>
+        <w:rPr>
+          <w:b/>
+        </w:rPr>
+        <w:t>-&gt;Py</w:t>
+      </w:r>
+      <w:r>
+        <w:rPr>
+          <w:b/>
+        </w:rPr>
+        <w:t>Charm</w:t>
       </w:r>
       <w:r>
         <w:t>).</w:t>
+      </w:r>
+      <w:r>
+        <w:br/>
       </w:r>
     </w:p>
     <w:p>
@@ -722,21 +762,273 @@
           <w:ilvl w:val="0"/>
           <w:numId w:val="1"/>
         </w:numPr>
-      </w:pPr>
-      <w:r>
-        <w:t>Open a new editor window (</w:t>
-      </w:r>
-      <w:r>
-        <w:rPr>
-          <w:b/>
-        </w:rPr>
-        <w:t>File-&gt;New Window)</w:t>
-      </w:r>
-      <w:r>
-        <w:t xml:space="preserve"> and type the following code</w:t>
-      </w:r>
-      <w:r>
-        <w:t>:</w:t>
+        <w:rPr>
+          <w:rFonts w:ascii="Courier New" w:hAnsi="Courier New"/>
+        </w:rPr>
+      </w:pPr>
+      <w:r>
+        <w:t xml:space="preserve">In PyCharm, create a new project by selecting </w:t>
+      </w:r>
+      <w:r>
+        <w:rPr>
+          <w:b/>
+        </w:rPr>
+        <w:t xml:space="preserve">File-&gt;New Project…  </w:t>
+      </w:r>
+      <w:r>
+        <w:rPr>
+          <w:b/>
+        </w:rPr>
+        <w:br/>
+      </w:r>
+      <w:r>
+        <w:t xml:space="preserve">When the </w:t>
+      </w:r>
+      <w:r>
+        <w:rPr>
+          <w:b/>
+        </w:rPr>
+        <w:t>Create New Dialog</w:t>
+      </w:r>
+      <w:r>
+        <w:t xml:space="preserve"> windows pops up:</w:t>
+      </w:r>
+    </w:p>
+    <w:p>
+      <w:pPr>
+        <w:pStyle w:val="Default"/>
+        <w:numPr>
+          <w:ilvl w:val="1"/>
+          <w:numId w:val="1"/>
+        </w:numPr>
+        <w:rPr>
+          <w:rFonts w:ascii="Courier New" w:hAnsi="Courier New"/>
+        </w:rPr>
+      </w:pPr>
+      <w:r>
+        <w:t xml:space="preserve">name your project </w:t>
+      </w:r>
+      <w:r>
+        <w:rPr>
+          <w:b/>
+        </w:rPr>
+        <w:t>Activity2</w:t>
+      </w:r>
+    </w:p>
+    <w:p>
+      <w:pPr>
+        <w:pStyle w:val="Default"/>
+        <w:numPr>
+          <w:ilvl w:val="1"/>
+          <w:numId w:val="1"/>
+        </w:numPr>
+        <w:rPr>
+          <w:rFonts w:ascii="Courier New" w:hAnsi="Courier New"/>
+        </w:rPr>
+      </w:pPr>
+      <w:r>
+        <w:t>set</w:t>
+      </w:r>
+      <w:r>
+        <w:t xml:space="preserve"> the location for </w:t>
+      </w:r>
+      <w:r>
+        <w:rPr>
+          <w:b/>
+        </w:rPr>
+        <w:t>Activity2</w:t>
+      </w:r>
+      <w:r>
+        <w:t xml:space="preserve"> to </w:t>
+      </w:r>
+      <w:r>
+        <w:t xml:space="preserve">be the same </w:t>
+      </w:r>
+      <w:r>
+        <w:rPr>
+          <w:b/>
+        </w:rPr>
+        <w:t>CS100</w:t>
+      </w:r>
+      <w:r>
+        <w:t xml:space="preserve"> directory you created during Activity 1</w:t>
+      </w:r>
+    </w:p>
+    <w:p>
+      <w:pPr>
+        <w:pStyle w:val="Default"/>
+        <w:numPr>
+          <w:ilvl w:val="1"/>
+          <w:numId w:val="1"/>
+        </w:numPr>
+        <w:rPr>
+          <w:rFonts w:ascii="Courier New" w:hAnsi="Courier New"/>
+        </w:rPr>
+      </w:pPr>
+      <w:r>
+        <w:t>ensure that the Interpreter is set to Python 3.4.0</w:t>
+      </w:r>
+    </w:p>
+    <w:p>
+      <w:pPr>
+        <w:pStyle w:val="Default"/>
+        <w:numPr>
+          <w:ilvl w:val="1"/>
+          <w:numId w:val="1"/>
+        </w:numPr>
+        <w:rPr>
+          <w:rFonts w:ascii="Courier New" w:hAnsi="Courier New"/>
+        </w:rPr>
+      </w:pPr>
+      <w:r>
+        <w:t xml:space="preserve">click </w:t>
+      </w:r>
+      <w:r>
+        <w:rPr>
+          <w:b/>
+        </w:rPr>
+        <w:t>ok</w:t>
+      </w:r>
+      <w:r>
+        <w:t xml:space="preserve"> to create the new project</w:t>
+      </w:r>
+      <w:r>
+        <w:br/>
+      </w:r>
+    </w:p>
+    <w:p>
+      <w:pPr>
+        <w:pStyle w:val="Default"/>
+        <w:numPr>
+          <w:ilvl w:val="0"/>
+          <w:numId w:val="1"/>
+        </w:numPr>
+      </w:pPr>
+      <w:r>
+        <w:t>Create a new Python file in your project</w:t>
+      </w:r>
+    </w:p>
+    <w:p>
+      <w:pPr>
+        <w:pStyle w:val="Default"/>
+        <w:numPr>
+          <w:ilvl w:val="1"/>
+          <w:numId w:val="1"/>
+        </w:numPr>
+        <w:rPr>
+          <w:b/>
+        </w:rPr>
+      </w:pPr>
+      <w:r>
+        <w:t xml:space="preserve">Right-click on the </w:t>
+      </w:r>
+      <w:r>
+        <w:rPr>
+          <w:b/>
+        </w:rPr>
+        <w:t>Activity2</w:t>
+      </w:r>
+      <w:r>
+        <w:t xml:space="preserve"> in the left hand side of your IDE and select </w:t>
+      </w:r>
+      <w:r>
+        <w:rPr>
+          <w:b/>
+        </w:rPr>
+        <w:t>New-&gt;Python File</w:t>
+      </w:r>
+    </w:p>
+    <w:p>
+      <w:pPr>
+        <w:pStyle w:val="Default"/>
+        <w:numPr>
+          <w:ilvl w:val="1"/>
+          <w:numId w:val="1"/>
+        </w:numPr>
+      </w:pPr>
+      <w:r>
+        <w:t xml:space="preserve">Name your new Python file </w:t>
+      </w:r>
+      <w:r>
+        <w:rPr>
+          <w:rFonts w:ascii="Courier New" w:hAnsi="Courier New"/>
+          <w:b/>
+          <w:bCs/>
+          <w:sz w:val="20"/>
+          <w:szCs w:val="20"/>
+        </w:rPr>
+        <w:t>rightang.py</w:t>
+      </w:r>
+    </w:p>
+    <w:p>
+      <w:pPr>
+        <w:pStyle w:val="Default"/>
+        <w:numPr>
+          <w:ilvl w:val="1"/>
+          <w:numId w:val="1"/>
+        </w:numPr>
+      </w:pPr>
+      <w:r>
+        <w:t>Y</w:t>
+      </w:r>
+      <w:r>
+        <w:t>our new file should open up in the editor panel of your IDE</w:t>
+      </w:r>
+      <w:r>
+        <w:br/>
+      </w:r>
+      <w:r>
+        <w:br/>
+      </w:r>
+      <w:r>
+        <w:br/>
+      </w:r>
+      <w:r>
+        <w:br/>
+      </w:r>
+      <w:r>
+        <w:br/>
+      </w:r>
+    </w:p>
+    <w:p>
+      <w:pPr>
+        <w:pStyle w:val="Default"/>
+        <w:numPr>
+          <w:ilvl w:val="0"/>
+          <w:numId w:val="1"/>
+        </w:numPr>
+      </w:pPr>
+      <w:r>
+        <w:lastRenderedPageBreak/>
+        <w:t xml:space="preserve">Type the code </w:t>
+      </w:r>
+      <w:r>
+        <w:t xml:space="preserve">below </w:t>
+      </w:r>
+      <w:r>
+        <w:t xml:space="preserve">into your </w:t>
+      </w:r>
+      <w:r>
+        <w:rPr>
+          <w:rFonts w:ascii="Courier New" w:hAnsi="Courier New"/>
+          <w:b/>
+          <w:bCs/>
+          <w:sz w:val="20"/>
+          <w:szCs w:val="20"/>
+        </w:rPr>
+        <w:t>rightang.py</w:t>
+      </w:r>
+      <w:r>
+        <w:t xml:space="preserve"> file.  </w:t>
+      </w:r>
+      <w:r>
+        <w:rPr>
+          <w:b/>
+        </w:rPr>
+        <w:t>NOTE:</w:t>
+      </w:r>
+      <w:r>
+        <w:t xml:space="preserve"> programming languages are almost always case-sensitive.  Be careful and type the code EXACTLY as it is shown below.</w:t>
       </w:r>
     </w:p>
     <w:p>
@@ -1063,7 +1355,27 @@
           <w:sz w:val="20"/>
           <w:szCs w:val="20"/>
         </w:rPr>
-        <w:t>fd(turtle,100)</w:t>
+        <w:t>fd(turtle,</w:t>
+      </w:r>
+      <w:r>
+        <w:rPr>
+          <w:rFonts w:ascii="Courier New" w:hAnsi="Courier New"/>
+          <w:b/>
+          <w:bCs/>
+          <w:sz w:val="20"/>
+          <w:szCs w:val="20"/>
+        </w:rPr>
+        <w:t xml:space="preserve"> </w:t>
+      </w:r>
+      <w:r>
+        <w:rPr>
+          <w:rFonts w:ascii="Courier New" w:hAnsi="Courier New"/>
+          <w:b/>
+          <w:bCs/>
+          <w:sz w:val="20"/>
+          <w:szCs w:val="20"/>
+        </w:rPr>
+        <w:t>100)</w:t>
       </w:r>
     </w:p>
     <w:p>
@@ -1105,7 +1417,27 @@
           <w:sz w:val="20"/>
           <w:szCs w:val="20"/>
         </w:rPr>
-        <w:t>rt(turtle,90)</w:t>
+        <w:t>rt(turtle,</w:t>
+      </w:r>
+      <w:r>
+        <w:rPr>
+          <w:rFonts w:ascii="Courier New" w:hAnsi="Courier New"/>
+          <w:b/>
+          <w:bCs/>
+          <w:sz w:val="20"/>
+          <w:szCs w:val="20"/>
+        </w:rPr>
+        <w:t xml:space="preserve"> </w:t>
+      </w:r>
+      <w:r>
+        <w:rPr>
+          <w:rFonts w:ascii="Courier New" w:hAnsi="Courier New"/>
+          <w:b/>
+          <w:bCs/>
+          <w:sz w:val="20"/>
+          <w:szCs w:val="20"/>
+        </w:rPr>
+        <w:t>90)</w:t>
       </w:r>
     </w:p>
     <w:p>
@@ -1147,7 +1479,27 @@
           <w:sz w:val="20"/>
           <w:szCs w:val="20"/>
         </w:rPr>
-        <w:t>fd(turtle,100)</w:t>
+        <w:t>fd(turtle,</w:t>
+      </w:r>
+      <w:r>
+        <w:rPr>
+          <w:rFonts w:ascii="Courier New" w:hAnsi="Courier New"/>
+          <w:b/>
+          <w:bCs/>
+          <w:sz w:val="20"/>
+          <w:szCs w:val="20"/>
+        </w:rPr>
+        <w:t xml:space="preserve"> </w:t>
+      </w:r>
+      <w:r>
+        <w:rPr>
+          <w:rFonts w:ascii="Courier New" w:hAnsi="Courier New"/>
+          <w:b/>
+          <w:bCs/>
+          <w:sz w:val="20"/>
+          <w:szCs w:val="20"/>
+        </w:rPr>
+        <w:t>100)</w:t>
       </w:r>
     </w:p>
     <w:p>
@@ -1189,7 +1541,27 @@
           <w:sz w:val="20"/>
           <w:szCs w:val="20"/>
         </w:rPr>
-        <w:t>rt(turtle,90)</w:t>
+        <w:t>rt(turtle,</w:t>
+      </w:r>
+      <w:r>
+        <w:rPr>
+          <w:rFonts w:ascii="Courier New" w:hAnsi="Courier New"/>
+          <w:b/>
+          <w:bCs/>
+          <w:sz w:val="20"/>
+          <w:szCs w:val="20"/>
+        </w:rPr>
+        <w:t xml:space="preserve"> </w:t>
+      </w:r>
+      <w:r>
+        <w:rPr>
+          <w:rFonts w:ascii="Courier New" w:hAnsi="Courier New"/>
+          <w:b/>
+          <w:bCs/>
+          <w:sz w:val="20"/>
+          <w:szCs w:val="20"/>
+        </w:rPr>
+        <w:t>90)</w:t>
       </w:r>
     </w:p>
     <w:p>
@@ -1297,8 +1669,6 @@
         </w:rPr>
         <w:t xml:space="preserve">key = </w:t>
       </w:r>
-      <w:bookmarkStart w:id="0" w:name="_GoBack"/>
-      <w:bookmarkEnd w:id="0"/>
       <w:r>
         <w:rPr>
           <w:rFonts w:ascii="Courier New" w:hAnsi="Courier New"/>
@@ -1386,6 +1756,32 @@
         </w:rPr>
         <w:t>main()</w:t>
       </w:r>
+    </w:p>
+    <w:p>
+      <w:pPr>
+        <w:pStyle w:val="Default"/>
+        <w:ind w:firstLine="709"/>
+        <w:rPr>
+          <w:rFonts w:ascii="Courier New" w:hAnsi="Courier New"/>
+          <w:b/>
+          <w:bCs/>
+          <w:sz w:val="20"/>
+          <w:szCs w:val="20"/>
+        </w:rPr>
+      </w:pPr>
+    </w:p>
+    <w:p>
+      <w:pPr>
+        <w:pStyle w:val="Default"/>
+        <w:ind w:firstLine="709"/>
+        <w:rPr>
+          <w:rFonts w:ascii="Courier New" w:hAnsi="Courier New"/>
+          <w:b/>
+          <w:bCs/>
+          <w:sz w:val="20"/>
+          <w:szCs w:val="20"/>
+        </w:rPr>
+      </w:pPr>
     </w:p>
     <w:p>
       <w:pPr>
@@ -1403,19 +1799,13 @@
         </w:rPr>
       </w:pPr>
       <w:r>
-        <w:lastRenderedPageBreak/>
-        <w:t xml:space="preserve">Save the program somewhere in your documents folder (e.g. </w:t>
-      </w:r>
-      <w:r>
-        <w:rPr>
-          <w:rFonts w:ascii="Courier New" w:hAnsi="Courier New"/>
-          <w:sz w:val="20"/>
-          <w:szCs w:val="20"/>
-        </w:rPr>
-        <w:t>Documents/CS100/programs</w:t>
-      </w:r>
-      <w:r>
-        <w:t xml:space="preserve">) with the filename </w:t>
+        <w:t xml:space="preserve">Save </w:t>
+      </w:r>
+      <w:r>
+        <w:t>your</w:t>
+      </w:r>
+      <w:r>
+        <w:t xml:space="preserve"> </w:t>
       </w:r>
       <w:r>
         <w:rPr>
@@ -1426,6 +1816,12 @@
           <w:szCs w:val="20"/>
         </w:rPr>
         <w:t>rightang.py</w:t>
+      </w:r>
+      <w:r>
+        <w:t xml:space="preserve"> program</w:t>
+      </w:r>
+      <w:r>
+        <w:br/>
       </w:r>
     </w:p>
     <w:p>
@@ -1435,26 +1831,63 @@
           <w:ilvl w:val="0"/>
           <w:numId w:val="3"/>
         </w:numPr>
-      </w:pPr>
-      <w:r>
-        <w:t xml:space="preserve">Run the program by </w:t>
-      </w:r>
-      <w:r>
-        <w:rPr>
-          <w:rFonts w:ascii="Courier New" w:hAnsi="Courier New"/>
-          <w:b/>
-        </w:rPr>
-        <w:t>Run-&gt;Run Module</w:t>
-      </w:r>
-      <w:r>
-        <w:t xml:space="preserve"> (or using &lt;F5&gt;)</w:t>
-      </w:r>
-    </w:p>
-    <w:p>
-      <w:pPr>
-        <w:pStyle w:val="Default"/>
         <w:ind w:left="709"/>
       </w:pPr>
+      <w:r>
+        <w:t xml:space="preserve">Run </w:t>
+      </w:r>
+      <w:r>
+        <w:t>your</w:t>
+      </w:r>
+      <w:r>
+        <w:t xml:space="preserve"> program by</w:t>
+      </w:r>
+      <w:r>
+        <w:t xml:space="preserve"> selecting</w:t>
+      </w:r>
+      <w:r>
+        <w:t xml:space="preserve"> </w:t>
+      </w:r>
+      <w:r>
+        <w:rPr>
+          <w:rFonts w:ascii="Courier New" w:hAnsi="Courier New"/>
+          <w:b/>
+        </w:rPr>
+        <w:t>Run-&gt;</w:t>
+      </w:r>
+      <w:r>
+        <w:rPr>
+          <w:rFonts w:ascii="Courier New" w:hAnsi="Courier New"/>
+          <w:b/>
+        </w:rPr>
+        <w:t>Run…</w:t>
+      </w:r>
+      <w:r>
+        <w:rPr>
+          <w:rFonts w:ascii="Courier New" w:hAnsi="Courier New"/>
+          <w:b/>
+        </w:rPr>
+        <w:t xml:space="preserve"> </w:t>
+      </w:r>
+      <w:r>
+        <w:t xml:space="preserve">and then selecting </w:t>
+      </w:r>
+      <w:r>
+        <w:rPr>
+          <w:rFonts w:ascii="Courier New" w:hAnsi="Courier New"/>
+          <w:b/>
+          <w:bCs/>
+          <w:sz w:val="20"/>
+          <w:szCs w:val="20"/>
+        </w:rPr>
+        <w:t>rightang</w:t>
+      </w:r>
+      <w:r>
+        <w:t xml:space="preserve"> in the pop-up box that appears.</w:t>
+      </w:r>
+      <w:r>
+        <w:br/>
+      </w:r>
     </w:p>
     <w:p>
       <w:pPr>
@@ -1462,7 +1895,31 @@
         <w:ind w:left="709"/>
       </w:pPr>
       <w:r>
-        <w:t>Sketch the output produced in the turtle graphics window.</w:t>
+        <w:t xml:space="preserve">Sketch the output produced in the </w:t>
+      </w:r>
+      <w:r>
+        <w:t>TurtleWorld graphics window</w:t>
+      </w:r>
+      <w:r>
+        <w:t>.</w:t>
+      </w:r>
+      <w:r>
+        <w:t xml:space="preserve"> </w:t>
+      </w:r>
+      <w:r>
+        <w:t xml:space="preserve">When done, </w:t>
+      </w:r>
+      <w:r>
+        <w:t xml:space="preserve">click in the console window of PyCharm and press </w:t>
+      </w:r>
+      <w:r>
+        <w:rPr>
+          <w:b/>
+        </w:rPr>
+        <w:t>Enter</w:t>
+      </w:r>
+      <w:r>
+        <w:t xml:space="preserve"> to close the TurtleWorld window.</w:t>
       </w:r>
     </w:p>
     <w:p>
@@ -1510,74 +1967,6 @@
     <w:p>
       <w:pPr>
         <w:pStyle w:val="Default"/>
-        <w:ind w:left="709"/>
-      </w:pPr>
-    </w:p>
-    <w:p>
-      <w:pPr>
-        <w:pStyle w:val="Default"/>
-        <w:ind w:left="709"/>
-      </w:pPr>
-    </w:p>
-    <w:p>
-      <w:pPr>
-        <w:pStyle w:val="Default"/>
-        <w:ind w:left="709"/>
-      </w:pPr>
-    </w:p>
-    <w:p>
-      <w:pPr>
-        <w:pStyle w:val="Default"/>
-      </w:pPr>
-    </w:p>
-    <w:p>
-      <w:pPr>
-        <w:pStyle w:val="Default"/>
-      </w:pPr>
-    </w:p>
-    <w:p>
-      <w:pPr>
-        <w:pStyle w:val="Default"/>
-      </w:pPr>
-    </w:p>
-    <w:p>
-      <w:pPr>
-        <w:pStyle w:val="Default"/>
-      </w:pPr>
-    </w:p>
-    <w:p>
-      <w:pPr>
-        <w:pStyle w:val="Default"/>
-      </w:pPr>
-    </w:p>
-    <w:p>
-      <w:pPr>
-        <w:pStyle w:val="Default"/>
-      </w:pPr>
-    </w:p>
-    <w:p>
-      <w:pPr>
-        <w:pStyle w:val="Default"/>
-      </w:pPr>
-    </w:p>
-    <w:p>
-      <w:pPr>
-        <w:pStyle w:val="Default"/>
-      </w:pPr>
-    </w:p>
-    <w:p>
-      <w:pPr>
-        <w:pStyle w:val="Default"/>
-      </w:pPr>
-    </w:p>
-    <w:p>
-      <w:pPr>
-        <w:pStyle w:val="Default"/>
-      </w:pPr>
-    </w:p>
-    <w:p>
-      <w:pPr>
-        <w:pStyle w:val="Default"/>
       </w:pPr>
     </w:p>
     <w:p>
@@ -1648,15 +2037,6 @@
         <w:t>turtle</w:t>
       </w:r>
       <w:r>
-        <w:t xml:space="preserve"> (</w:t>
-      </w:r>
-      <w:r>
-        <w:rPr>
-          <w:b/>
-        </w:rPr>
-        <w:t>NOTE: be careful of the capitalization!)</w:t>
-      </w:r>
-      <w:r>
         <w:t xml:space="preserve">. </w:t>
       </w:r>
       <w:r>
@@ -1681,119 +2061,9 @@
       <w:r>
         <w:t>lines simply keeps the turtle graphics window open until we press enter (in the IDLE window) to close it.</w:t>
       </w:r>
-    </w:p>
-    <w:p>
-      <w:pPr>
-        <w:pStyle w:val="Default"/>
-      </w:pPr>
-    </w:p>
-    <w:p>
-      <w:pPr>
-        <w:pStyle w:val="Default"/>
-        <w:rPr>
-          <w:rFonts w:ascii="Arial" w:hAnsi="Arial"/>
-          <w:b/>
-          <w:bCs/>
-          <w:sz w:val="28"/>
-          <w:szCs w:val="28"/>
-        </w:rPr>
-      </w:pPr>
-    </w:p>
-    <w:p>
-      <w:pPr>
-        <w:pStyle w:val="Default"/>
-        <w:rPr>
-          <w:rFonts w:ascii="Arial" w:hAnsi="Arial"/>
-          <w:b/>
-          <w:bCs/>
-          <w:sz w:val="28"/>
-          <w:szCs w:val="28"/>
-        </w:rPr>
-      </w:pPr>
-    </w:p>
-    <w:p>
-      <w:pPr>
-        <w:pStyle w:val="Default"/>
-        <w:rPr>
-          <w:rFonts w:ascii="Arial" w:hAnsi="Arial"/>
-          <w:b/>
-          <w:bCs/>
-          <w:sz w:val="28"/>
-          <w:szCs w:val="28"/>
-        </w:rPr>
-      </w:pPr>
-    </w:p>
-    <w:p>
-      <w:pPr>
-        <w:pStyle w:val="Default"/>
-        <w:rPr>
-          <w:rFonts w:ascii="Arial" w:hAnsi="Arial"/>
-          <w:b/>
-          <w:bCs/>
-          <w:sz w:val="28"/>
-          <w:szCs w:val="28"/>
-        </w:rPr>
-      </w:pPr>
-    </w:p>
-    <w:p>
-      <w:pPr>
-        <w:pStyle w:val="Default"/>
-        <w:rPr>
-          <w:rFonts w:ascii="Arial" w:hAnsi="Arial"/>
-          <w:b/>
-          <w:bCs/>
-          <w:sz w:val="28"/>
-          <w:szCs w:val="28"/>
-        </w:rPr>
-      </w:pPr>
-    </w:p>
-    <w:p>
-      <w:pPr>
-        <w:pStyle w:val="Default"/>
-        <w:rPr>
-          <w:rFonts w:ascii="Arial" w:hAnsi="Arial"/>
-          <w:b/>
-          <w:bCs/>
-          <w:sz w:val="28"/>
-          <w:szCs w:val="28"/>
-        </w:rPr>
-      </w:pPr>
-    </w:p>
-    <w:p>
-      <w:pPr>
-        <w:pStyle w:val="Default"/>
-        <w:rPr>
-          <w:rFonts w:ascii="Arial" w:hAnsi="Arial"/>
-          <w:b/>
-          <w:bCs/>
-          <w:sz w:val="28"/>
-          <w:szCs w:val="28"/>
-        </w:rPr>
-      </w:pPr>
-    </w:p>
-    <w:p>
-      <w:pPr>
-        <w:pStyle w:val="Default"/>
-        <w:rPr>
-          <w:rFonts w:ascii="Arial" w:hAnsi="Arial"/>
-          <w:b/>
-          <w:bCs/>
-          <w:sz w:val="28"/>
-          <w:szCs w:val="28"/>
-        </w:rPr>
-      </w:pPr>
-    </w:p>
-    <w:p>
-      <w:pPr>
-        <w:pStyle w:val="Default"/>
-        <w:rPr>
-          <w:rFonts w:ascii="Arial" w:hAnsi="Arial"/>
-          <w:b/>
-          <w:bCs/>
-          <w:sz w:val="28"/>
-          <w:szCs w:val="28"/>
-        </w:rPr>
-      </w:pPr>
+      <w:r>
+        <w:t xml:space="preserve">  Lines that begin with the # character are comments and can be used to document your program.  Commented lines are not executed and can contain anything.</w:t>
+      </w:r>
     </w:p>
     <w:p>
       <w:pPr>
@@ -1851,16 +2121,7 @@
         <w:pStyle w:val="Default"/>
       </w:pPr>
       <w:r>
-        <w:t xml:space="preserve">As explained in class with respect to good programming practice, the program has several comments (the lines beginning with </w:t>
-      </w:r>
-      <w:r>
-        <w:rPr>
-          <w:b/>
-        </w:rPr>
-        <w:t>#</w:t>
-      </w:r>
-      <w:r>
-        <w:t xml:space="preserve">). However it contains several </w:t>
+        <w:t xml:space="preserve">The program you entered above has several </w:t>
       </w:r>
       <w:r>
         <w:rPr>
@@ -1888,6 +2149,18 @@
       </w:r>
       <w:r>
         <w:t xml:space="preserve"> read and maintain.</w:t>
+      </w:r>
+      <w:r>
+        <w:t xml:space="preserve"> In this part, you’ll make a few changes to your previous program to remove the </w:t>
+      </w:r>
+      <w:r>
+        <w:rPr>
+          <w:i/>
+        </w:rPr>
+        <w:t>magic numbers</w:t>
+      </w:r>
+      <w:r>
+        <w:t>.</w:t>
       </w:r>
     </w:p>
     <w:p>
@@ -1904,41 +2177,167 @@
         </w:numPr>
       </w:pPr>
       <w:r>
-        <w:t xml:space="preserve">Modify the previous program to remove the magic numbers and instead store them in variables with descriptive names </w:t>
-      </w:r>
-      <w:r>
-        <w:rPr>
-          <w:b/>
-        </w:rPr>
-        <w:t>length</w:t>
-      </w:r>
-      <w:r>
-        <w:t xml:space="preserve"> and </w:t>
-      </w:r>
-      <w:r>
-        <w:rPr>
-          <w:b/>
-        </w:rPr>
-        <w:t>angle</w:t>
-      </w:r>
-      <w:r>
-        <w:t>. These assignment statements</w:t>
-      </w:r>
-      <w:r>
-        <w:t xml:space="preserve"> need</w:t>
-      </w:r>
-      <w:r>
-        <w:t xml:space="preserve"> to be done </w:t>
-      </w:r>
-      <w:r>
-        <w:rPr>
-          <w:i/>
-        </w:rPr>
-        <w:t>before</w:t>
-      </w:r>
-      <w:r>
-        <w:t xml:space="preserve"> the variables are used in the drawing commands (and don’t forget to add a comment for the assignment code section).</w:t>
-      </w:r>
+        <w:t xml:space="preserve">Make a copy of your </w:t>
+      </w:r>
+      <w:r>
+        <w:rPr>
+          <w:rFonts w:ascii="Courier New" w:hAnsi="Courier New"/>
+          <w:b/>
+          <w:bCs/>
+          <w:sz w:val="20"/>
+          <w:szCs w:val="20"/>
+        </w:rPr>
+        <w:t>rightang.py</w:t>
+      </w:r>
+      <w:r>
+        <w:t xml:space="preserve"> program</w:t>
+      </w:r>
+    </w:p>
+    <w:p>
+      <w:pPr>
+        <w:pStyle w:val="Default"/>
+        <w:numPr>
+          <w:ilvl w:val="1"/>
+          <w:numId w:val="6"/>
+        </w:numPr>
+      </w:pPr>
+      <w:r>
+        <w:t xml:space="preserve">Right-click on the </w:t>
+      </w:r>
+      <w:r>
+        <w:rPr>
+          <w:rFonts w:ascii="Courier New" w:hAnsi="Courier New"/>
+          <w:b/>
+          <w:bCs/>
+          <w:sz w:val="20"/>
+          <w:szCs w:val="20"/>
+        </w:rPr>
+        <w:t>rightang.py</w:t>
+      </w:r>
+      <w:r>
+        <w:t xml:space="preserve"> file </w:t>
+      </w:r>
+      <w:r>
+        <w:t xml:space="preserve">in the left panel and select </w:t>
+      </w:r>
+      <w:r>
+        <w:rPr>
+          <w:b/>
+        </w:rPr>
+        <w:t>Copy</w:t>
+      </w:r>
+    </w:p>
+    <w:p>
+      <w:pPr>
+        <w:pStyle w:val="Default"/>
+        <w:numPr>
+          <w:ilvl w:val="1"/>
+          <w:numId w:val="6"/>
+        </w:numPr>
+      </w:pPr>
+      <w:r>
+        <w:t>Right</w:t>
+      </w:r>
+      <w:r>
+        <w:t xml:space="preserve">-click on the </w:t>
+      </w:r>
+      <w:r>
+        <w:rPr>
+          <w:rFonts w:ascii="Courier New" w:hAnsi="Courier New"/>
+          <w:b/>
+          <w:bCs/>
+          <w:sz w:val="20"/>
+          <w:szCs w:val="20"/>
+        </w:rPr>
+        <w:t>rightang.py</w:t>
+      </w:r>
+      <w:r>
+        <w:t xml:space="preserve"> file again and select </w:t>
+      </w:r>
+      <w:r>
+        <w:rPr>
+          <w:b/>
+        </w:rPr>
+        <w:t>Paste</w:t>
+      </w:r>
+    </w:p>
+    <w:p>
+      <w:pPr>
+        <w:pStyle w:val="Default"/>
+        <w:numPr>
+          <w:ilvl w:val="1"/>
+          <w:numId w:val="6"/>
+        </w:numPr>
+      </w:pPr>
+      <w:r>
+        <w:t xml:space="preserve">In the Copy dialog box that appears, give the new file the name </w:t>
+      </w:r>
+      <w:r>
+        <w:rPr>
+          <w:b/>
+        </w:rPr>
+        <w:t>square.py</w:t>
+      </w:r>
+    </w:p>
+    <w:p>
+      <w:pPr>
+        <w:pStyle w:val="Default"/>
+        <w:numPr>
+          <w:ilvl w:val="1"/>
+          <w:numId w:val="6"/>
+        </w:numPr>
+      </w:pPr>
+      <w:r>
+        <w:t xml:space="preserve">Click </w:t>
+      </w:r>
+      <w:r>
+        <w:rPr>
+          <w:b/>
+        </w:rPr>
+        <w:t>ok</w:t>
+      </w:r>
+    </w:p>
+    <w:p>
+      <w:pPr>
+        <w:pStyle w:val="Default"/>
+        <w:numPr>
+          <w:ilvl w:val="1"/>
+          <w:numId w:val="6"/>
+        </w:numPr>
+      </w:pPr>
+      <w:r>
+        <w:t xml:space="preserve">You </w:t>
+      </w:r>
+      <w:r>
+        <w:t xml:space="preserve">will now have two files in your </w:t>
+      </w:r>
+      <w:r>
+        <w:rPr>
+          <w:b/>
+        </w:rPr>
+        <w:t>Activity2</w:t>
+      </w:r>
+      <w:r>
+        <w:t xml:space="preserve"> project</w:t>
+      </w:r>
+      <w:r>
+        <w:t xml:space="preserve">.  Double-click on the </w:t>
+      </w:r>
+      <w:r>
+        <w:rPr>
+          <w:b/>
+        </w:rPr>
+        <w:t>square.py</w:t>
+      </w:r>
+      <w:r>
+        <w:t xml:space="preserve"> file to ensure that you’re editing you new file for the remainder of this part.</w:t>
+      </w:r>
+    </w:p>
+    <w:p>
+      <w:pPr>
+        <w:pStyle w:val="Default"/>
+        <w:ind w:left="1080"/>
+      </w:pPr>
     </w:p>
     <w:p>
       <w:pPr>
@@ -1949,8 +2348,116 @@
         </w:numPr>
       </w:pPr>
       <w:r>
-        <w:t>Replace the magic numbers in the graphics commands with the appropriate variables (which should make the program more readable).</w:t>
-      </w:r>
+        <w:t xml:space="preserve">Modify </w:t>
+      </w:r>
+      <w:r>
+        <w:rPr>
+          <w:b/>
+        </w:rPr>
+        <w:t>square.py</w:t>
+      </w:r>
+      <w:r>
+        <w:t xml:space="preserve"> </w:t>
+      </w:r>
+      <w:r>
+        <w:t xml:space="preserve">to remove the magic numbers and instead store </w:t>
+      </w:r>
+      <w:r>
+        <w:t>those values</w:t>
+      </w:r>
+      <w:r>
+        <w:t xml:space="preserve"> in variables with descriptive names </w:t>
+      </w:r>
+      <w:r>
+        <w:rPr>
+          <w:b/>
+        </w:rPr>
+        <w:t>length</w:t>
+      </w:r>
+      <w:r>
+        <w:t xml:space="preserve"> and </w:t>
+      </w:r>
+      <w:r>
+        <w:rPr>
+          <w:b/>
+        </w:rPr>
+        <w:t>angle</w:t>
+      </w:r>
+      <w:r>
+        <w:t xml:space="preserve">. </w:t>
+      </w:r>
+    </w:p>
+    <w:p>
+      <w:pPr>
+        <w:pStyle w:val="Default"/>
+        <w:numPr>
+          <w:ilvl w:val="1"/>
+          <w:numId w:val="6"/>
+        </w:numPr>
+      </w:pPr>
+      <w:r>
+        <w:t xml:space="preserve">Create two assignment statements before the </w:t>
+      </w:r>
+      <w:r>
+        <w:rPr>
+          <w:b/>
+        </w:rPr>
+        <w:t>fd</w:t>
+      </w:r>
+      <w:r>
+        <w:t xml:space="preserve"> and </w:t>
+      </w:r>
+      <w:r>
+        <w:rPr>
+          <w:b/>
+        </w:rPr>
+        <w:t>rt</w:t>
+      </w:r>
+      <w:r>
+        <w:t xml:space="preserve"> drawing commands.  The first assignment statement should assign a value to a variable named </w:t>
+      </w:r>
+      <w:r>
+        <w:rPr>
+          <w:b/>
+        </w:rPr>
+        <w:t>length</w:t>
+      </w:r>
+      <w:r>
+        <w:t xml:space="preserve">.  The second assignment statement should assign a value to a variable named </w:t>
+      </w:r>
+      <w:r>
+        <w:rPr>
+          <w:b/>
+        </w:rPr>
+        <w:t>angle</w:t>
+      </w:r>
+      <w:r>
+        <w:t xml:space="preserve">.  </w:t>
+      </w:r>
+      <w:r>
+        <w:t>Note that these variables MUST be declared and assigned a value BEFORE they can be used.</w:t>
+      </w:r>
+    </w:p>
+    <w:p>
+      <w:pPr>
+        <w:pStyle w:val="Default"/>
+        <w:numPr>
+          <w:ilvl w:val="1"/>
+          <w:numId w:val="6"/>
+        </w:numPr>
+      </w:pPr>
+      <w:r>
+        <w:t xml:space="preserve">Add a comment </w:t>
+      </w:r>
+      <w:r>
+        <w:t>above your newly created variables to document their intended use</w:t>
+      </w:r>
+    </w:p>
+    <w:p>
+      <w:pPr>
+        <w:pStyle w:val="Default"/>
+        <w:ind w:left="1440"/>
+      </w:pPr>
     </w:p>
     <w:p>
       <w:pPr>
@@ -1961,8 +2468,37 @@
         </w:numPr>
       </w:pPr>
       <w:r>
-        <w:t>Add four more drawing commands to make the turtle draw a square and end up back where it started.</w:t>
-      </w:r>
+        <w:t xml:space="preserve">Replace the magic numbers in the </w:t>
+      </w:r>
+      <w:r>
+        <w:rPr>
+          <w:b/>
+        </w:rPr>
+        <w:t>fd</w:t>
+      </w:r>
+      <w:r>
+        <w:t xml:space="preserve"> and </w:t>
+      </w:r>
+      <w:r>
+        <w:rPr>
+          <w:b/>
+        </w:rPr>
+        <w:t>rt</w:t>
+      </w:r>
+      <w:r>
+        <w:t xml:space="preserve"> drawing</w:t>
+      </w:r>
+      <w:r>
+        <w:t xml:space="preserve"> commands with the appropriate variables.</w:t>
+      </w:r>
+      <w:r>
+        <w:t xml:space="preserve"> Note that you can use each variable more than once.</w:t>
+      </w:r>
+    </w:p>
+    <w:p>
+      <w:pPr>
+        <w:pStyle w:val="Default"/>
+      </w:pPr>
     </w:p>
     <w:p>
       <w:pPr>
@@ -1973,17 +2509,170 @@
         </w:numPr>
       </w:pPr>
       <w:r>
-        <w:t xml:space="preserve">Save the file as </w:t>
-      </w:r>
-      <w:r>
-        <w:rPr>
-          <w:b/>
+        <w:t xml:space="preserve">Add four more drawing commands to </w:t>
+      </w:r>
+      <w:r>
+        <w:t>have</w:t>
+      </w:r>
+      <w:r>
+        <w:t xml:space="preserve"> the turtle draw a square a</w:t>
+      </w:r>
+      <w:r>
+        <w:t>nd end up back where it started and facing right.</w:t>
+      </w:r>
+    </w:p>
+    <w:p>
+      <w:pPr>
+        <w:pStyle w:val="Default"/>
+        <w:ind w:left="720"/>
+      </w:pPr>
+    </w:p>
+    <w:p>
+      <w:pPr>
+        <w:pStyle w:val="Default"/>
+        <w:numPr>
+          <w:ilvl w:val="0"/>
+          <w:numId w:val="6"/>
+        </w:numPr>
+        <w:rPr>
+          <w:rFonts w:ascii="Courier New" w:hAnsi="Courier New"/>
+          <w:b/>
+          <w:bCs/>
+          <w:sz w:val="20"/>
+          <w:szCs w:val="20"/>
+        </w:rPr>
+      </w:pPr>
+      <w:r>
+        <w:t xml:space="preserve">Save your </w:t>
+      </w:r>
+      <w:r>
+        <w:rPr>
+          <w:rFonts w:ascii="Courier New" w:hAnsi="Courier New"/>
+          <w:b/>
+          <w:bCs/>
+          <w:sz w:val="20"/>
+          <w:szCs w:val="20"/>
         </w:rPr>
         <w:t>square.py</w:t>
       </w:r>
       <w:r>
-        <w:t xml:space="preserve"> (make sure to save it on your network drive) and show the instructor your program executing.</w:t>
-      </w:r>
+        <w:t xml:space="preserve"> program</w:t>
+      </w:r>
+      <w:r>
+        <w:br/>
+      </w:r>
+    </w:p>
+    <w:p>
+      <w:pPr>
+        <w:pStyle w:val="Default"/>
+        <w:numPr>
+          <w:ilvl w:val="0"/>
+          <w:numId w:val="6"/>
+        </w:numPr>
+      </w:pPr>
+      <w:r>
+        <w:t xml:space="preserve">Run </w:t>
+      </w:r>
+      <w:r>
+        <w:t>your</w:t>
+      </w:r>
+      <w:r>
+        <w:t xml:space="preserve"> program by</w:t>
+      </w:r>
+      <w:r>
+        <w:t xml:space="preserve"> selecting</w:t>
+      </w:r>
+      <w:r>
+        <w:t xml:space="preserve"> </w:t>
+      </w:r>
+      <w:r>
+        <w:rPr>
+          <w:rFonts w:ascii="Courier New" w:hAnsi="Courier New"/>
+          <w:b/>
+        </w:rPr>
+        <w:t>Run-&gt;Run…</w:t>
+      </w:r>
+      <w:r>
+        <w:rPr>
+          <w:rFonts w:ascii="Courier New" w:hAnsi="Courier New"/>
+          <w:b/>
+        </w:rPr>
+        <w:t xml:space="preserve"> </w:t>
+      </w:r>
+      <w:r>
+        <w:t xml:space="preserve">and then selecting </w:t>
+      </w:r>
+      <w:r>
+        <w:rPr>
+          <w:rFonts w:ascii="Courier New" w:hAnsi="Courier New"/>
+          <w:b/>
+          <w:bCs/>
+          <w:sz w:val="20"/>
+          <w:szCs w:val="20"/>
+        </w:rPr>
+        <w:t>square</w:t>
+      </w:r>
+      <w:r>
+        <w:t xml:space="preserve"> in the pop-up box that appears.</w:t>
+      </w:r>
+      <w:r>
+        <w:t xml:space="preserve">  Show the instructor your program executing.</w:t>
+      </w:r>
+    </w:p>
+    <w:p>
+      <w:pPr>
+        <w:pStyle w:val="Default"/>
+      </w:pPr>
+    </w:p>
+    <w:p>
+      <w:pPr>
+        <w:pStyle w:val="Default"/>
+      </w:pPr>
+    </w:p>
+    <w:p>
+      <w:pPr>
+        <w:pStyle w:val="Default"/>
+      </w:pPr>
+    </w:p>
+    <w:p>
+      <w:pPr>
+        <w:pStyle w:val="Default"/>
+      </w:pPr>
+    </w:p>
+    <w:p>
+      <w:pPr>
+        <w:pStyle w:val="Default"/>
+      </w:pPr>
+    </w:p>
+    <w:p>
+      <w:pPr>
+        <w:pStyle w:val="Default"/>
+      </w:pPr>
+    </w:p>
+    <w:p>
+      <w:pPr>
+        <w:pStyle w:val="Default"/>
+      </w:pPr>
+    </w:p>
+    <w:p>
+      <w:pPr>
+        <w:pStyle w:val="Default"/>
+      </w:pPr>
+    </w:p>
+    <w:p>
+      <w:pPr>
+        <w:pStyle w:val="Default"/>
+      </w:pPr>
+    </w:p>
+    <w:p>
+      <w:pPr>
+        <w:pStyle w:val="Default"/>
+      </w:pPr>
+    </w:p>
+    <w:p>
+      <w:pPr>
+        <w:pStyle w:val="Default"/>
+      </w:pPr>
     </w:p>
     <w:p>
       <w:pPr>
@@ -2011,6 +2700,7 @@
           <w:sz w:val="28"/>
           <w:szCs w:val="28"/>
         </w:rPr>
+        <w:lastRenderedPageBreak/>
         <w:t>3</w:t>
       </w:r>
       <w:r>
@@ -2046,7 +2736,25 @@
         <w:pStyle w:val="Default"/>
       </w:pPr>
       <w:r>
-        <w:t xml:space="preserve">Now it is time to make things a bit more complicated (i.e. you should do some planning </w:t>
+        <w:t>Now it is time to make things a bit more complicated</w:t>
+      </w:r>
+      <w:r>
+        <w:t>.</w:t>
+      </w:r>
+      <w:r>
+        <w:t xml:space="preserve"> </w:t>
+      </w:r>
+      <w:r>
+        <w:t>Y</w:t>
+      </w:r>
+      <w:r>
+        <w:t>ou should do some planning</w:t>
+      </w:r>
+      <w:r>
+        <w:t xml:space="preserve"> with pencil and paper</w:t>
+      </w:r>
+      <w:r>
+        <w:t xml:space="preserve"> </w:t>
       </w:r>
       <w:r>
         <w:rPr>
@@ -2055,7 +2763,10 @@
         <w:t xml:space="preserve">before </w:t>
       </w:r>
       <w:r>
-        <w:t xml:space="preserve">you type any code). </w:t>
+        <w:t>you start typing any code</w:t>
+      </w:r>
+      <w:r>
+        <w:t xml:space="preserve">. </w:t>
       </w:r>
     </w:p>
     <w:p>
@@ -2072,25 +2783,175 @@
         </w:numPr>
       </w:pPr>
       <w:r>
-        <w:t>Using the above program as a template</w:t>
+        <w:t>Create a new Python file in your project</w:t>
+      </w:r>
+    </w:p>
+    <w:p>
+      <w:pPr>
+        <w:pStyle w:val="Default"/>
+        <w:numPr>
+          <w:ilvl w:val="1"/>
+          <w:numId w:val="4"/>
+        </w:numPr>
+        <w:rPr>
+          <w:b/>
+        </w:rPr>
+      </w:pPr>
+      <w:r>
+        <w:t xml:space="preserve">Right-click on the </w:t>
+      </w:r>
+      <w:r>
+        <w:rPr>
+          <w:b/>
+        </w:rPr>
+        <w:t>Activity2</w:t>
+      </w:r>
+      <w:r>
+        <w:t xml:space="preserve"> in the left hand side of your IDE and select </w:t>
+      </w:r>
+      <w:r>
+        <w:rPr>
+          <w:b/>
+        </w:rPr>
+        <w:t>New-&gt;Python File</w:t>
+      </w:r>
+    </w:p>
+    <w:p>
+      <w:pPr>
+        <w:pStyle w:val="Default"/>
+        <w:numPr>
+          <w:ilvl w:val="1"/>
+          <w:numId w:val="4"/>
+        </w:numPr>
+      </w:pPr>
+      <w:r>
+        <w:t xml:space="preserve">Name your new Python file </w:t>
+      </w:r>
+      <w:r>
+        <w:rPr>
+          <w:rFonts w:ascii="Courier New" w:hAnsi="Courier New"/>
+          <w:b/>
+          <w:bCs/>
+          <w:sz w:val="20"/>
+          <w:szCs w:val="20"/>
+        </w:rPr>
+        <w:t>superturtle.py</w:t>
+      </w:r>
+    </w:p>
+    <w:p>
+      <w:pPr>
+        <w:pStyle w:val="Default"/>
+        <w:numPr>
+          <w:ilvl w:val="1"/>
+          <w:numId w:val="4"/>
+        </w:numPr>
+      </w:pPr>
+      <w:r>
+        <w:t>Your new file should open up in the editor panel of your IDE</w:t>
+      </w:r>
+    </w:p>
+    <w:p>
+      <w:pPr>
+        <w:pStyle w:val="Default"/>
+      </w:pPr>
+    </w:p>
+    <w:p>
+      <w:pPr>
+        <w:pStyle w:val="Default"/>
+        <w:numPr>
+          <w:ilvl w:val="0"/>
+          <w:numId w:val="4"/>
+        </w:numPr>
+      </w:pPr>
+      <w:r>
+        <w:t xml:space="preserve">Using </w:t>
+      </w:r>
+      <w:r>
+        <w:t xml:space="preserve">your program from Part #2 as a </w:t>
+      </w:r>
+      <w:r>
+        <w:t>template</w:t>
       </w:r>
       <w:r>
         <w:t xml:space="preserve">, </w:t>
       </w:r>
       <w:r>
-        <w:t>write a program to produce the following output</w:t>
-      </w:r>
-      <w:r>
-        <w:t xml:space="preserve">. The </w:t>
-      </w:r>
-      <w:r>
-        <w:t xml:space="preserve">figure should scale based on </w:t>
+        <w:t xml:space="preserve">write a program to produce </w:t>
+      </w:r>
+      <w:r>
+        <w:t xml:space="preserve">output shown below.  </w:t>
+      </w:r>
+      <w:r>
+        <w:t>The requirements are as follows:</w:t>
+      </w:r>
+    </w:p>
+    <w:p>
+      <w:pPr>
+        <w:pStyle w:val="Default"/>
+        <w:numPr>
+          <w:ilvl w:val="1"/>
+          <w:numId w:val="4"/>
+        </w:numPr>
+      </w:pPr>
+      <w:r>
+        <w:t xml:space="preserve">Define a variable named </w:t>
+      </w:r>
+      <w:r>
+        <w:rPr>
+          <w:b/>
+        </w:rPr>
+        <w:t>length</w:t>
+      </w:r>
+      <w:r>
+        <w:t xml:space="preserve"> that represent</w:t>
+      </w:r>
+      <w:r>
+        <w:t>s the length of the side of the triangle</w:t>
+      </w:r>
+      <w:r>
+        <w:t xml:space="preserve">.  A good starting value for </w:t>
+      </w:r>
+      <w:r>
+        <w:rPr>
+          <w:b/>
+        </w:rPr>
+        <w:t>length</w:t>
+      </w:r>
+      <w:r>
+        <w:t xml:space="preserve"> is 100.</w:t>
+      </w:r>
+    </w:p>
+    <w:p>
+      <w:pPr>
+        <w:pStyle w:val="Default"/>
+        <w:numPr>
+          <w:ilvl w:val="1"/>
+          <w:numId w:val="4"/>
+        </w:numPr>
+      </w:pPr>
+      <w:r>
+        <w:t xml:space="preserve">The </w:t>
+      </w:r>
+      <w:r>
+        <w:t xml:space="preserve">figure </w:t>
+      </w:r>
+      <w:r>
+        <w:t>must</w:t>
+      </w:r>
+      <w:r>
+        <w:t xml:space="preserve"> scale based on </w:t>
       </w:r>
       <w:r>
         <w:rPr>
           <w:i/>
         </w:rPr>
-        <w:t>a single</w:t>
+        <w:t>the</w:t>
+      </w:r>
+      <w:r>
+        <w:rPr>
+          <w:i/>
+        </w:rPr>
+        <w:t xml:space="preserve"> single</w:t>
       </w:r>
       <w:r>
         <w:t xml:space="preserve"> </w:t>
@@ -2102,7 +2963,31 @@
         <w:t>length</w:t>
       </w:r>
       <w:r>
-        <w:t xml:space="preserve"> variable (although you will probably want to create additional variables that are computed based on </w:t>
+        <w:t xml:space="preserve"> variable</w:t>
+      </w:r>
+      <w:r>
+        <w:t>.</w:t>
+      </w:r>
+      <w:r>
+        <w:t xml:space="preserve"> </w:t>
+      </w:r>
+      <w:r>
+        <w:t xml:space="preserve"> </w:t>
+      </w:r>
+    </w:p>
+    <w:p>
+      <w:pPr>
+        <w:pStyle w:val="Default"/>
+        <w:numPr>
+          <w:ilvl w:val="2"/>
+          <w:numId w:val="4"/>
+        </w:numPr>
+      </w:pPr>
+      <w:r>
+        <w:t>Y</w:t>
+      </w:r>
+      <w:r>
+        <w:t xml:space="preserve">ou will probably want to create additional variables that are computed based on </w:t>
       </w:r>
       <w:r>
         <w:rPr>
@@ -2111,11 +2996,74 @@
         <w:t>length</w:t>
       </w:r>
       <w:r>
-        <w:t xml:space="preserve">). </w:t>
-      </w:r>
-      <w:r>
-        <w:t xml:space="preserve">The figure should be centered in the screen with the S roughly centered in the triangle. (Hint: The turtle starts in the center of the screen.) </w:t>
-      </w:r>
+        <w:t xml:space="preserve">. </w:t>
+      </w:r>
+      <w:r>
+        <w:t xml:space="preserve">For example, you might create </w:t>
+      </w:r>
+      <w:r>
+        <w:t>a second</w:t>
+      </w:r>
+      <w:r>
+        <w:t xml:space="preserve"> variable called </w:t>
+      </w:r>
+      <w:r>
+        <w:rPr>
+          <w:b/>
+        </w:rPr>
+        <w:t>slength</w:t>
+      </w:r>
+      <w:r>
+        <w:t xml:space="preserve"> that is computed as one-</w:t>
+      </w:r>
+      <w:r>
+        <w:t>fifth</w:t>
+      </w:r>
+      <w:r>
+        <w:t xml:space="preserve"> the size of </w:t>
+      </w:r>
+      <w:r>
+        <w:rPr>
+          <w:b/>
+        </w:rPr>
+        <w:t>length</w:t>
+      </w:r>
+      <w:r>
+        <w:t>.</w:t>
+      </w:r>
+    </w:p>
+    <w:p>
+      <w:pPr>
+        <w:pStyle w:val="Default"/>
+        <w:numPr>
+          <w:ilvl w:val="1"/>
+          <w:numId w:val="4"/>
+        </w:numPr>
+      </w:pPr>
+      <w:r>
+        <w:t xml:space="preserve">The figure should be centered in the screen with the S roughly centered in the triangle. </w:t>
+      </w:r>
+      <w:r>
+        <w:rPr>
+          <w:b/>
+        </w:rPr>
+        <w:t>Hint:</w:t>
+      </w:r>
+      <w:r>
+        <w:t xml:space="preserve"> The turtle start</w:t>
+      </w:r>
+      <w:r>
+        <w:t>s in the center of the screen.</w:t>
+      </w:r>
+    </w:p>
+    <w:p>
+      <w:pPr>
+        <w:pStyle w:val="Default"/>
+        <w:numPr>
+          <w:ilvl w:val="1"/>
+          <w:numId w:val="4"/>
+        </w:numPr>
+      </w:pPr>
       <w:r>
         <w:t xml:space="preserve">Your program should not have any </w:t>
       </w:r>
@@ -2206,9 +3154,16 @@
           <w:ilvl w:val="0"/>
           <w:numId w:val="4"/>
         </w:numPr>
-      </w:pPr>
-      <w:r>
-        <w:t xml:space="preserve">Save the file as </w:t>
+        <w:rPr>
+          <w:rFonts w:ascii="Courier New" w:hAnsi="Courier New"/>
+          <w:b/>
+          <w:bCs/>
+          <w:sz w:val="20"/>
+          <w:szCs w:val="20"/>
+        </w:rPr>
+      </w:pPr>
+      <w:r>
+        <w:t xml:space="preserve">Save your </w:t>
       </w:r>
       <w:r>
         <w:rPr>
@@ -2219,6 +3174,12 @@
           <w:szCs w:val="20"/>
         </w:rPr>
         <w:t>superturtle.py</w:t>
+      </w:r>
+      <w:r>
+        <w:t xml:space="preserve"> program</w:t>
+      </w:r>
+      <w:r>
+        <w:br/>
       </w:r>
     </w:p>
     <w:p>
@@ -2230,13 +3191,159 @@
         </w:numPr>
       </w:pPr>
       <w:r>
-        <w:t>P</w:t>
-      </w:r>
-      <w:r>
-        <w:t>rint out and attach a copy o</w:t>
-      </w:r>
-      <w:r>
-        <w:t>f your program to this activity.</w:t>
+        <w:t xml:space="preserve">Run your program by selecting </w:t>
+      </w:r>
+      <w:r>
+        <w:rPr>
+          <w:rFonts w:ascii="Courier New" w:hAnsi="Courier New"/>
+          <w:b/>
+        </w:rPr>
+        <w:t>Run-&gt;Run…</w:t>
+      </w:r>
+      <w:r>
+        <w:rPr>
+          <w:rFonts w:ascii="Courier New" w:hAnsi="Courier New"/>
+          <w:b/>
+        </w:rPr>
+        <w:t xml:space="preserve"> </w:t>
+      </w:r>
+      <w:r>
+        <w:t xml:space="preserve">and then selecting </w:t>
+      </w:r>
+      <w:r>
+        <w:rPr>
+          <w:rFonts w:ascii="Courier New" w:hAnsi="Courier New"/>
+          <w:b/>
+          <w:bCs/>
+          <w:sz w:val="20"/>
+          <w:szCs w:val="20"/>
+        </w:rPr>
+        <w:t>superturtle</w:t>
+      </w:r>
+      <w:r>
+        <w:t xml:space="preserve"> in the pop-up box that appears.</w:t>
+      </w:r>
+      <w:r>
+        <w:br/>
+      </w:r>
+    </w:p>
+    <w:p>
+      <w:pPr>
+        <w:pStyle w:val="Default"/>
+        <w:numPr>
+          <w:ilvl w:val="0"/>
+          <w:numId w:val="4"/>
+        </w:numPr>
+      </w:pPr>
+      <w:r>
+        <w:lastRenderedPageBreak/>
+        <w:t xml:space="preserve">Once your program output looks like the figure shown above, try changing the value of </w:t>
+      </w:r>
+      <w:r>
+        <w:rPr>
+          <w:b/>
+        </w:rPr>
+        <w:t>length</w:t>
+      </w:r>
+      <w:r>
+        <w:t xml:space="preserve"> from </w:t>
+      </w:r>
+      <w:r>
+        <w:rPr>
+          <w:b/>
+        </w:rPr>
+        <w:t>100</w:t>
+      </w:r>
+      <w:r>
+        <w:t xml:space="preserve"> to </w:t>
+      </w:r>
+      <w:r>
+        <w:rPr>
+          <w:b/>
+        </w:rPr>
+        <w:t>200</w:t>
+      </w:r>
+      <w:r>
+        <w:t xml:space="preserve">.  Run your program again. </w:t>
+      </w:r>
+      <w:r>
+        <w:t>Does your output look correct? If not, you will need to fix how you’re scaling the various features of the Super Turtle logo.</w:t>
+      </w:r>
+      <w:r>
+        <w:br/>
+      </w:r>
+    </w:p>
+    <w:p>
+      <w:pPr>
+        <w:pStyle w:val="Default"/>
+        <w:numPr>
+          <w:ilvl w:val="0"/>
+          <w:numId w:val="4"/>
+        </w:numPr>
+      </w:pPr>
+      <w:r>
+        <w:t>When you</w:t>
+      </w:r>
+      <w:r>
+        <w:t>’</w:t>
+      </w:r>
+      <w:r>
+        <w:t>r</w:t>
+      </w:r>
+      <w:r>
+        <w:t>e</w:t>
+      </w:r>
+      <w:r>
+        <w:t xml:space="preserve"> </w:t>
+      </w:r>
+      <w:r>
+        <w:t>ready to submit your program, p</w:t>
+      </w:r>
+      <w:r>
+        <w:t xml:space="preserve">rint out and </w:t>
+      </w:r>
+      <w:r>
+        <w:t>STAPLE</w:t>
+      </w:r>
+      <w:r>
+        <w:t xml:space="preserve"> a copy o</w:t>
+      </w:r>
+      <w:r>
+        <w:t xml:space="preserve">f your </w:t>
+      </w:r>
+      <w:r>
+        <w:rPr>
+          <w:rFonts w:ascii="Courier New" w:hAnsi="Courier New"/>
+          <w:b/>
+          <w:bCs/>
+          <w:sz w:val="20"/>
+          <w:szCs w:val="20"/>
+        </w:rPr>
+        <w:t>superturtle</w:t>
+      </w:r>
+      <w:r>
+        <w:rPr>
+          <w:rFonts w:ascii="Courier New" w:hAnsi="Courier New"/>
+          <w:b/>
+          <w:bCs/>
+          <w:sz w:val="20"/>
+          <w:szCs w:val="20"/>
+        </w:rPr>
+        <w:t>.py</w:t>
+      </w:r>
+      <w:r>
+        <w:t xml:space="preserve"> </w:t>
+      </w:r>
+      <w:r>
+        <w:t xml:space="preserve">file </w:t>
+      </w:r>
+      <w:bookmarkStart w:id="0" w:name="_GoBack"/>
+      <w:bookmarkEnd w:id="0"/>
+      <w:r>
+        <w:t>to this activity.</w:t>
+      </w:r>
+      <w:r>
+        <w:br/>
       </w:r>
     </w:p>
     <w:p>
@@ -2405,7 +3512,13 @@
         <w:rPr>
           <w:b/>
         </w:rPr>
-        <w:t>Browse…</w:t>
+        <w:t>Choose File</w:t>
+      </w:r>
+      <w:r>
+        <w:rPr>
+          <w:b/>
+        </w:rPr>
+        <w:t>…</w:t>
       </w:r>
       <w:r>
         <w:t xml:space="preserve"> , navigate to your program directory and select your </w:t>
@@ -2513,10 +3626,7 @@
     </w:r>
     <w:r>
       <w:tab/>
-      <w:t>Fall 201</w:t>
-    </w:r>
-    <w:r>
-      <w:t>3</w:t>
+      <w:t>Fall 2014</w:t>
     </w:r>
   </w:p>
   <w:p>
@@ -3348,7 +4458,7 @@
         <w:rFonts w:ascii="Symbol" w:hAnsi="Symbol" w:hint="default"/>
       </w:rPr>
     </w:lvl>
-    <w:lvl w:ilvl="1" w:tplc="04090003" w:tentative="1">
+    <w:lvl w:ilvl="1" w:tplc="04090003">
       <w:start w:val="1"/>
       <w:numFmt w:val="bullet"/>
       <w:lvlText w:val="o"/>
@@ -3742,7 +4852,6 @@
   <w:style w:type="character" w:default="1" w:styleId="DefaultParagraphFont">
     <w:name w:val="Default Paragraph Font"/>
     <w:uiPriority w:val="1"/>
-    <w:semiHidden/>
     <w:unhideWhenUsed/>
   </w:style>
   <w:style w:type="table" w:default="1" w:styleId="TableNormal">
@@ -4263,7 +5372,6 @@
   <w:style w:type="character" w:default="1" w:styleId="DefaultParagraphFont">
     <w:name w:val="Default Paragraph Font"/>
     <w:uiPriority w:val="1"/>
-    <w:semiHidden/>
     <w:unhideWhenUsed/>
   </w:style>
   <w:style w:type="table" w:default="1" w:styleId="TableNormal">

</xml_diff>

<commit_message>
added debugging activity to sw #2
added debugging activity to sw #2
</commit_message>
<xml_diff>
--- a/activities_sw/Prog_Activity2.docx
+++ b/activities_sw/Prog_Activity2.docx
@@ -2711,9 +2711,1074 @@
           <w:sz w:val="28"/>
           <w:szCs w:val="28"/>
         </w:rPr>
-        <w:t xml:space="preserve">. It's a bird, it's a plane, it's </w:t>
-      </w:r>
-      <w:r>
+        <w:t xml:space="preserve">. </w:t>
+      </w:r>
+      <w:r>
+        <w:rPr>
+          <w:rFonts w:ascii="Arial" w:hAnsi="Arial"/>
+          <w:b/>
+          <w:bCs/>
+          <w:sz w:val="28"/>
+          <w:szCs w:val="28"/>
+        </w:rPr>
+        <w:t>If it’s broke, fix it.</w:t>
+      </w:r>
+    </w:p>
+    <w:p>
+      <w:pPr>
+        <w:pStyle w:val="Default"/>
+        <w:rPr>
+          <w:rFonts w:ascii="Courier New" w:hAnsi="Courier New"/>
+        </w:rPr>
+      </w:pPr>
+    </w:p>
+    <w:p>
+      <w:pPr>
+        <w:pStyle w:val="Default"/>
+        <w:numPr>
+          <w:ilvl w:val="0"/>
+          <w:numId w:val="1"/>
+        </w:numPr>
+      </w:pPr>
+      <w:r>
+        <w:t>Create a new Python file in your project</w:t>
+      </w:r>
+    </w:p>
+    <w:p>
+      <w:pPr>
+        <w:pStyle w:val="Default"/>
+        <w:numPr>
+          <w:ilvl w:val="1"/>
+          <w:numId w:val="1"/>
+        </w:numPr>
+        <w:rPr>
+          <w:b/>
+        </w:rPr>
+      </w:pPr>
+      <w:r>
+        <w:t xml:space="preserve">Right-click on the </w:t>
+      </w:r>
+      <w:r>
+        <w:rPr>
+          <w:b/>
+        </w:rPr>
+        <w:t>Activity2</w:t>
+      </w:r>
+      <w:r>
+        <w:t xml:space="preserve"> in the left hand side of your IDE and select </w:t>
+      </w:r>
+      <w:r>
+        <w:rPr>
+          <w:b/>
+        </w:rPr>
+        <w:t>New-&gt;Python File</w:t>
+      </w:r>
+    </w:p>
+    <w:p>
+      <w:pPr>
+        <w:pStyle w:val="Default"/>
+        <w:numPr>
+          <w:ilvl w:val="1"/>
+          <w:numId w:val="1"/>
+        </w:numPr>
+      </w:pPr>
+      <w:r>
+        <w:t xml:space="preserve">Name your new Python file </w:t>
+      </w:r>
+      <w:r>
+        <w:rPr>
+          <w:rFonts w:ascii="Courier New" w:hAnsi="Courier New"/>
+          <w:b/>
+          <w:bCs/>
+          <w:sz w:val="20"/>
+          <w:szCs w:val="20"/>
+        </w:rPr>
+        <w:t>triangle</w:t>
+      </w:r>
+      <w:r>
+        <w:rPr>
+          <w:rFonts w:ascii="Courier New" w:hAnsi="Courier New"/>
+          <w:b/>
+          <w:bCs/>
+          <w:sz w:val="20"/>
+          <w:szCs w:val="20"/>
+        </w:rPr>
+        <w:t>.py</w:t>
+      </w:r>
+    </w:p>
+    <w:p>
+      <w:pPr>
+        <w:pStyle w:val="Default"/>
+        <w:numPr>
+          <w:ilvl w:val="1"/>
+          <w:numId w:val="1"/>
+        </w:numPr>
+      </w:pPr>
+      <w:r>
+        <w:t>Your new file should open up in the editor panel of your IDE</w:t>
+      </w:r>
+      <w:r>
+        <w:br/>
+      </w:r>
+    </w:p>
+    <w:p>
+      <w:pPr>
+        <w:pStyle w:val="Default"/>
+        <w:numPr>
+          <w:ilvl w:val="0"/>
+          <w:numId w:val="1"/>
+        </w:numPr>
+      </w:pPr>
+      <w:r>
+        <w:t xml:space="preserve">Type the code below into your </w:t>
+      </w:r>
+      <w:r>
+        <w:rPr>
+          <w:rFonts w:ascii="Courier New" w:hAnsi="Courier New"/>
+          <w:b/>
+          <w:bCs/>
+          <w:sz w:val="20"/>
+          <w:szCs w:val="20"/>
+        </w:rPr>
+        <w:t>triangle</w:t>
+      </w:r>
+      <w:r>
+        <w:rPr>
+          <w:rFonts w:ascii="Courier New" w:hAnsi="Courier New"/>
+          <w:b/>
+          <w:bCs/>
+          <w:sz w:val="20"/>
+          <w:szCs w:val="20"/>
+        </w:rPr>
+        <w:t>.py</w:t>
+      </w:r>
+      <w:r>
+        <w:t xml:space="preserve"> file.  </w:t>
+      </w:r>
+      <w:r>
+        <w:rPr>
+          <w:b/>
+        </w:rPr>
+        <w:t>NOTE:</w:t>
+      </w:r>
+      <w:r>
+        <w:t xml:space="preserve"> programming languages are almost always case-sensitive.  Be careful and type the code EXACTLY as it is shown below.</w:t>
+      </w:r>
+    </w:p>
+    <w:p>
+      <w:pPr>
+        <w:pStyle w:val="Default"/>
+      </w:pPr>
+    </w:p>
+    <w:p>
+      <w:pPr>
+        <w:pStyle w:val="Default"/>
+        <w:rPr>
+          <w:rFonts w:ascii="Courier New" w:hAnsi="Courier New"/>
+          <w:b/>
+          <w:bCs/>
+          <w:sz w:val="20"/>
+          <w:szCs w:val="20"/>
+        </w:rPr>
+      </w:pPr>
+      <w:r>
+        <w:tab/>
+      </w:r>
+      <w:r>
+        <w:rPr>
+          <w:rFonts w:ascii="Courier New" w:hAnsi="Courier New"/>
+          <w:b/>
+          <w:bCs/>
+          <w:sz w:val="20"/>
+          <w:szCs w:val="20"/>
+        </w:rPr>
+        <w:t># Load TurtleWorld functions</w:t>
+      </w:r>
+    </w:p>
+    <w:p>
+      <w:pPr>
+        <w:pStyle w:val="Default"/>
+        <w:rPr>
+          <w:rFonts w:ascii="Courier New" w:hAnsi="Courier New"/>
+          <w:b/>
+          <w:bCs/>
+          <w:sz w:val="20"/>
+          <w:szCs w:val="20"/>
+        </w:rPr>
+      </w:pPr>
+      <w:r>
+        <w:rPr>
+          <w:rFonts w:ascii="Courier New" w:hAnsi="Courier New"/>
+          <w:b/>
+          <w:bCs/>
+          <w:sz w:val="20"/>
+          <w:szCs w:val="20"/>
+        </w:rPr>
+        <w:tab/>
+        <w:t>from TurtleWorld import *</w:t>
+      </w:r>
+    </w:p>
+    <w:p>
+      <w:pPr>
+        <w:pStyle w:val="Default"/>
+        <w:rPr>
+          <w:rFonts w:ascii="Courier New" w:hAnsi="Courier New"/>
+          <w:b/>
+          <w:bCs/>
+          <w:sz w:val="20"/>
+          <w:szCs w:val="20"/>
+        </w:rPr>
+      </w:pPr>
+    </w:p>
+    <w:p>
+      <w:pPr>
+        <w:pStyle w:val="Default"/>
+        <w:rPr>
+          <w:rFonts w:ascii="Courier New" w:hAnsi="Courier New"/>
+          <w:b/>
+          <w:bCs/>
+          <w:sz w:val="20"/>
+          <w:szCs w:val="20"/>
+        </w:rPr>
+      </w:pPr>
+      <w:r>
+        <w:rPr>
+          <w:rFonts w:ascii="Courier New" w:hAnsi="Courier New"/>
+          <w:b/>
+          <w:bCs/>
+          <w:sz w:val="20"/>
+          <w:szCs w:val="20"/>
+        </w:rPr>
+        <w:tab/>
+        <w:t>def main():</w:t>
+      </w:r>
+    </w:p>
+    <w:p>
+      <w:pPr>
+        <w:pStyle w:val="Default"/>
+        <w:ind w:left="709" w:firstLine="709"/>
+        <w:rPr>
+          <w:rFonts w:ascii="Courier New" w:hAnsi="Courier New"/>
+          <w:b/>
+          <w:bCs/>
+          <w:sz w:val="20"/>
+          <w:szCs w:val="20"/>
+        </w:rPr>
+      </w:pPr>
+      <w:r>
+        <w:rPr>
+          <w:rFonts w:ascii="Courier New" w:hAnsi="Courier New"/>
+          <w:b/>
+          <w:bCs/>
+          <w:sz w:val="20"/>
+          <w:szCs w:val="20"/>
+        </w:rPr>
+        <w:t># Create TurtleWorld object</w:t>
+      </w:r>
+    </w:p>
+    <w:p>
+      <w:pPr>
+        <w:pStyle w:val="Default"/>
+        <w:rPr>
+          <w:rFonts w:ascii="Courier New" w:hAnsi="Courier New"/>
+          <w:b/>
+          <w:bCs/>
+          <w:sz w:val="20"/>
+          <w:szCs w:val="20"/>
+        </w:rPr>
+      </w:pPr>
+      <w:r>
+        <w:rPr>
+          <w:rFonts w:ascii="Courier New" w:hAnsi="Courier New"/>
+          <w:b/>
+          <w:bCs/>
+          <w:sz w:val="20"/>
+          <w:szCs w:val="20"/>
+        </w:rPr>
+        <w:tab/>
+      </w:r>
+      <w:r>
+        <w:rPr>
+          <w:rFonts w:ascii="Courier New" w:hAnsi="Courier New"/>
+          <w:b/>
+          <w:bCs/>
+          <w:sz w:val="20"/>
+          <w:szCs w:val="20"/>
+        </w:rPr>
+        <w:tab/>
+        <w:t>world = TurtleWorld()</w:t>
+      </w:r>
+    </w:p>
+    <w:p>
+      <w:pPr>
+        <w:pStyle w:val="Default"/>
+        <w:rPr>
+          <w:rFonts w:ascii="Courier New" w:hAnsi="Courier New"/>
+          <w:b/>
+          <w:bCs/>
+          <w:sz w:val="20"/>
+          <w:szCs w:val="20"/>
+        </w:rPr>
+      </w:pPr>
+      <w:r>
+        <w:rPr>
+          <w:rFonts w:ascii="Courier New" w:hAnsi="Courier New"/>
+          <w:b/>
+          <w:bCs/>
+          <w:sz w:val="20"/>
+          <w:szCs w:val="20"/>
+        </w:rPr>
+        <w:tab/>
+      </w:r>
+    </w:p>
+    <w:p>
+      <w:pPr>
+        <w:pStyle w:val="Default"/>
+        <w:ind w:left="720" w:firstLine="698"/>
+        <w:rPr>
+          <w:rFonts w:ascii="Courier New" w:hAnsi="Courier New"/>
+          <w:b/>
+          <w:bCs/>
+          <w:sz w:val="20"/>
+          <w:szCs w:val="20"/>
+        </w:rPr>
+      </w:pPr>
+      <w:r>
+        <w:rPr>
+          <w:rFonts w:ascii="Courier New" w:hAnsi="Courier New"/>
+          <w:b/>
+          <w:bCs/>
+          <w:sz w:val="20"/>
+          <w:szCs w:val="20"/>
+        </w:rPr>
+        <w:t># Create Turtle object</w:t>
+      </w:r>
+    </w:p>
+    <w:p>
+      <w:pPr>
+        <w:pStyle w:val="Default"/>
+        <w:ind w:left="720" w:firstLine="698"/>
+        <w:rPr>
+          <w:rFonts w:ascii="Courier New" w:hAnsi="Courier New"/>
+          <w:b/>
+          <w:bCs/>
+          <w:sz w:val="20"/>
+          <w:szCs w:val="20"/>
+        </w:rPr>
+      </w:pPr>
+      <w:r>
+        <w:rPr>
+          <w:rFonts w:ascii="Courier New" w:hAnsi="Courier New"/>
+          <w:b/>
+          <w:bCs/>
+          <w:sz w:val="20"/>
+          <w:szCs w:val="20"/>
+        </w:rPr>
+        <w:t>turtle = Turtle()</w:t>
+      </w:r>
+    </w:p>
+    <w:p>
+      <w:pPr>
+        <w:pStyle w:val="Default"/>
+        <w:ind w:left="720"/>
+        <w:rPr>
+          <w:rFonts w:ascii="Courier New" w:hAnsi="Courier New"/>
+          <w:b/>
+          <w:bCs/>
+          <w:sz w:val="20"/>
+          <w:szCs w:val="20"/>
+        </w:rPr>
+      </w:pPr>
+    </w:p>
+    <w:p>
+      <w:pPr>
+        <w:pStyle w:val="Default"/>
+        <w:rPr>
+          <w:rFonts w:ascii="Courier New" w:hAnsi="Courier New"/>
+          <w:b/>
+          <w:bCs/>
+          <w:sz w:val="20"/>
+          <w:szCs w:val="20"/>
+        </w:rPr>
+      </w:pPr>
+      <w:r>
+        <w:rPr>
+          <w:rFonts w:ascii="Courier New" w:hAnsi="Courier New"/>
+          <w:b/>
+          <w:bCs/>
+          <w:sz w:val="20"/>
+          <w:szCs w:val="20"/>
+        </w:rPr>
+        <w:tab/>
+      </w:r>
+      <w:r>
+        <w:rPr>
+          <w:rFonts w:ascii="Courier New" w:hAnsi="Courier New"/>
+          <w:b/>
+          <w:bCs/>
+          <w:sz w:val="20"/>
+          <w:szCs w:val="20"/>
+        </w:rPr>
+        <w:tab/>
+        <w:t xml:space="preserve"># Draw </w:t>
+      </w:r>
+      <w:r>
+        <w:rPr>
+          <w:rFonts w:ascii="Courier New" w:hAnsi="Courier New"/>
+          <w:b/>
+          <w:bCs/>
+          <w:sz w:val="20"/>
+          <w:szCs w:val="20"/>
+        </w:rPr>
+        <w:t>triangle</w:t>
+      </w:r>
+    </w:p>
+    <w:p>
+      <w:pPr>
+        <w:pStyle w:val="Default"/>
+        <w:rPr>
+          <w:rFonts w:ascii="Courier New" w:hAnsi="Courier New"/>
+          <w:b/>
+          <w:bCs/>
+          <w:sz w:val="20"/>
+          <w:szCs w:val="20"/>
+        </w:rPr>
+      </w:pPr>
+      <w:r>
+        <w:rPr>
+          <w:rFonts w:ascii="Courier New" w:hAnsi="Courier New"/>
+          <w:b/>
+          <w:bCs/>
+          <w:sz w:val="20"/>
+          <w:szCs w:val="20"/>
+        </w:rPr>
+        <w:tab/>
+      </w:r>
+      <w:r>
+        <w:rPr>
+          <w:rFonts w:ascii="Courier New" w:hAnsi="Courier New"/>
+          <w:b/>
+          <w:bCs/>
+          <w:sz w:val="20"/>
+          <w:szCs w:val="20"/>
+        </w:rPr>
+        <w:tab/>
+        <w:t>length = 100</w:t>
+      </w:r>
+    </w:p>
+    <w:p>
+      <w:pPr>
+        <w:pStyle w:val="Default"/>
+        <w:rPr>
+          <w:rFonts w:ascii="Courier New" w:hAnsi="Courier New"/>
+          <w:b/>
+          <w:bCs/>
+          <w:sz w:val="20"/>
+          <w:szCs w:val="20"/>
+        </w:rPr>
+      </w:pPr>
+      <w:r>
+        <w:rPr>
+          <w:rFonts w:ascii="Courier New" w:hAnsi="Courier New"/>
+          <w:b/>
+          <w:bCs/>
+          <w:sz w:val="20"/>
+          <w:szCs w:val="20"/>
+        </w:rPr>
+        <w:tab/>
+      </w:r>
+      <w:r>
+        <w:rPr>
+          <w:rFonts w:ascii="Courier New" w:hAnsi="Courier New"/>
+          <w:b/>
+          <w:bCs/>
+          <w:sz w:val="20"/>
+          <w:szCs w:val="20"/>
+        </w:rPr>
+        <w:tab/>
+        <w:t>angle = 60</w:t>
+      </w:r>
+    </w:p>
+    <w:p>
+      <w:pPr>
+        <w:pStyle w:val="Default"/>
+        <w:rPr>
+          <w:rFonts w:ascii="Courier New" w:hAnsi="Courier New"/>
+          <w:b/>
+          <w:bCs/>
+          <w:sz w:val="20"/>
+          <w:szCs w:val="20"/>
+        </w:rPr>
+      </w:pPr>
+      <w:r>
+        <w:rPr>
+          <w:rFonts w:ascii="Courier New" w:hAnsi="Courier New"/>
+          <w:b/>
+          <w:bCs/>
+          <w:sz w:val="20"/>
+          <w:szCs w:val="20"/>
+        </w:rPr>
+        <w:tab/>
+      </w:r>
+      <w:r>
+        <w:rPr>
+          <w:rFonts w:ascii="Courier New" w:hAnsi="Courier New"/>
+          <w:b/>
+          <w:bCs/>
+          <w:sz w:val="20"/>
+          <w:szCs w:val="20"/>
+        </w:rPr>
+        <w:tab/>
+        <w:t xml:space="preserve">fd(turtle, </w:t>
+      </w:r>
+      <w:r>
+        <w:rPr>
+          <w:rFonts w:ascii="Courier New" w:hAnsi="Courier New"/>
+          <w:b/>
+          <w:bCs/>
+          <w:sz w:val="20"/>
+          <w:szCs w:val="20"/>
+        </w:rPr>
+        <w:t>length</w:t>
+      </w:r>
+      <w:r>
+        <w:rPr>
+          <w:rFonts w:ascii="Courier New" w:hAnsi="Courier New"/>
+          <w:b/>
+          <w:bCs/>
+          <w:sz w:val="20"/>
+          <w:szCs w:val="20"/>
+        </w:rPr>
+        <w:t>)</w:t>
+      </w:r>
+    </w:p>
+    <w:p>
+      <w:pPr>
+        <w:pStyle w:val="Default"/>
+        <w:rPr>
+          <w:rFonts w:ascii="Courier New" w:hAnsi="Courier New"/>
+          <w:b/>
+          <w:bCs/>
+          <w:sz w:val="20"/>
+          <w:szCs w:val="20"/>
+        </w:rPr>
+      </w:pPr>
+      <w:r>
+        <w:rPr>
+          <w:rFonts w:ascii="Courier New" w:hAnsi="Courier New"/>
+          <w:b/>
+          <w:bCs/>
+          <w:sz w:val="20"/>
+          <w:szCs w:val="20"/>
+        </w:rPr>
+        <w:tab/>
+      </w:r>
+      <w:r>
+        <w:rPr>
+          <w:rFonts w:ascii="Courier New" w:hAnsi="Courier New"/>
+          <w:b/>
+          <w:bCs/>
+          <w:sz w:val="20"/>
+          <w:szCs w:val="20"/>
+        </w:rPr>
+        <w:tab/>
+        <w:t xml:space="preserve">rt(turtle, </w:t>
+      </w:r>
+      <w:r>
+        <w:rPr>
+          <w:rFonts w:ascii="Courier New" w:hAnsi="Courier New"/>
+          <w:b/>
+          <w:bCs/>
+          <w:sz w:val="20"/>
+          <w:szCs w:val="20"/>
+        </w:rPr>
+        <w:t>angle</w:t>
+      </w:r>
+      <w:r>
+        <w:rPr>
+          <w:rFonts w:ascii="Courier New" w:hAnsi="Courier New"/>
+          <w:b/>
+          <w:bCs/>
+          <w:sz w:val="20"/>
+          <w:szCs w:val="20"/>
+        </w:rPr>
+        <w:t>)</w:t>
+      </w:r>
+    </w:p>
+    <w:p>
+      <w:pPr>
+        <w:pStyle w:val="Default"/>
+        <w:rPr>
+          <w:rFonts w:ascii="Courier New" w:hAnsi="Courier New"/>
+          <w:b/>
+          <w:bCs/>
+          <w:sz w:val="20"/>
+          <w:szCs w:val="20"/>
+        </w:rPr>
+      </w:pPr>
+      <w:r>
+        <w:rPr>
+          <w:rFonts w:ascii="Courier New" w:hAnsi="Courier New"/>
+          <w:b/>
+          <w:bCs/>
+          <w:sz w:val="20"/>
+          <w:szCs w:val="20"/>
+        </w:rPr>
+        <w:tab/>
+      </w:r>
+      <w:r>
+        <w:rPr>
+          <w:rFonts w:ascii="Courier New" w:hAnsi="Courier New"/>
+          <w:b/>
+          <w:bCs/>
+          <w:sz w:val="20"/>
+          <w:szCs w:val="20"/>
+        </w:rPr>
+        <w:tab/>
+        <w:t xml:space="preserve">fd(turtle, </w:t>
+      </w:r>
+      <w:r>
+        <w:rPr>
+          <w:rFonts w:ascii="Courier New" w:hAnsi="Courier New"/>
+          <w:b/>
+          <w:bCs/>
+          <w:sz w:val="20"/>
+          <w:szCs w:val="20"/>
+        </w:rPr>
+        <w:t>length</w:t>
+      </w:r>
+      <w:r>
+        <w:rPr>
+          <w:rFonts w:ascii="Courier New" w:hAnsi="Courier New"/>
+          <w:b/>
+          <w:bCs/>
+          <w:sz w:val="20"/>
+          <w:szCs w:val="20"/>
+        </w:rPr>
+        <w:t>)</w:t>
+      </w:r>
+    </w:p>
+    <w:p>
+      <w:pPr>
+        <w:pStyle w:val="Default"/>
+        <w:rPr>
+          <w:rFonts w:ascii="Courier New" w:hAnsi="Courier New"/>
+          <w:b/>
+          <w:bCs/>
+          <w:sz w:val="20"/>
+          <w:szCs w:val="20"/>
+        </w:rPr>
+      </w:pPr>
+      <w:r>
+        <w:rPr>
+          <w:rFonts w:ascii="Courier New" w:hAnsi="Courier New"/>
+          <w:b/>
+          <w:bCs/>
+          <w:sz w:val="20"/>
+          <w:szCs w:val="20"/>
+        </w:rPr>
+        <w:tab/>
+      </w:r>
+      <w:r>
+        <w:rPr>
+          <w:rFonts w:ascii="Courier New" w:hAnsi="Courier New"/>
+          <w:b/>
+          <w:bCs/>
+          <w:sz w:val="20"/>
+          <w:szCs w:val="20"/>
+        </w:rPr>
+        <w:tab/>
+        <w:t xml:space="preserve">rt(turtle, </w:t>
+      </w:r>
+      <w:r>
+        <w:rPr>
+          <w:rFonts w:ascii="Courier New" w:hAnsi="Courier New"/>
+          <w:b/>
+          <w:bCs/>
+          <w:sz w:val="20"/>
+          <w:szCs w:val="20"/>
+        </w:rPr>
+        <w:t>angle</w:t>
+      </w:r>
+      <w:r>
+        <w:rPr>
+          <w:rFonts w:ascii="Courier New" w:hAnsi="Courier New"/>
+          <w:b/>
+          <w:bCs/>
+          <w:sz w:val="20"/>
+          <w:szCs w:val="20"/>
+        </w:rPr>
+        <w:t>)</w:t>
+      </w:r>
+    </w:p>
+    <w:p>
+      <w:pPr>
+        <w:pStyle w:val="Default"/>
+        <w:rPr>
+          <w:rFonts w:ascii="Courier New" w:hAnsi="Courier New"/>
+          <w:b/>
+          <w:bCs/>
+          <w:sz w:val="20"/>
+          <w:szCs w:val="20"/>
+        </w:rPr>
+      </w:pPr>
+      <w:r>
+        <w:rPr>
+          <w:rFonts w:ascii="Courier New" w:hAnsi="Courier New"/>
+          <w:b/>
+          <w:bCs/>
+          <w:sz w:val="20"/>
+          <w:szCs w:val="20"/>
+        </w:rPr>
+        <w:tab/>
+      </w:r>
+      <w:r>
+        <w:rPr>
+          <w:rFonts w:ascii="Courier New" w:hAnsi="Courier New"/>
+          <w:b/>
+          <w:bCs/>
+          <w:sz w:val="20"/>
+          <w:szCs w:val="20"/>
+        </w:rPr>
+        <w:tab/>
+        <w:t>fd(turtle, length)</w:t>
+      </w:r>
+    </w:p>
+    <w:p>
+      <w:pPr>
+        <w:pStyle w:val="Default"/>
+        <w:rPr>
+          <w:rFonts w:ascii="Courier New" w:hAnsi="Courier New"/>
+          <w:b/>
+          <w:bCs/>
+          <w:sz w:val="20"/>
+          <w:szCs w:val="20"/>
+        </w:rPr>
+      </w:pPr>
+      <w:r>
+        <w:rPr>
+          <w:rFonts w:ascii="Courier New" w:hAnsi="Courier New"/>
+          <w:b/>
+          <w:bCs/>
+          <w:sz w:val="20"/>
+          <w:szCs w:val="20"/>
+        </w:rPr>
+        <w:tab/>
+      </w:r>
+      <w:r>
+        <w:rPr>
+          <w:rFonts w:ascii="Courier New" w:hAnsi="Courier New"/>
+          <w:b/>
+          <w:bCs/>
+          <w:sz w:val="20"/>
+          <w:szCs w:val="20"/>
+        </w:rPr>
+        <w:tab/>
+        <w:t>rt(turtle, angle</w:t>
+      </w:r>
+    </w:p>
+    <w:p>
+      <w:pPr>
+        <w:pStyle w:val="Default"/>
+        <w:rPr>
+          <w:rFonts w:ascii="Courier New" w:hAnsi="Courier New"/>
+          <w:b/>
+          <w:bCs/>
+          <w:sz w:val="20"/>
+          <w:szCs w:val="20"/>
+        </w:rPr>
+      </w:pPr>
+      <w:r>
+        <w:rPr>
+          <w:rFonts w:ascii="Courier New" w:hAnsi="Courier New"/>
+          <w:b/>
+          <w:bCs/>
+          <w:sz w:val="20"/>
+          <w:szCs w:val="20"/>
+        </w:rPr>
+        <w:tab/>
+      </w:r>
+    </w:p>
+    <w:p>
+      <w:pPr>
+        <w:pStyle w:val="Default"/>
+        <w:rPr>
+          <w:rFonts w:ascii="Courier New" w:hAnsi="Courier New"/>
+          <w:b/>
+          <w:bCs/>
+          <w:sz w:val="20"/>
+          <w:szCs w:val="20"/>
+        </w:rPr>
+      </w:pPr>
+      <w:r>
+        <w:rPr>
+          <w:rFonts w:ascii="Courier New" w:hAnsi="Courier New"/>
+          <w:b/>
+          <w:bCs/>
+          <w:sz w:val="20"/>
+          <w:szCs w:val="20"/>
+        </w:rPr>
+        <w:tab/>
+      </w:r>
+      <w:r>
+        <w:rPr>
+          <w:rFonts w:ascii="Courier New" w:hAnsi="Courier New"/>
+          <w:b/>
+          <w:bCs/>
+          <w:sz w:val="20"/>
+          <w:szCs w:val="20"/>
+        </w:rPr>
+        <w:tab/>
+        <w:t># Press enter to exit</w:t>
+      </w:r>
+    </w:p>
+    <w:p>
+      <w:pPr>
+        <w:pStyle w:val="Default"/>
+        <w:rPr>
+          <w:rFonts w:ascii="Courier New" w:hAnsi="Courier New"/>
+          <w:b/>
+          <w:bCs/>
+          <w:sz w:val="20"/>
+          <w:szCs w:val="20"/>
+        </w:rPr>
+      </w:pPr>
+      <w:r>
+        <w:rPr>
+          <w:rFonts w:ascii="Courier New" w:hAnsi="Courier New"/>
+          <w:b/>
+          <w:bCs/>
+          <w:sz w:val="20"/>
+          <w:szCs w:val="20"/>
+        </w:rPr>
+        <w:tab/>
+      </w:r>
+      <w:r>
+        <w:rPr>
+          <w:rFonts w:ascii="Courier New" w:hAnsi="Courier New"/>
+          <w:b/>
+          <w:bCs/>
+          <w:sz w:val="20"/>
+          <w:szCs w:val="20"/>
+        </w:rPr>
+        <w:tab/>
+        <w:t>key = input(‘Press enter to exit’)</w:t>
+      </w:r>
+    </w:p>
+    <w:p>
+      <w:pPr>
+        <w:pStyle w:val="Default"/>
+        <w:rPr>
+          <w:rFonts w:ascii="Courier New" w:hAnsi="Courier New"/>
+          <w:b/>
+          <w:bCs/>
+          <w:sz w:val="20"/>
+          <w:szCs w:val="20"/>
+        </w:rPr>
+      </w:pPr>
+      <w:r>
+        <w:rPr>
+          <w:rFonts w:ascii="Courier New" w:hAnsi="Courier New"/>
+          <w:b/>
+          <w:bCs/>
+          <w:sz w:val="20"/>
+          <w:szCs w:val="20"/>
+        </w:rPr>
+        <w:tab/>
+      </w:r>
+      <w:r>
+        <w:rPr>
+          <w:rFonts w:ascii="Courier New" w:hAnsi="Courier New"/>
+          <w:b/>
+          <w:bCs/>
+          <w:sz w:val="20"/>
+          <w:szCs w:val="20"/>
+        </w:rPr>
+        <w:tab/>
+        <w:t>world.destroy()</w:t>
+      </w:r>
+    </w:p>
+    <w:p>
+      <w:pPr>
+        <w:pStyle w:val="Default"/>
+        <w:rPr>
+          <w:rFonts w:ascii="Courier New" w:hAnsi="Courier New"/>
+          <w:b/>
+          <w:bCs/>
+          <w:sz w:val="20"/>
+          <w:szCs w:val="20"/>
+        </w:rPr>
+      </w:pPr>
+    </w:p>
+    <w:p>
+      <w:pPr>
+        <w:pStyle w:val="Default"/>
+        <w:ind w:firstLine="709"/>
+        <w:rPr>
+          <w:rFonts w:ascii="Courier New" w:hAnsi="Courier New"/>
+          <w:b/>
+          <w:bCs/>
+          <w:sz w:val="20"/>
+          <w:szCs w:val="20"/>
+        </w:rPr>
+      </w:pPr>
+      <w:r>
+        <w:rPr>
+          <w:rFonts w:ascii="Courier New" w:hAnsi="Courier New"/>
+          <w:b/>
+          <w:bCs/>
+          <w:sz w:val="20"/>
+          <w:szCs w:val="20"/>
+        </w:rPr>
+        <w:t>main()</w:t>
+      </w:r>
+    </w:p>
+    <w:p>
+      <w:pPr>
+        <w:pStyle w:val="Default"/>
+        <w:ind w:firstLine="709"/>
+        <w:rPr>
+          <w:rFonts w:ascii="Courier New" w:hAnsi="Courier New"/>
+          <w:b/>
+          <w:bCs/>
+          <w:sz w:val="20"/>
+          <w:szCs w:val="20"/>
+        </w:rPr>
+      </w:pPr>
+    </w:p>
+    <w:p>
+      <w:pPr>
+        <w:pStyle w:val="Default"/>
+        <w:rPr>
+          <w:rFonts w:ascii="Arial" w:hAnsi="Arial"/>
+          <w:b/>
+          <w:bCs/>
+          <w:sz w:val="28"/>
+          <w:szCs w:val="28"/>
+        </w:rPr>
+      </w:pPr>
+      <w:r>
+        <w:t xml:space="preserve">The program you entered above </w:t>
+      </w:r>
+      <w:r>
+        <w:t>is intended to draw a triangle. What output does the program produce?</w:t>
+      </w:r>
+    </w:p>
+    <w:p>
+      <w:pPr>
+        <w:pStyle w:val="Default"/>
+        <w:rPr>
+          <w:rFonts w:ascii="Arial" w:hAnsi="Arial"/>
+          <w:b/>
+          <w:bCs/>
+          <w:sz w:val="28"/>
+          <w:szCs w:val="28"/>
+        </w:rPr>
+      </w:pPr>
+    </w:p>
+    <w:p>
+      <w:pPr>
+        <w:pStyle w:val="Default"/>
+        <w:rPr>
+          <w:rFonts w:ascii="Arial" w:hAnsi="Arial"/>
+          <w:b/>
+          <w:bCs/>
+          <w:sz w:val="28"/>
+          <w:szCs w:val="28"/>
+        </w:rPr>
+      </w:pPr>
+    </w:p>
+    <w:p>
+      <w:pPr>
+        <w:pStyle w:val="Default"/>
+        <w:rPr>
+          <w:rFonts w:ascii="Arial" w:hAnsi="Arial"/>
+          <w:b/>
+          <w:bCs/>
+          <w:sz w:val="28"/>
+          <w:szCs w:val="28"/>
+        </w:rPr>
+      </w:pPr>
+    </w:p>
+    <w:p>
+      <w:pPr>
+        <w:pStyle w:val="Default"/>
+        <w:rPr>
+          <w:rFonts w:ascii="Arial" w:hAnsi="Arial"/>
+          <w:b/>
+          <w:bCs/>
+          <w:sz w:val="28"/>
+          <w:szCs w:val="28"/>
+        </w:rPr>
+      </w:pPr>
+    </w:p>
+    <w:p>
+      <w:pPr>
+        <w:pStyle w:val="Default"/>
+        <w:rPr>
+          <w:rFonts w:ascii="Arial" w:hAnsi="Arial"/>
+          <w:b/>
+          <w:bCs/>
+          <w:sz w:val="28"/>
+          <w:szCs w:val="28"/>
+        </w:rPr>
+      </w:pPr>
+    </w:p>
+    <w:p>
+      <w:pPr>
+        <w:pStyle w:val="Default"/>
+      </w:pPr>
+      <w:r>
+        <w:t xml:space="preserve">What </w:t>
+      </w:r>
+      <w:r>
+        <w:t>corrections need to be made to produce the proper output</w:t>
+      </w:r>
+      <w:r>
+        <w:t>?</w:t>
+      </w:r>
+      <w:r>
+        <w:t xml:space="preserve"> </w:t>
+      </w:r>
+    </w:p>
+    <w:p>
+      <w:pPr>
+        <w:pStyle w:val="Default"/>
+      </w:pPr>
+    </w:p>
+    <w:p>
+      <w:pPr>
+        <w:pStyle w:val="Default"/>
+      </w:pPr>
+    </w:p>
+    <w:p>
+      <w:pPr>
+        <w:pStyle w:val="Default"/>
+      </w:pPr>
+    </w:p>
+    <w:p>
+      <w:pPr>
+        <w:pStyle w:val="Default"/>
+      </w:pPr>
+    </w:p>
+    <w:p>
+      <w:pPr>
+        <w:pStyle w:val="Default"/>
+        <w:rPr>
+          <w:rFonts w:ascii="Arial" w:hAnsi="Arial"/>
+          <w:b/>
+          <w:bCs/>
+          <w:sz w:val="28"/>
+          <w:szCs w:val="28"/>
+        </w:rPr>
+      </w:pPr>
+      <w:r>
+        <w:t>Make these changes and show your instructor the corrected version.</w:t>
+      </w:r>
+    </w:p>
+    <w:p>
+      <w:pPr>
+        <w:pStyle w:val="Default"/>
         <w:rPr>
           <w:rFonts w:ascii="Arial" w:hAnsi="Arial"/>
           <w:b/>
@@ -2723,6 +3788,38 @@
           <w:sz w:val="28"/>
           <w:szCs w:val="28"/>
         </w:rPr>
+      </w:pPr>
+      <w:r>
+        <w:rPr>
+          <w:rFonts w:ascii="Arial" w:hAnsi="Arial"/>
+          <w:b/>
+          <w:bCs/>
+          <w:sz w:val="28"/>
+          <w:szCs w:val="28"/>
+        </w:rPr>
+        <w:lastRenderedPageBreak/>
+        <w:t>4</w:t>
+      </w:r>
+      <w:r>
+        <w:rPr>
+          <w:rFonts w:ascii="Arial" w:hAnsi="Arial"/>
+          <w:b/>
+          <w:bCs/>
+          <w:sz w:val="28"/>
+          <w:szCs w:val="28"/>
+        </w:rPr>
+        <w:t xml:space="preserve">. It's a bird, it's a plane, it's </w:t>
+      </w:r>
+      <w:r>
+        <w:rPr>
+          <w:rFonts w:ascii="Arial" w:hAnsi="Arial"/>
+          <w:b/>
+          <w:bCs/>
+          <w:i/>
+          <w:iCs/>
+          <w:sz w:val="28"/>
+          <w:szCs w:val="28"/>
+        </w:rPr>
         <w:t>super turtle!</w:t>
       </w:r>
     </w:p>
@@ -2867,7 +3964,10 @@
         <w:t xml:space="preserve">Using </w:t>
       </w:r>
       <w:r>
-        <w:t xml:space="preserve">your program from Part #2 as a </w:t>
+        <w:t>your program from Part #3</w:t>
+      </w:r>
+      <w:r>
+        <w:t xml:space="preserve"> as a </w:t>
       </w:r>
       <w:r>
         <w:t>template</w:t>
@@ -3053,7 +4153,28 @@
         <w:t xml:space="preserve"> The turtle start</w:t>
       </w:r>
       <w:r>
-        <w:t>s in the center of the screen.</w:t>
+        <w:t xml:space="preserve">s in the center of the </w:t>
+      </w:r>
+      <w:r>
+        <w:rPr>
+          <w:i/>
+        </w:rPr>
+        <w:t>screen</w:t>
+      </w:r>
+      <w:r>
+        <w:t xml:space="preserve"> so think about how to reposition the starting point </w:t>
+      </w:r>
+      <w:r>
+        <w:rPr>
+          <w:i/>
+        </w:rPr>
+        <w:t>before</w:t>
+      </w:r>
+      <w:r>
+        <w:t xml:space="preserve"> drawing the triangle</w:t>
+      </w:r>
+      <w:r>
+        <w:t>.</w:t>
       </w:r>
     </w:p>
     <w:p>
@@ -3223,9 +4344,8 @@
       <w:r>
         <w:t xml:space="preserve"> in the pop-up box that appears.</w:t>
       </w:r>
-      <w:r>
-        <w:br/>
-      </w:r>
+      <w:bookmarkStart w:id="0" w:name="_GoBack"/>
+      <w:bookmarkEnd w:id="0"/>
     </w:p>
     <w:p>
       <w:pPr>
@@ -3319,26 +4439,11 @@
           <w:sz w:val="20"/>
           <w:szCs w:val="20"/>
         </w:rPr>
-        <w:t>superturtle</w:t>
-      </w:r>
-      <w:r>
-        <w:rPr>
-          <w:rFonts w:ascii="Courier New" w:hAnsi="Courier New"/>
-          <w:b/>
-          <w:bCs/>
-          <w:sz w:val="20"/>
-          <w:szCs w:val="20"/>
-        </w:rPr>
-        <w:t>.py</w:t>
-      </w:r>
-      <w:r>
-        <w:t xml:space="preserve"> </w:t>
-      </w:r>
-      <w:r>
-        <w:t xml:space="preserve">file </w:t>
-      </w:r>
-      <w:bookmarkStart w:id="0" w:name="_GoBack"/>
-      <w:bookmarkEnd w:id="0"/>
+        <w:t>superturtle.py</w:t>
+      </w:r>
+      <w:r>
+        <w:t xml:space="preserve"> file </w:t>
+      </w:r>
       <w:r>
         <w:t>to this activity.</w:t>
       </w:r>
@@ -4852,6 +5957,7 @@
   <w:style w:type="character" w:default="1" w:styleId="DefaultParagraphFont">
     <w:name w:val="Default Paragraph Font"/>
     <w:uiPriority w:val="1"/>
+    <w:semiHidden/>
     <w:unhideWhenUsed/>
   </w:style>
   <w:style w:type="table" w:default="1" w:styleId="TableNormal">
@@ -5372,6 +6478,7 @@
   <w:style w:type="character" w:default="1" w:styleId="DefaultParagraphFont">
     <w:name w:val="Default Paragraph Font"/>
     <w:uiPriority w:val="1"/>
+    <w:semiHidden/>
     <w:unhideWhenUsed/>
   </w:style>
   <w:style w:type="table" w:default="1" w:styleId="TableNormal">

</xml_diff>

<commit_message>
add debug activity to sw #2
add debug activity to sw #2
</commit_message>
<xml_diff>
--- a/activities_sw/Prog_Activity2.docx
+++ b/activities_sw/Prog_Activity2.docx
@@ -2701,27 +2701,7 @@
           <w:szCs w:val="28"/>
         </w:rPr>
         <w:lastRenderedPageBreak/>
-        <w:t>3</w:t>
-      </w:r>
-      <w:r>
-        <w:rPr>
-          <w:rFonts w:ascii="Arial" w:hAnsi="Arial"/>
-          <w:b/>
-          <w:bCs/>
-          <w:sz w:val="28"/>
-          <w:szCs w:val="28"/>
-        </w:rPr>
-        <w:t xml:space="preserve">. </w:t>
-      </w:r>
-      <w:r>
-        <w:rPr>
-          <w:rFonts w:ascii="Arial" w:hAnsi="Arial"/>
-          <w:b/>
-          <w:bCs/>
-          <w:sz w:val="28"/>
-          <w:szCs w:val="28"/>
-        </w:rPr>
-        <w:t>If it’s broke, fix it.</w:t>
+        <w:t>3. If it’s broke, fix it.</w:t>
       </w:r>
     </w:p>
     <w:p>
@@ -2793,17 +2773,7 @@
           <w:sz w:val="20"/>
           <w:szCs w:val="20"/>
         </w:rPr>
-        <w:t>triangle</w:t>
-      </w:r>
-      <w:r>
-        <w:rPr>
-          <w:rFonts w:ascii="Courier New" w:hAnsi="Courier New"/>
-          <w:b/>
-          <w:bCs/>
-          <w:sz w:val="20"/>
-          <w:szCs w:val="20"/>
-        </w:rPr>
-        <w:t>.py</w:t>
+        <w:t>triangle.py</w:t>
       </w:r>
     </w:p>
     <w:p>
@@ -2840,17 +2810,7 @@
           <w:sz w:val="20"/>
           <w:szCs w:val="20"/>
         </w:rPr>
-        <w:t>triangle</w:t>
-      </w:r>
-      <w:r>
-        <w:rPr>
-          <w:rFonts w:ascii="Courier New" w:hAnsi="Courier New"/>
-          <w:b/>
-          <w:bCs/>
-          <w:sz w:val="20"/>
-          <w:szCs w:val="20"/>
-        </w:rPr>
-        <w:t>.py</w:t>
+        <w:t>triangle.py</w:t>
       </w:r>
       <w:r>
         <w:t xml:space="preserve"> file.  </w:t>
@@ -2956,29 +2916,6 @@
     <w:p>
       <w:pPr>
         <w:pStyle w:val="Default"/>
-        <w:ind w:left="709" w:firstLine="709"/>
-        <w:rPr>
-          <w:rFonts w:ascii="Courier New" w:hAnsi="Courier New"/>
-          <w:b/>
-          <w:bCs/>
-          <w:sz w:val="20"/>
-          <w:szCs w:val="20"/>
-        </w:rPr>
-      </w:pPr>
-      <w:r>
-        <w:rPr>
-          <w:rFonts w:ascii="Courier New" w:hAnsi="Courier New"/>
-          <w:b/>
-          <w:bCs/>
-          <w:sz w:val="20"/>
-          <w:szCs w:val="20"/>
-        </w:rPr>
-        <w:t># Create TurtleWorld object</w:t>
-      </w:r>
-    </w:p>
-    <w:p>
-      <w:pPr>
-        <w:pStyle w:val="Default"/>
         <w:rPr>
           <w:rFonts w:ascii="Courier New" w:hAnsi="Courier New"/>
           <w:b/>
@@ -3006,7 +2943,50 @@
           <w:szCs w:val="20"/>
         </w:rPr>
         <w:tab/>
-        <w:t>world = TurtleWorld()</w:t>
+        <w:t>a</w:t>
+      </w:r>
+      <w:r>
+        <w:rPr>
+          <w:rFonts w:ascii="Courier New" w:hAnsi="Courier New"/>
+          <w:b/>
+          <w:bCs/>
+          <w:sz w:val="20"/>
+          <w:szCs w:val="20"/>
+        </w:rPr>
+        <w:t xml:space="preserve"> = TurtleWorld()</w:t>
+      </w:r>
+    </w:p>
+    <w:p>
+      <w:pPr>
+        <w:pStyle w:val="Default"/>
+        <w:ind w:left="720" w:firstLine="698"/>
+        <w:rPr>
+          <w:rFonts w:ascii="Courier New" w:hAnsi="Courier New"/>
+          <w:b/>
+          <w:bCs/>
+          <w:sz w:val="20"/>
+          <w:szCs w:val="20"/>
+        </w:rPr>
+      </w:pPr>
+      <w:r>
+        <w:rPr>
+          <w:rFonts w:ascii="Courier New" w:hAnsi="Courier New"/>
+          <w:b/>
+          <w:bCs/>
+          <w:sz w:val="20"/>
+          <w:szCs w:val="20"/>
+        </w:rPr>
+        <w:t>x</w:t>
+      </w:r>
+      <w:r>
+        <w:rPr>
+          <w:rFonts w:ascii="Courier New" w:hAnsi="Courier New"/>
+          <w:b/>
+          <w:bCs/>
+          <w:sz w:val="20"/>
+          <w:szCs w:val="20"/>
+        </w:rPr>
+        <w:t xml:space="preserve"> = Turtle()</w:t>
       </w:r>
     </w:p>
     <w:p>
@@ -3030,77 +3010,6 @@
         </w:rPr>
         <w:tab/>
       </w:r>
-    </w:p>
-    <w:p>
-      <w:pPr>
-        <w:pStyle w:val="Default"/>
-        <w:ind w:left="720" w:firstLine="698"/>
-        <w:rPr>
-          <w:rFonts w:ascii="Courier New" w:hAnsi="Courier New"/>
-          <w:b/>
-          <w:bCs/>
-          <w:sz w:val="20"/>
-          <w:szCs w:val="20"/>
-        </w:rPr>
-      </w:pPr>
-      <w:r>
-        <w:rPr>
-          <w:rFonts w:ascii="Courier New" w:hAnsi="Courier New"/>
-          <w:b/>
-          <w:bCs/>
-          <w:sz w:val="20"/>
-          <w:szCs w:val="20"/>
-        </w:rPr>
-        <w:t># Create Turtle object</w:t>
-      </w:r>
-    </w:p>
-    <w:p>
-      <w:pPr>
-        <w:pStyle w:val="Default"/>
-        <w:ind w:left="720" w:firstLine="698"/>
-        <w:rPr>
-          <w:rFonts w:ascii="Courier New" w:hAnsi="Courier New"/>
-          <w:b/>
-          <w:bCs/>
-          <w:sz w:val="20"/>
-          <w:szCs w:val="20"/>
-        </w:rPr>
-      </w:pPr>
-      <w:r>
-        <w:rPr>
-          <w:rFonts w:ascii="Courier New" w:hAnsi="Courier New"/>
-          <w:b/>
-          <w:bCs/>
-          <w:sz w:val="20"/>
-          <w:szCs w:val="20"/>
-        </w:rPr>
-        <w:t>turtle = Turtle()</w:t>
-      </w:r>
-    </w:p>
-    <w:p>
-      <w:pPr>
-        <w:pStyle w:val="Default"/>
-        <w:ind w:left="720"/>
-        <w:rPr>
-          <w:rFonts w:ascii="Courier New" w:hAnsi="Courier New"/>
-          <w:b/>
-          <w:bCs/>
-          <w:sz w:val="20"/>
-          <w:szCs w:val="20"/>
-        </w:rPr>
-      </w:pPr>
-    </w:p>
-    <w:p>
-      <w:pPr>
-        <w:pStyle w:val="Default"/>
-        <w:rPr>
-          <w:rFonts w:ascii="Courier New" w:hAnsi="Courier New"/>
-          <w:b/>
-          <w:bCs/>
-          <w:sz w:val="20"/>
-          <w:szCs w:val="20"/>
-        </w:rPr>
-      </w:pPr>
       <w:r>
         <w:rPr>
           <w:rFonts w:ascii="Courier New" w:hAnsi="Courier New"/>
@@ -3119,31 +3028,40 @@
           <w:sz w:val="20"/>
           <w:szCs w:val="20"/>
         </w:rPr>
+        <w:t>t</w:t>
+      </w:r>
+      <w:r>
+        <w:rPr>
+          <w:rFonts w:ascii="Courier New" w:hAnsi="Courier New"/>
+          <w:b/>
+          <w:bCs/>
+          <w:sz w:val="20"/>
+          <w:szCs w:val="20"/>
+        </w:rPr>
+        <w:t xml:space="preserve"> = 100</w:t>
+      </w:r>
+    </w:p>
+    <w:p>
+      <w:pPr>
+        <w:pStyle w:val="Default"/>
+        <w:rPr>
+          <w:rFonts w:ascii="Courier New" w:hAnsi="Courier New"/>
+          <w:b/>
+          <w:bCs/>
+          <w:sz w:val="20"/>
+          <w:szCs w:val="20"/>
+        </w:rPr>
+      </w:pPr>
+      <w:r>
+        <w:rPr>
+          <w:rFonts w:ascii="Courier New" w:hAnsi="Courier New"/>
+          <w:b/>
+          <w:bCs/>
+          <w:sz w:val="20"/>
+          <w:szCs w:val="20"/>
+        </w:rPr>
         <w:tab/>
-        <w:t xml:space="preserve"># Draw </w:t>
-      </w:r>
-      <w:r>
-        <w:rPr>
-          <w:rFonts w:ascii="Courier New" w:hAnsi="Courier New"/>
-          <w:b/>
-          <w:bCs/>
-          <w:sz w:val="20"/>
-          <w:szCs w:val="20"/>
-        </w:rPr>
-        <w:t>triangle</w:t>
-      </w:r>
-    </w:p>
-    <w:p>
-      <w:pPr>
-        <w:pStyle w:val="Default"/>
-        <w:rPr>
-          <w:rFonts w:ascii="Courier New" w:hAnsi="Courier New"/>
-          <w:b/>
-          <w:bCs/>
-          <w:sz w:val="20"/>
-          <w:szCs w:val="20"/>
-        </w:rPr>
-      </w:pPr>
+      </w:r>
       <w:r>
         <w:rPr>
           <w:rFonts w:ascii="Courier New" w:hAnsi="Courier New"/>
@@ -3153,7 +3071,30 @@
           <w:szCs w:val="20"/>
         </w:rPr>
         <w:tab/>
-      </w:r>
+        <w:t>fd(x, t</w:t>
+      </w:r>
+      <w:r>
+        <w:rPr>
+          <w:rFonts w:ascii="Courier New" w:hAnsi="Courier New"/>
+          <w:b/>
+          <w:bCs/>
+          <w:sz w:val="20"/>
+          <w:szCs w:val="20"/>
+        </w:rPr>
+        <w:t>)</w:t>
+      </w:r>
+    </w:p>
+    <w:p>
+      <w:pPr>
+        <w:pStyle w:val="Default"/>
+        <w:rPr>
+          <w:rFonts w:ascii="Courier New" w:hAnsi="Courier New"/>
+          <w:b/>
+          <w:bCs/>
+          <w:sz w:val="20"/>
+          <w:szCs w:val="20"/>
+        </w:rPr>
+      </w:pPr>
       <w:r>
         <w:rPr>
           <w:rFonts w:ascii="Courier New" w:hAnsi="Courier New"/>
@@ -3163,20 +3104,7 @@
           <w:szCs w:val="20"/>
         </w:rPr>
         <w:tab/>
-        <w:t>length = 100</w:t>
-      </w:r>
-    </w:p>
-    <w:p>
-      <w:pPr>
-        <w:pStyle w:val="Default"/>
-        <w:rPr>
-          <w:rFonts w:ascii="Courier New" w:hAnsi="Courier New"/>
-          <w:b/>
-          <w:bCs/>
-          <w:sz w:val="20"/>
-          <w:szCs w:val="20"/>
-        </w:rPr>
-      </w:pPr>
+      </w:r>
       <w:r>
         <w:rPr>
           <w:rFonts w:ascii="Courier New" w:hAnsi="Courier New"/>
@@ -3186,7 +3114,20 @@
           <w:szCs w:val="20"/>
         </w:rPr>
         <w:tab/>
-      </w:r>
+        <w:t>z = 60</w:t>
+      </w:r>
+    </w:p>
+    <w:p>
+      <w:pPr>
+        <w:pStyle w:val="Default"/>
+        <w:rPr>
+          <w:rFonts w:ascii="Courier New" w:hAnsi="Courier New"/>
+          <w:b/>
+          <w:bCs/>
+          <w:sz w:val="20"/>
+          <w:szCs w:val="20"/>
+        </w:rPr>
+      </w:pPr>
       <w:r>
         <w:rPr>
           <w:rFonts w:ascii="Courier New" w:hAnsi="Courier New"/>
@@ -3196,20 +3137,7 @@
           <w:szCs w:val="20"/>
         </w:rPr>
         <w:tab/>
-        <w:t>angle = 60</w:t>
-      </w:r>
-    </w:p>
-    <w:p>
-      <w:pPr>
-        <w:pStyle w:val="Default"/>
-        <w:rPr>
-          <w:rFonts w:ascii="Courier New" w:hAnsi="Courier New"/>
-          <w:b/>
-          <w:bCs/>
-          <w:sz w:val="20"/>
-          <w:szCs w:val="20"/>
-        </w:rPr>
-      </w:pPr>
+      </w:r>
       <w:r>
         <w:rPr>
           <w:rFonts w:ascii="Courier New" w:hAnsi="Courier New"/>
@@ -3228,18 +3156,50 @@
           <w:sz w:val="20"/>
           <w:szCs w:val="20"/>
         </w:rPr>
+        <w:t>rt(x, z</w:t>
+      </w:r>
+      <w:r>
+        <w:rPr>
+          <w:rFonts w:ascii="Courier New" w:hAnsi="Courier New"/>
+          <w:b/>
+          <w:bCs/>
+          <w:sz w:val="20"/>
+          <w:szCs w:val="20"/>
+        </w:rPr>
+        <w:t>)</w:t>
+      </w:r>
+    </w:p>
+    <w:p>
+      <w:pPr>
+        <w:pStyle w:val="Default"/>
+        <w:rPr>
+          <w:rFonts w:ascii="Courier New" w:hAnsi="Courier New"/>
+          <w:b/>
+          <w:bCs/>
+          <w:sz w:val="20"/>
+          <w:szCs w:val="20"/>
+        </w:rPr>
+      </w:pPr>
+      <w:r>
+        <w:rPr>
+          <w:rFonts w:ascii="Courier New" w:hAnsi="Courier New"/>
+          <w:b/>
+          <w:bCs/>
+          <w:sz w:val="20"/>
+          <w:szCs w:val="20"/>
+        </w:rPr>
         <w:tab/>
-        <w:t xml:space="preserve">fd(turtle, </w:t>
-      </w:r>
-      <w:r>
-        <w:rPr>
-          <w:rFonts w:ascii="Courier New" w:hAnsi="Courier New"/>
-          <w:b/>
-          <w:bCs/>
-          <w:sz w:val="20"/>
-          <w:szCs w:val="20"/>
-        </w:rPr>
-        <w:t>length</w:t>
+      </w:r>
+      <w:r>
+        <w:rPr>
+          <w:rFonts w:ascii="Courier New" w:hAnsi="Courier New"/>
+          <w:b/>
+          <w:bCs/>
+          <w:sz w:val="20"/>
+          <w:szCs w:val="20"/>
+        </w:rPr>
+        <w:tab/>
+        <w:t>fd(x, z</w:t>
       </w:r>
       <w:r>
         <w:rPr>
@@ -3282,17 +3242,40 @@
           <w:szCs w:val="20"/>
         </w:rPr>
         <w:tab/>
-        <w:t xml:space="preserve">rt(turtle, </w:t>
-      </w:r>
-      <w:r>
-        <w:rPr>
-          <w:rFonts w:ascii="Courier New" w:hAnsi="Courier New"/>
-          <w:b/>
-          <w:bCs/>
-          <w:sz w:val="20"/>
-          <w:szCs w:val="20"/>
-        </w:rPr>
-        <w:t>angle</w:t>
+        <w:t>z = 100</w:t>
+      </w:r>
+    </w:p>
+    <w:p>
+      <w:pPr>
+        <w:pStyle w:val="Default"/>
+        <w:rPr>
+          <w:rFonts w:ascii="Courier New" w:hAnsi="Courier New"/>
+          <w:b/>
+          <w:bCs/>
+          <w:sz w:val="20"/>
+          <w:szCs w:val="20"/>
+        </w:rPr>
+      </w:pPr>
+      <w:r>
+        <w:rPr>
+          <w:rFonts w:ascii="Courier New" w:hAnsi="Courier New"/>
+          <w:b/>
+          <w:bCs/>
+          <w:sz w:val="20"/>
+          <w:szCs w:val="20"/>
+        </w:rPr>
+        <w:tab/>
+      </w:r>
+      <w:r>
+        <w:rPr>
+          <w:rFonts w:ascii="Courier New" w:hAnsi="Courier New"/>
+          <w:b/>
+          <w:bCs/>
+          <w:sz w:val="20"/>
+          <w:szCs w:val="20"/>
+        </w:rPr>
+        <w:tab/>
+        <w:t>rt(x, z</w:t>
       </w:r>
       <w:r>
         <w:rPr>
@@ -3335,17 +3318,7 @@
           <w:szCs w:val="20"/>
         </w:rPr>
         <w:tab/>
-        <w:t xml:space="preserve">fd(turtle, </w:t>
-      </w:r>
-      <w:r>
-        <w:rPr>
-          <w:rFonts w:ascii="Courier New" w:hAnsi="Courier New"/>
-          <w:b/>
-          <w:bCs/>
-          <w:sz w:val="20"/>
-          <w:szCs w:val="20"/>
-        </w:rPr>
-        <w:t>length</w:t>
+        <w:t>fd(x, t</w:t>
       </w:r>
       <w:r>
         <w:rPr>
@@ -3388,93 +3361,7 @@
           <w:szCs w:val="20"/>
         </w:rPr>
         <w:tab/>
-        <w:t xml:space="preserve">rt(turtle, </w:t>
-      </w:r>
-      <w:r>
-        <w:rPr>
-          <w:rFonts w:ascii="Courier New" w:hAnsi="Courier New"/>
-          <w:b/>
-          <w:bCs/>
-          <w:sz w:val="20"/>
-          <w:szCs w:val="20"/>
-        </w:rPr>
-        <w:t>angle</w:t>
-      </w:r>
-      <w:r>
-        <w:rPr>
-          <w:rFonts w:ascii="Courier New" w:hAnsi="Courier New"/>
-          <w:b/>
-          <w:bCs/>
-          <w:sz w:val="20"/>
-          <w:szCs w:val="20"/>
-        </w:rPr>
-        <w:t>)</w:t>
-      </w:r>
-    </w:p>
-    <w:p>
-      <w:pPr>
-        <w:pStyle w:val="Default"/>
-        <w:rPr>
-          <w:rFonts w:ascii="Courier New" w:hAnsi="Courier New"/>
-          <w:b/>
-          <w:bCs/>
-          <w:sz w:val="20"/>
-          <w:szCs w:val="20"/>
-        </w:rPr>
-      </w:pPr>
-      <w:r>
-        <w:rPr>
-          <w:rFonts w:ascii="Courier New" w:hAnsi="Courier New"/>
-          <w:b/>
-          <w:bCs/>
-          <w:sz w:val="20"/>
-          <w:szCs w:val="20"/>
-        </w:rPr>
-        <w:tab/>
-      </w:r>
-      <w:r>
-        <w:rPr>
-          <w:rFonts w:ascii="Courier New" w:hAnsi="Courier New"/>
-          <w:b/>
-          <w:bCs/>
-          <w:sz w:val="20"/>
-          <w:szCs w:val="20"/>
-        </w:rPr>
-        <w:tab/>
-        <w:t>fd(turtle, length)</w:t>
-      </w:r>
-    </w:p>
-    <w:p>
-      <w:pPr>
-        <w:pStyle w:val="Default"/>
-        <w:rPr>
-          <w:rFonts w:ascii="Courier New" w:hAnsi="Courier New"/>
-          <w:b/>
-          <w:bCs/>
-          <w:sz w:val="20"/>
-          <w:szCs w:val="20"/>
-        </w:rPr>
-      </w:pPr>
-      <w:r>
-        <w:rPr>
-          <w:rFonts w:ascii="Courier New" w:hAnsi="Courier New"/>
-          <w:b/>
-          <w:bCs/>
-          <w:sz w:val="20"/>
-          <w:szCs w:val="20"/>
-        </w:rPr>
-        <w:tab/>
-      </w:r>
-      <w:r>
-        <w:rPr>
-          <w:rFonts w:ascii="Courier New" w:hAnsi="Courier New"/>
-          <w:b/>
-          <w:bCs/>
-          <w:sz w:val="20"/>
-          <w:szCs w:val="20"/>
-        </w:rPr>
-        <w:tab/>
-        <w:t>rt(turtle, angle</w:t>
+        <w:t>rt(x, z)</w:t>
       </w:r>
     </w:p>
     <w:p>
@@ -3658,10 +3545,7 @@
         </w:rPr>
       </w:pPr>
       <w:r>
-        <w:t xml:space="preserve">The program you entered above </w:t>
-      </w:r>
-      <w:r>
-        <w:t>is intended to draw a triangle. What output does the program produce?</w:t>
+        <w:t>The program you entered above is intended to draw a triangle. What output does the program produce?</w:t>
       </w:r>
     </w:p>
     <w:p>
@@ -3729,17 +3613,30 @@
         <w:pStyle w:val="Default"/>
       </w:pPr>
       <w:r>
-        <w:t xml:space="preserve">What </w:t>
-      </w:r>
-      <w:r>
-        <w:t>corrections need to be made to produce the proper output</w:t>
-      </w:r>
-      <w:r>
-        <w:t>?</w:t>
-      </w:r>
-      <w:r>
-        <w:t xml:space="preserve"> </w:t>
-      </w:r>
+        <w:t>What</w:t>
+      </w:r>
+      <w:r>
+        <w:t xml:space="preserve"> good programming practices were not followed and what</w:t>
+      </w:r>
+      <w:r>
+        <w:t xml:space="preserve"> corrections need to be made to </w:t>
+      </w:r>
+      <w:r>
+        <w:t xml:space="preserve">make the code more readable and </w:t>
+      </w:r>
+      <w:r>
+        <w:t xml:space="preserve">produce the proper output? </w:t>
+      </w:r>
+    </w:p>
+    <w:p>
+      <w:pPr>
+        <w:pStyle w:val="Default"/>
+      </w:pPr>
+    </w:p>
+    <w:p>
+      <w:pPr>
+        <w:pStyle w:val="Default"/>
+      </w:pPr>
     </w:p>
     <w:p>
       <w:pPr>
@@ -3775,6 +3672,8 @@
       <w:r>
         <w:t>Make these changes and show your instructor the corrected version.</w:t>
       </w:r>
+      <w:bookmarkStart w:id="0" w:name="_GoBack"/>
+      <w:bookmarkEnd w:id="0"/>
     </w:p>
     <w:p>
       <w:pPr>
@@ -4344,8 +4243,6 @@
       <w:r>
         <w:t xml:space="preserve"> in the pop-up box that appears.</w:t>
       </w:r>
-      <w:bookmarkStart w:id="0" w:name="_GoBack"/>
-      <w:bookmarkEnd w:id="0"/>
     </w:p>
     <w:p>
       <w:pPr>

</xml_diff>

<commit_message>
updated sw activity #3
</commit_message>
<xml_diff>
--- a/activities_sw/Prog_Activity2.docx
+++ b/activities_sw/Prog_Activity2.docx
@@ -161,7 +161,6 @@
           <w:szCs w:val="28"/>
         </w:rPr>
       </w:pPr>
-      <w:proofErr w:type="gramStart"/>
       <w:r>
         <w:rPr>
           <w:rFonts w:ascii="Arial" w:hAnsi="Arial"/>
@@ -170,18 +169,7 @@
           <w:sz w:val="28"/>
           <w:szCs w:val="28"/>
         </w:rPr>
-        <w:t>1. Slow</w:t>
-      </w:r>
-      <w:proofErr w:type="gramEnd"/>
-      <w:r>
-        <w:rPr>
-          <w:rFonts w:ascii="Arial" w:hAnsi="Arial"/>
-          <w:b/>
-          <w:bCs/>
-          <w:sz w:val="28"/>
-          <w:szCs w:val="28"/>
-        </w:rPr>
-        <w:t xml:space="preserve"> and Steady.</w:t>
+        <w:t>1. Slow and Steady.</w:t>
       </w:r>
     </w:p>
     <w:p>
@@ -279,25 +267,13 @@
       <w:r>
         <w:tab/>
       </w:r>
-      <w:proofErr w:type="spellStart"/>
-      <w:proofErr w:type="gramStart"/>
-      <w:r>
-        <w:rPr>
-          <w:rFonts w:ascii="Courier New" w:hAnsi="Courier New"/>
-          <w:sz w:val="20"/>
-          <w:szCs w:val="20"/>
-        </w:rPr>
-        <w:t>fd</w:t>
-      </w:r>
-      <w:proofErr w:type="spellEnd"/>
-      <w:proofErr w:type="gramEnd"/>
-      <w:r>
-        <w:rPr>
-          <w:rFonts w:ascii="Courier New" w:hAnsi="Courier New"/>
-          <w:sz w:val="20"/>
-          <w:szCs w:val="20"/>
-        </w:rPr>
-        <w:t>(</w:t>
+      <w:r>
+        <w:rPr>
+          <w:rFonts w:ascii="Courier New" w:hAnsi="Courier New"/>
+          <w:sz w:val="20"/>
+          <w:szCs w:val="20"/>
+        </w:rPr>
+        <w:t>fd(</w:t>
       </w:r>
       <w:r>
         <w:rPr>
@@ -376,26 +352,7 @@
           <w:szCs w:val="20"/>
         </w:rPr>
         <w:tab/>
-      </w:r>
-      <w:proofErr w:type="spellStart"/>
-      <w:proofErr w:type="gramStart"/>
-      <w:r>
-        <w:rPr>
-          <w:rFonts w:ascii="Courier New" w:hAnsi="Courier New"/>
-          <w:sz w:val="20"/>
-          <w:szCs w:val="20"/>
-        </w:rPr>
-        <w:t>bk</w:t>
-      </w:r>
-      <w:proofErr w:type="spellEnd"/>
-      <w:proofErr w:type="gramEnd"/>
-      <w:r>
-        <w:rPr>
-          <w:rFonts w:ascii="Courier New" w:hAnsi="Courier New"/>
-          <w:sz w:val="20"/>
-          <w:szCs w:val="20"/>
-        </w:rPr>
-        <w:t>(</w:t>
+        <w:t>bk(</w:t>
       </w:r>
       <w:r>
         <w:rPr>
@@ -474,26 +431,7 @@
           <w:szCs w:val="20"/>
         </w:rPr>
         <w:tab/>
-      </w:r>
-      <w:proofErr w:type="spellStart"/>
-      <w:proofErr w:type="gramStart"/>
-      <w:r>
-        <w:rPr>
-          <w:rFonts w:ascii="Courier New" w:hAnsi="Courier New"/>
-          <w:sz w:val="20"/>
-          <w:szCs w:val="20"/>
-        </w:rPr>
-        <w:t>lt</w:t>
-      </w:r>
-      <w:proofErr w:type="spellEnd"/>
-      <w:proofErr w:type="gramEnd"/>
-      <w:r>
-        <w:rPr>
-          <w:rFonts w:ascii="Courier New" w:hAnsi="Courier New"/>
-          <w:sz w:val="20"/>
-          <w:szCs w:val="20"/>
-        </w:rPr>
-        <w:t>(</w:t>
+        <w:t>lt(</w:t>
       </w:r>
       <w:r>
         <w:rPr>
@@ -573,25 +511,13 @@
       <w:r>
         <w:tab/>
       </w:r>
-      <w:proofErr w:type="spellStart"/>
-      <w:proofErr w:type="gramStart"/>
-      <w:r>
-        <w:rPr>
-          <w:rFonts w:ascii="Courier New" w:hAnsi="Courier New"/>
-          <w:sz w:val="20"/>
-          <w:szCs w:val="20"/>
-        </w:rPr>
-        <w:t>rt</w:t>
-      </w:r>
-      <w:proofErr w:type="spellEnd"/>
-      <w:proofErr w:type="gramEnd"/>
-      <w:r>
-        <w:rPr>
-          <w:rFonts w:ascii="Courier New" w:hAnsi="Courier New"/>
-          <w:sz w:val="20"/>
-          <w:szCs w:val="20"/>
-        </w:rPr>
-        <w:t>(</w:t>
+      <w:r>
+        <w:rPr>
+          <w:rFonts w:ascii="Courier New" w:hAnsi="Courier New"/>
+          <w:sz w:val="20"/>
+          <w:szCs w:val="20"/>
+        </w:rPr>
+        <w:t>rt(</w:t>
       </w:r>
       <w:r>
         <w:rPr>
@@ -671,25 +597,13 @@
       <w:r>
         <w:tab/>
       </w:r>
-      <w:proofErr w:type="spellStart"/>
-      <w:proofErr w:type="gramStart"/>
-      <w:r>
-        <w:rPr>
-          <w:rFonts w:ascii="Courier New" w:hAnsi="Courier New"/>
-          <w:sz w:val="20"/>
-          <w:szCs w:val="20"/>
-        </w:rPr>
-        <w:t>pd</w:t>
-      </w:r>
-      <w:proofErr w:type="spellEnd"/>
-      <w:proofErr w:type="gramEnd"/>
-      <w:r>
-        <w:rPr>
-          <w:rFonts w:ascii="Courier New" w:hAnsi="Courier New"/>
-          <w:sz w:val="20"/>
-          <w:szCs w:val="20"/>
-        </w:rPr>
-        <w:t>(</w:t>
+      <w:r>
+        <w:rPr>
+          <w:rFonts w:ascii="Courier New" w:hAnsi="Courier New"/>
+          <w:sz w:val="20"/>
+          <w:szCs w:val="20"/>
+        </w:rPr>
+        <w:t>pd(</w:t>
       </w:r>
       <w:r>
         <w:rPr>
@@ -733,25 +647,13 @@
       <w:r>
         <w:tab/>
       </w:r>
-      <w:proofErr w:type="spellStart"/>
-      <w:proofErr w:type="gramStart"/>
-      <w:r>
-        <w:rPr>
-          <w:rFonts w:ascii="Courier New" w:hAnsi="Courier New"/>
-          <w:sz w:val="20"/>
-          <w:szCs w:val="20"/>
-        </w:rPr>
-        <w:t>pu</w:t>
-      </w:r>
-      <w:proofErr w:type="spellEnd"/>
-      <w:proofErr w:type="gramEnd"/>
-      <w:r>
-        <w:rPr>
-          <w:rFonts w:ascii="Courier New" w:hAnsi="Courier New"/>
-          <w:sz w:val="20"/>
-          <w:szCs w:val="20"/>
-        </w:rPr>
-        <w:t>(</w:t>
+      <w:r>
+        <w:rPr>
+          <w:rFonts w:ascii="Courier New" w:hAnsi="Courier New"/>
+          <w:sz w:val="20"/>
+          <w:szCs w:val="20"/>
+        </w:rPr>
+        <w:t>pu(</w:t>
       </w:r>
       <w:r>
         <w:rPr>
@@ -810,11 +712,9 @@
       <w:r>
         <w:t xml:space="preserve">Open </w:t>
       </w:r>
-      <w:proofErr w:type="spellStart"/>
       <w:r>
         <w:t>PyCharm</w:t>
       </w:r>
-      <w:proofErr w:type="spellEnd"/>
       <w:r>
         <w:t xml:space="preserve"> (</w:t>
       </w:r>
@@ -840,14 +740,7 @@
         <w:rPr>
           <w:b/>
         </w:rPr>
-        <w:t>-&gt;</w:t>
-      </w:r>
-      <w:proofErr w:type="spellStart"/>
-      <w:r>
-        <w:rPr>
-          <w:b/>
-        </w:rPr>
-        <w:t>Py</w:t>
+        <w:t>-&gt;Py</w:t>
       </w:r>
       <w:r>
         <w:rPr>
@@ -855,7 +748,6 @@
         </w:rPr>
         <w:t>Charm</w:t>
       </w:r>
-      <w:proofErr w:type="spellEnd"/>
       <w:r>
         <w:t>).</w:t>
       </w:r>
@@ -875,15 +767,7 @@
         </w:rPr>
       </w:pPr>
       <w:r>
-        <w:t xml:space="preserve">In </w:t>
-      </w:r>
-      <w:proofErr w:type="spellStart"/>
-      <w:r>
-        <w:t>PyCharm</w:t>
-      </w:r>
-      <w:proofErr w:type="spellEnd"/>
-      <w:r>
-        <w:t xml:space="preserve">, create a new project by selecting </w:t>
+        <w:t xml:space="preserve">In PyCharm, create a new project by selecting </w:t>
       </w:r>
       <w:r>
         <w:rPr>
@@ -921,13 +805,8 @@
           <w:rFonts w:ascii="Courier New" w:hAnsi="Courier New"/>
         </w:rPr>
       </w:pPr>
-      <w:proofErr w:type="gramStart"/>
-      <w:r>
-        <w:t>name</w:t>
-      </w:r>
-      <w:proofErr w:type="gramEnd"/>
-      <w:r>
-        <w:t xml:space="preserve"> your project </w:t>
+      <w:r>
+        <w:t xml:space="preserve">name your project </w:t>
       </w:r>
       <w:r>
         <w:rPr>
@@ -947,11 +826,9 @@
           <w:rFonts w:ascii="Courier New" w:hAnsi="Courier New"/>
         </w:rPr>
       </w:pPr>
-      <w:proofErr w:type="gramStart"/>
       <w:r>
         <w:t>set</w:t>
       </w:r>
-      <w:proofErr w:type="gramEnd"/>
       <w:r>
         <w:t xml:space="preserve"> the location for </w:t>
       </w:r>
@@ -988,13 +865,8 @@
           <w:rFonts w:ascii="Courier New" w:hAnsi="Courier New"/>
         </w:rPr>
       </w:pPr>
-      <w:proofErr w:type="gramStart"/>
-      <w:r>
-        <w:t>ensure</w:t>
-      </w:r>
-      <w:proofErr w:type="gramEnd"/>
-      <w:r>
-        <w:t xml:space="preserve"> that the Interpreter is set to Python 3.4.0</w:t>
+      <w:r>
+        <w:t>ensure that the Interpreter is set to Python 3.4.0</w:t>
       </w:r>
     </w:p>
     <w:p>
@@ -1008,13 +880,8 @@
           <w:rFonts w:ascii="Courier New" w:hAnsi="Courier New"/>
         </w:rPr>
       </w:pPr>
-      <w:proofErr w:type="gramStart"/>
-      <w:r>
-        <w:t>click</w:t>
-      </w:r>
-      <w:proofErr w:type="gramEnd"/>
-      <w:r>
-        <w:t xml:space="preserve"> </w:t>
+      <w:r>
+        <w:t xml:space="preserve">click </w:t>
       </w:r>
       <w:r>
         <w:rPr>
@@ -1191,29 +1058,7 @@
           <w:sz w:val="20"/>
           <w:szCs w:val="20"/>
         </w:rPr>
-        <w:t xml:space="preserve"># Load </w:t>
-      </w:r>
-      <w:proofErr w:type="spellStart"/>
-      <w:r>
-        <w:rPr>
-          <w:rFonts w:ascii="Courier New" w:hAnsi="Courier New"/>
-          <w:b/>
-          <w:bCs/>
-          <w:sz w:val="20"/>
-          <w:szCs w:val="20"/>
-        </w:rPr>
-        <w:t>TurtleWorld</w:t>
-      </w:r>
-      <w:proofErr w:type="spellEnd"/>
-      <w:r>
-        <w:rPr>
-          <w:rFonts w:ascii="Courier New" w:hAnsi="Courier New"/>
-          <w:b/>
-          <w:bCs/>
-          <w:sz w:val="20"/>
-          <w:szCs w:val="20"/>
-        </w:rPr>
-        <w:t xml:space="preserve"> functions</w:t>
+        <w:t># Load TurtleWorld functions</w:t>
       </w:r>
     </w:p>
     <w:p>
@@ -1236,19 +1081,282 @@
           <w:szCs w:val="20"/>
         </w:rPr>
         <w:tab/>
-      </w:r>
-      <w:proofErr w:type="gramStart"/>
-      <w:r>
-        <w:rPr>
-          <w:rFonts w:ascii="Courier New" w:hAnsi="Courier New"/>
-          <w:b/>
-          <w:bCs/>
-          <w:sz w:val="20"/>
-          <w:szCs w:val="20"/>
-        </w:rPr>
-        <w:t>from</w:t>
-      </w:r>
-      <w:proofErr w:type="gramEnd"/>
+        <w:t>from TurtleWorld import *</w:t>
+      </w:r>
+    </w:p>
+    <w:p>
+      <w:pPr>
+        <w:pStyle w:val="Default"/>
+        <w:rPr>
+          <w:rFonts w:ascii="Courier New" w:hAnsi="Courier New"/>
+          <w:b/>
+          <w:bCs/>
+          <w:sz w:val="20"/>
+          <w:szCs w:val="20"/>
+        </w:rPr>
+      </w:pPr>
+    </w:p>
+    <w:p>
+      <w:pPr>
+        <w:pStyle w:val="Default"/>
+        <w:rPr>
+          <w:rFonts w:ascii="Courier New" w:hAnsi="Courier New"/>
+          <w:b/>
+          <w:bCs/>
+          <w:sz w:val="20"/>
+          <w:szCs w:val="20"/>
+        </w:rPr>
+      </w:pPr>
+      <w:r>
+        <w:rPr>
+          <w:rFonts w:ascii="Courier New" w:hAnsi="Courier New"/>
+          <w:b/>
+          <w:bCs/>
+          <w:sz w:val="20"/>
+          <w:szCs w:val="20"/>
+        </w:rPr>
+        <w:tab/>
+      </w:r>
+      <w:r>
+        <w:rPr>
+          <w:rFonts w:ascii="Courier New" w:hAnsi="Courier New"/>
+          <w:b/>
+          <w:bCs/>
+          <w:sz w:val="20"/>
+          <w:szCs w:val="20"/>
+        </w:rPr>
+        <w:t>def main():</w:t>
+      </w:r>
+    </w:p>
+    <w:p>
+      <w:pPr>
+        <w:pStyle w:val="Default"/>
+        <w:ind w:left="709" w:firstLine="709"/>
+        <w:rPr>
+          <w:rFonts w:ascii="Courier New" w:hAnsi="Courier New"/>
+          <w:b/>
+          <w:bCs/>
+          <w:sz w:val="20"/>
+          <w:szCs w:val="20"/>
+        </w:rPr>
+      </w:pPr>
+      <w:r>
+        <w:rPr>
+          <w:rFonts w:ascii="Courier New" w:hAnsi="Courier New"/>
+          <w:b/>
+          <w:bCs/>
+          <w:sz w:val="20"/>
+          <w:szCs w:val="20"/>
+        </w:rPr>
+        <w:t># Create TurtleWorld object</w:t>
+      </w:r>
+    </w:p>
+    <w:p>
+      <w:pPr>
+        <w:pStyle w:val="Default"/>
+        <w:rPr>
+          <w:rFonts w:ascii="Courier New" w:hAnsi="Courier New"/>
+          <w:b/>
+          <w:bCs/>
+          <w:sz w:val="20"/>
+          <w:szCs w:val="20"/>
+        </w:rPr>
+      </w:pPr>
+      <w:r>
+        <w:rPr>
+          <w:rFonts w:ascii="Courier New" w:hAnsi="Courier New"/>
+          <w:b/>
+          <w:bCs/>
+          <w:sz w:val="20"/>
+          <w:szCs w:val="20"/>
+        </w:rPr>
+        <w:tab/>
+      </w:r>
+      <w:r>
+        <w:rPr>
+          <w:rFonts w:ascii="Courier New" w:hAnsi="Courier New"/>
+          <w:b/>
+          <w:bCs/>
+          <w:sz w:val="20"/>
+          <w:szCs w:val="20"/>
+        </w:rPr>
+        <w:tab/>
+      </w:r>
+      <w:r>
+        <w:rPr>
+          <w:rFonts w:ascii="Courier New" w:hAnsi="Courier New"/>
+          <w:b/>
+          <w:bCs/>
+          <w:sz w:val="20"/>
+          <w:szCs w:val="20"/>
+        </w:rPr>
+        <w:t>world = TurtleWorld()</w:t>
+      </w:r>
+    </w:p>
+    <w:p>
+      <w:pPr>
+        <w:pStyle w:val="Default"/>
+        <w:rPr>
+          <w:rFonts w:ascii="Courier New" w:hAnsi="Courier New"/>
+          <w:b/>
+          <w:bCs/>
+          <w:sz w:val="20"/>
+          <w:szCs w:val="20"/>
+        </w:rPr>
+      </w:pPr>
+      <w:r>
+        <w:rPr>
+          <w:rFonts w:ascii="Courier New" w:hAnsi="Courier New"/>
+          <w:b/>
+          <w:bCs/>
+          <w:sz w:val="20"/>
+          <w:szCs w:val="20"/>
+        </w:rPr>
+        <w:tab/>
+      </w:r>
+    </w:p>
+    <w:p>
+      <w:pPr>
+        <w:pStyle w:val="Default"/>
+        <w:ind w:left="720" w:firstLine="698"/>
+        <w:rPr>
+          <w:rFonts w:ascii="Courier New" w:hAnsi="Courier New"/>
+          <w:b/>
+          <w:bCs/>
+          <w:sz w:val="20"/>
+          <w:szCs w:val="20"/>
+        </w:rPr>
+      </w:pPr>
+      <w:r>
+        <w:rPr>
+          <w:rFonts w:ascii="Courier New" w:hAnsi="Courier New"/>
+          <w:b/>
+          <w:bCs/>
+          <w:sz w:val="20"/>
+          <w:szCs w:val="20"/>
+        </w:rPr>
+        <w:t># Create Turtle object</w:t>
+      </w:r>
+    </w:p>
+    <w:p>
+      <w:pPr>
+        <w:pStyle w:val="Default"/>
+        <w:ind w:left="720" w:firstLine="698"/>
+        <w:rPr>
+          <w:rFonts w:ascii="Courier New" w:hAnsi="Courier New"/>
+          <w:b/>
+          <w:bCs/>
+          <w:sz w:val="20"/>
+          <w:szCs w:val="20"/>
+        </w:rPr>
+      </w:pPr>
+      <w:r>
+        <w:rPr>
+          <w:rFonts w:ascii="Courier New" w:hAnsi="Courier New"/>
+          <w:b/>
+          <w:bCs/>
+          <w:sz w:val="20"/>
+          <w:szCs w:val="20"/>
+        </w:rPr>
+        <w:t>turtle = Turtle()</w:t>
+      </w:r>
+    </w:p>
+    <w:p>
+      <w:pPr>
+        <w:pStyle w:val="Default"/>
+        <w:ind w:left="720"/>
+        <w:rPr>
+          <w:rFonts w:ascii="Courier New" w:hAnsi="Courier New"/>
+          <w:b/>
+          <w:bCs/>
+          <w:sz w:val="20"/>
+          <w:szCs w:val="20"/>
+        </w:rPr>
+      </w:pPr>
+    </w:p>
+    <w:p>
+      <w:pPr>
+        <w:pStyle w:val="Default"/>
+        <w:rPr>
+          <w:rFonts w:ascii="Courier New" w:hAnsi="Courier New"/>
+          <w:b/>
+          <w:bCs/>
+          <w:sz w:val="20"/>
+          <w:szCs w:val="20"/>
+        </w:rPr>
+      </w:pPr>
+      <w:r>
+        <w:rPr>
+          <w:rFonts w:ascii="Courier New" w:hAnsi="Courier New"/>
+          <w:b/>
+          <w:bCs/>
+          <w:sz w:val="20"/>
+          <w:szCs w:val="20"/>
+        </w:rPr>
+        <w:tab/>
+      </w:r>
+      <w:r>
+        <w:rPr>
+          <w:rFonts w:ascii="Courier New" w:hAnsi="Courier New"/>
+          <w:b/>
+          <w:bCs/>
+          <w:sz w:val="20"/>
+          <w:szCs w:val="20"/>
+        </w:rPr>
+        <w:tab/>
+      </w:r>
+      <w:r>
+        <w:rPr>
+          <w:rFonts w:ascii="Courier New" w:hAnsi="Courier New"/>
+          <w:b/>
+          <w:bCs/>
+          <w:sz w:val="20"/>
+          <w:szCs w:val="20"/>
+        </w:rPr>
+        <w:t># Draw graphics</w:t>
+      </w:r>
+    </w:p>
+    <w:p>
+      <w:pPr>
+        <w:pStyle w:val="Default"/>
+        <w:rPr>
+          <w:rFonts w:ascii="Courier New" w:hAnsi="Courier New"/>
+          <w:b/>
+          <w:bCs/>
+          <w:sz w:val="20"/>
+          <w:szCs w:val="20"/>
+        </w:rPr>
+      </w:pPr>
+      <w:r>
+        <w:rPr>
+          <w:rFonts w:ascii="Courier New" w:hAnsi="Courier New"/>
+          <w:b/>
+          <w:bCs/>
+          <w:sz w:val="20"/>
+          <w:szCs w:val="20"/>
+        </w:rPr>
+        <w:tab/>
+      </w:r>
+      <w:r>
+        <w:rPr>
+          <w:rFonts w:ascii="Courier New" w:hAnsi="Courier New"/>
+          <w:b/>
+          <w:bCs/>
+          <w:sz w:val="20"/>
+          <w:szCs w:val="20"/>
+        </w:rPr>
+        <w:tab/>
+      </w:r>
+      <w:r>
+        <w:rPr>
+          <w:rFonts w:ascii="Courier New" w:hAnsi="Courier New"/>
+          <w:b/>
+          <w:bCs/>
+          <w:sz w:val="20"/>
+          <w:szCs w:val="20"/>
+        </w:rPr>
+        <w:t>fd(turtle,</w:t>
+      </w:r>
       <w:r>
         <w:rPr>
           <w:rFonts w:ascii="Courier New" w:hAnsi="Courier New"/>
@@ -1259,40 +1367,16 @@
         </w:rPr>
         <w:t xml:space="preserve"> </w:t>
       </w:r>
-      <w:proofErr w:type="spellStart"/>
-      <w:r>
-        <w:rPr>
-          <w:rFonts w:ascii="Courier New" w:hAnsi="Courier New"/>
-          <w:b/>
-          <w:bCs/>
-          <w:sz w:val="20"/>
-          <w:szCs w:val="20"/>
-        </w:rPr>
-        <w:t>TurtleWorld</w:t>
-      </w:r>
-      <w:proofErr w:type="spellEnd"/>
-      <w:r>
-        <w:rPr>
-          <w:rFonts w:ascii="Courier New" w:hAnsi="Courier New"/>
-          <w:b/>
-          <w:bCs/>
-          <w:sz w:val="20"/>
-          <w:szCs w:val="20"/>
-        </w:rPr>
-        <w:t xml:space="preserve"> import *</w:t>
-      </w:r>
-    </w:p>
-    <w:p>
-      <w:pPr>
-        <w:pStyle w:val="Default"/>
-        <w:rPr>
-          <w:rFonts w:ascii="Courier New" w:hAnsi="Courier New"/>
-          <w:b/>
-          <w:bCs/>
-          <w:sz w:val="20"/>
-          <w:szCs w:val="20"/>
-        </w:rPr>
-      </w:pPr>
+      <w:r>
+        <w:rPr>
+          <w:rFonts w:ascii="Courier New" w:hAnsi="Courier New"/>
+          <w:b/>
+          <w:bCs/>
+          <w:sz w:val="20"/>
+          <w:szCs w:val="20"/>
+        </w:rPr>
+        <w:t>100)</w:t>
+      </w:r>
     </w:p>
     <w:p>
       <w:pPr>
@@ -1315,87 +1399,6 @@
         </w:rPr>
         <w:tab/>
       </w:r>
-      <w:proofErr w:type="spellStart"/>
-      <w:proofErr w:type="gramStart"/>
-      <w:r>
-        <w:rPr>
-          <w:rFonts w:ascii="Courier New" w:hAnsi="Courier New"/>
-          <w:b/>
-          <w:bCs/>
-          <w:sz w:val="20"/>
-          <w:szCs w:val="20"/>
-        </w:rPr>
-        <w:t>def</w:t>
-      </w:r>
-      <w:proofErr w:type="spellEnd"/>
-      <w:proofErr w:type="gramEnd"/>
-      <w:r>
-        <w:rPr>
-          <w:rFonts w:ascii="Courier New" w:hAnsi="Courier New"/>
-          <w:b/>
-          <w:bCs/>
-          <w:sz w:val="20"/>
-          <w:szCs w:val="20"/>
-        </w:rPr>
-        <w:t xml:space="preserve"> main():</w:t>
-      </w:r>
-    </w:p>
-    <w:p>
-      <w:pPr>
-        <w:pStyle w:val="Default"/>
-        <w:ind w:left="709" w:firstLine="709"/>
-        <w:rPr>
-          <w:rFonts w:ascii="Courier New" w:hAnsi="Courier New"/>
-          <w:b/>
-          <w:bCs/>
-          <w:sz w:val="20"/>
-          <w:szCs w:val="20"/>
-        </w:rPr>
-      </w:pPr>
-      <w:r>
-        <w:rPr>
-          <w:rFonts w:ascii="Courier New" w:hAnsi="Courier New"/>
-          <w:b/>
-          <w:bCs/>
-          <w:sz w:val="20"/>
-          <w:szCs w:val="20"/>
-        </w:rPr>
-        <w:t xml:space="preserve"># Create </w:t>
-      </w:r>
-      <w:proofErr w:type="spellStart"/>
-      <w:r>
-        <w:rPr>
-          <w:rFonts w:ascii="Courier New" w:hAnsi="Courier New"/>
-          <w:b/>
-          <w:bCs/>
-          <w:sz w:val="20"/>
-          <w:szCs w:val="20"/>
-        </w:rPr>
-        <w:t>TurtleWorld</w:t>
-      </w:r>
-      <w:proofErr w:type="spellEnd"/>
-      <w:r>
-        <w:rPr>
-          <w:rFonts w:ascii="Courier New" w:hAnsi="Courier New"/>
-          <w:b/>
-          <w:bCs/>
-          <w:sz w:val="20"/>
-          <w:szCs w:val="20"/>
-        </w:rPr>
-        <w:t xml:space="preserve"> object</w:t>
-      </w:r>
-    </w:p>
-    <w:p>
-      <w:pPr>
-        <w:pStyle w:val="Default"/>
-        <w:rPr>
-          <w:rFonts w:ascii="Courier New" w:hAnsi="Courier New"/>
-          <w:b/>
-          <w:bCs/>
-          <w:sz w:val="20"/>
-          <w:szCs w:val="20"/>
-        </w:rPr>
-      </w:pPr>
       <w:r>
         <w:rPr>
           <w:rFonts w:ascii="Courier New" w:hAnsi="Courier New"/>
@@ -1414,64 +1417,50 @@
           <w:sz w:val="20"/>
           <w:szCs w:val="20"/>
         </w:rPr>
+        <w:t>rt(turtle,</w:t>
+      </w:r>
+      <w:r>
+        <w:rPr>
+          <w:rFonts w:ascii="Courier New" w:hAnsi="Courier New"/>
+          <w:b/>
+          <w:bCs/>
+          <w:sz w:val="20"/>
+          <w:szCs w:val="20"/>
+        </w:rPr>
+        <w:t xml:space="preserve"> </w:t>
+      </w:r>
+      <w:r>
+        <w:rPr>
+          <w:rFonts w:ascii="Courier New" w:hAnsi="Courier New"/>
+          <w:b/>
+          <w:bCs/>
+          <w:sz w:val="20"/>
+          <w:szCs w:val="20"/>
+        </w:rPr>
+        <w:t>90)</w:t>
+      </w:r>
+    </w:p>
+    <w:p>
+      <w:pPr>
+        <w:pStyle w:val="Default"/>
+        <w:rPr>
+          <w:rFonts w:ascii="Courier New" w:hAnsi="Courier New"/>
+          <w:b/>
+          <w:bCs/>
+          <w:sz w:val="20"/>
+          <w:szCs w:val="20"/>
+        </w:rPr>
+      </w:pPr>
+      <w:r>
+        <w:rPr>
+          <w:rFonts w:ascii="Courier New" w:hAnsi="Courier New"/>
+          <w:b/>
+          <w:bCs/>
+          <w:sz w:val="20"/>
+          <w:szCs w:val="20"/>
+        </w:rPr>
         <w:tab/>
       </w:r>
-      <w:proofErr w:type="gramStart"/>
-      <w:r>
-        <w:rPr>
-          <w:rFonts w:ascii="Courier New" w:hAnsi="Courier New"/>
-          <w:b/>
-          <w:bCs/>
-          <w:sz w:val="20"/>
-          <w:szCs w:val="20"/>
-        </w:rPr>
-        <w:t>world</w:t>
-      </w:r>
-      <w:proofErr w:type="gramEnd"/>
-      <w:r>
-        <w:rPr>
-          <w:rFonts w:ascii="Courier New" w:hAnsi="Courier New"/>
-          <w:b/>
-          <w:bCs/>
-          <w:sz w:val="20"/>
-          <w:szCs w:val="20"/>
-        </w:rPr>
-        <w:t xml:space="preserve"> = </w:t>
-      </w:r>
-      <w:proofErr w:type="spellStart"/>
-      <w:r>
-        <w:rPr>
-          <w:rFonts w:ascii="Courier New" w:hAnsi="Courier New"/>
-          <w:b/>
-          <w:bCs/>
-          <w:sz w:val="20"/>
-          <w:szCs w:val="20"/>
-        </w:rPr>
-        <w:t>TurtleWorld</w:t>
-      </w:r>
-      <w:proofErr w:type="spellEnd"/>
-      <w:r>
-        <w:rPr>
-          <w:rFonts w:ascii="Courier New" w:hAnsi="Courier New"/>
-          <w:b/>
-          <w:bCs/>
-          <w:sz w:val="20"/>
-          <w:szCs w:val="20"/>
-        </w:rPr>
-        <w:t>()</w:t>
-      </w:r>
-    </w:p>
-    <w:p>
-      <w:pPr>
-        <w:pStyle w:val="Default"/>
-        <w:rPr>
-          <w:rFonts w:ascii="Courier New" w:hAnsi="Courier New"/>
-          <w:b/>
-          <w:bCs/>
-          <w:sz w:val="20"/>
-          <w:szCs w:val="20"/>
-        </w:rPr>
-      </w:pPr>
       <w:r>
         <w:rPr>
           <w:rFonts w:ascii="Courier New" w:hAnsi="Courier New"/>
@@ -1482,77 +1471,36 @@
         </w:rPr>
         <w:tab/>
       </w:r>
-    </w:p>
-    <w:p>
-      <w:pPr>
-        <w:pStyle w:val="Default"/>
-        <w:ind w:left="720" w:firstLine="698"/>
-        <w:rPr>
-          <w:rFonts w:ascii="Courier New" w:hAnsi="Courier New"/>
-          <w:b/>
-          <w:bCs/>
-          <w:sz w:val="20"/>
-          <w:szCs w:val="20"/>
-        </w:rPr>
-      </w:pPr>
-      <w:r>
-        <w:rPr>
-          <w:rFonts w:ascii="Courier New" w:hAnsi="Courier New"/>
-          <w:b/>
-          <w:bCs/>
-          <w:sz w:val="20"/>
-          <w:szCs w:val="20"/>
-        </w:rPr>
-        <w:t># Create Turtle object</w:t>
-      </w:r>
-    </w:p>
-    <w:p>
-      <w:pPr>
-        <w:pStyle w:val="Default"/>
-        <w:ind w:left="720" w:firstLine="698"/>
-        <w:rPr>
-          <w:rFonts w:ascii="Courier New" w:hAnsi="Courier New"/>
-          <w:b/>
-          <w:bCs/>
-          <w:sz w:val="20"/>
-          <w:szCs w:val="20"/>
-        </w:rPr>
-      </w:pPr>
-      <w:proofErr w:type="gramStart"/>
-      <w:r>
-        <w:rPr>
-          <w:rFonts w:ascii="Courier New" w:hAnsi="Courier New"/>
-          <w:b/>
-          <w:bCs/>
-          <w:sz w:val="20"/>
-          <w:szCs w:val="20"/>
-        </w:rPr>
-        <w:t>turtle</w:t>
-      </w:r>
-      <w:proofErr w:type="gramEnd"/>
-      <w:r>
-        <w:rPr>
-          <w:rFonts w:ascii="Courier New" w:hAnsi="Courier New"/>
-          <w:b/>
-          <w:bCs/>
-          <w:sz w:val="20"/>
-          <w:szCs w:val="20"/>
-        </w:rPr>
-        <w:t xml:space="preserve"> = Turtle()</w:t>
-      </w:r>
-    </w:p>
-    <w:p>
-      <w:pPr>
-        <w:pStyle w:val="Default"/>
-        <w:ind w:left="720"/>
-        <w:rPr>
-          <w:rFonts w:ascii="Courier New" w:hAnsi="Courier New"/>
-          <w:b/>
-          <w:bCs/>
-          <w:sz w:val="20"/>
-          <w:szCs w:val="20"/>
-        </w:rPr>
-      </w:pPr>
+      <w:r>
+        <w:rPr>
+          <w:rFonts w:ascii="Courier New" w:hAnsi="Courier New"/>
+          <w:b/>
+          <w:bCs/>
+          <w:sz w:val="20"/>
+          <w:szCs w:val="20"/>
+        </w:rPr>
+        <w:t>fd(turtle,</w:t>
+      </w:r>
+      <w:r>
+        <w:rPr>
+          <w:rFonts w:ascii="Courier New" w:hAnsi="Courier New"/>
+          <w:b/>
+          <w:bCs/>
+          <w:sz w:val="20"/>
+          <w:szCs w:val="20"/>
+        </w:rPr>
+        <w:t xml:space="preserve"> </w:t>
+      </w:r>
+      <w:r>
+        <w:rPr>
+          <w:rFonts w:ascii="Courier New" w:hAnsi="Courier New"/>
+          <w:b/>
+          <w:bCs/>
+          <w:sz w:val="20"/>
+          <w:szCs w:val="20"/>
+        </w:rPr>
+        <w:t>100)</w:t>
+      </w:r>
     </w:p>
     <w:p>
       <w:pPr>
@@ -1593,7 +1541,27 @@
           <w:sz w:val="20"/>
           <w:szCs w:val="20"/>
         </w:rPr>
-        <w:t># Draw graphics</w:t>
+        <w:t>rt(turtle,</w:t>
+      </w:r>
+      <w:r>
+        <w:rPr>
+          <w:rFonts w:ascii="Courier New" w:hAnsi="Courier New"/>
+          <w:b/>
+          <w:bCs/>
+          <w:sz w:val="20"/>
+          <w:szCs w:val="20"/>
+        </w:rPr>
+        <w:t xml:space="preserve"> </w:t>
+      </w:r>
+      <w:r>
+        <w:rPr>
+          <w:rFonts w:ascii="Courier New" w:hAnsi="Courier New"/>
+          <w:b/>
+          <w:bCs/>
+          <w:sz w:val="20"/>
+          <w:szCs w:val="20"/>
+        </w:rPr>
+        <w:t>90)</w:t>
       </w:r>
     </w:p>
     <w:p>
@@ -1617,6 +1585,18 @@
         </w:rPr>
         <w:tab/>
       </w:r>
+    </w:p>
+    <w:p>
+      <w:pPr>
+        <w:pStyle w:val="Default"/>
+        <w:rPr>
+          <w:rFonts w:ascii="Courier New" w:hAnsi="Courier New"/>
+          <w:b/>
+          <w:bCs/>
+          <w:sz w:val="20"/>
+          <w:szCs w:val="20"/>
+        </w:rPr>
+      </w:pPr>
       <w:r>
         <w:rPr>
           <w:rFonts w:ascii="Courier New" w:hAnsi="Courier New"/>
@@ -1627,62 +1607,6 @@
         </w:rPr>
         <w:tab/>
       </w:r>
-      <w:proofErr w:type="spellStart"/>
-      <w:proofErr w:type="gramStart"/>
-      <w:r>
-        <w:rPr>
-          <w:rFonts w:ascii="Courier New" w:hAnsi="Courier New"/>
-          <w:b/>
-          <w:bCs/>
-          <w:sz w:val="20"/>
-          <w:szCs w:val="20"/>
-        </w:rPr>
-        <w:t>fd</w:t>
-      </w:r>
-      <w:proofErr w:type="spellEnd"/>
-      <w:proofErr w:type="gramEnd"/>
-      <w:r>
-        <w:rPr>
-          <w:rFonts w:ascii="Courier New" w:hAnsi="Courier New"/>
-          <w:b/>
-          <w:bCs/>
-          <w:sz w:val="20"/>
-          <w:szCs w:val="20"/>
-        </w:rPr>
-        <w:t>(turtle,</w:t>
-      </w:r>
-      <w:r>
-        <w:rPr>
-          <w:rFonts w:ascii="Courier New" w:hAnsi="Courier New"/>
-          <w:b/>
-          <w:bCs/>
-          <w:sz w:val="20"/>
-          <w:szCs w:val="20"/>
-        </w:rPr>
-        <w:t xml:space="preserve"> </w:t>
-      </w:r>
-      <w:r>
-        <w:rPr>
-          <w:rFonts w:ascii="Courier New" w:hAnsi="Courier New"/>
-          <w:b/>
-          <w:bCs/>
-          <w:sz w:val="20"/>
-          <w:szCs w:val="20"/>
-        </w:rPr>
-        <w:t>100)</w:t>
-      </w:r>
-    </w:p>
-    <w:p>
-      <w:pPr>
-        <w:pStyle w:val="Default"/>
-        <w:rPr>
-          <w:rFonts w:ascii="Courier New" w:hAnsi="Courier New"/>
-          <w:b/>
-          <w:bCs/>
-          <w:sz w:val="20"/>
-          <w:szCs w:val="20"/>
-        </w:rPr>
-      </w:pPr>
       <w:r>
         <w:rPr>
           <w:rFonts w:ascii="Courier New" w:hAnsi="Courier New"/>
@@ -1701,64 +1625,30 @@
           <w:sz w:val="20"/>
           <w:szCs w:val="20"/>
         </w:rPr>
+        <w:t># Press enter to exit</w:t>
+      </w:r>
+    </w:p>
+    <w:p>
+      <w:pPr>
+        <w:pStyle w:val="Default"/>
+        <w:rPr>
+          <w:rFonts w:ascii="Courier New" w:hAnsi="Courier New"/>
+          <w:b/>
+          <w:bCs/>
+          <w:sz w:val="20"/>
+          <w:szCs w:val="20"/>
+        </w:rPr>
+      </w:pPr>
+      <w:r>
+        <w:rPr>
+          <w:rFonts w:ascii="Courier New" w:hAnsi="Courier New"/>
+          <w:b/>
+          <w:bCs/>
+          <w:sz w:val="20"/>
+          <w:szCs w:val="20"/>
+        </w:rPr>
         <w:tab/>
       </w:r>
-      <w:proofErr w:type="spellStart"/>
-      <w:proofErr w:type="gramStart"/>
-      <w:r>
-        <w:rPr>
-          <w:rFonts w:ascii="Courier New" w:hAnsi="Courier New"/>
-          <w:b/>
-          <w:bCs/>
-          <w:sz w:val="20"/>
-          <w:szCs w:val="20"/>
-        </w:rPr>
-        <w:t>rt</w:t>
-      </w:r>
-      <w:proofErr w:type="spellEnd"/>
-      <w:proofErr w:type="gramEnd"/>
-      <w:r>
-        <w:rPr>
-          <w:rFonts w:ascii="Courier New" w:hAnsi="Courier New"/>
-          <w:b/>
-          <w:bCs/>
-          <w:sz w:val="20"/>
-          <w:szCs w:val="20"/>
-        </w:rPr>
-        <w:t>(turtle,</w:t>
-      </w:r>
-      <w:r>
-        <w:rPr>
-          <w:rFonts w:ascii="Courier New" w:hAnsi="Courier New"/>
-          <w:b/>
-          <w:bCs/>
-          <w:sz w:val="20"/>
-          <w:szCs w:val="20"/>
-        </w:rPr>
-        <w:t xml:space="preserve"> </w:t>
-      </w:r>
-      <w:r>
-        <w:rPr>
-          <w:rFonts w:ascii="Courier New" w:hAnsi="Courier New"/>
-          <w:b/>
-          <w:bCs/>
-          <w:sz w:val="20"/>
-          <w:szCs w:val="20"/>
-        </w:rPr>
-        <w:t>90)</w:t>
-      </w:r>
-    </w:p>
-    <w:p>
-      <w:pPr>
-        <w:pStyle w:val="Default"/>
-        <w:rPr>
-          <w:rFonts w:ascii="Courier New" w:hAnsi="Courier New"/>
-          <w:b/>
-          <w:bCs/>
-          <w:sz w:val="20"/>
-          <w:szCs w:val="20"/>
-        </w:rPr>
-      </w:pPr>
       <w:r>
         <w:rPr>
           <w:rFonts w:ascii="Courier New" w:hAnsi="Courier New"/>
@@ -1777,64 +1667,40 @@
           <w:sz w:val="20"/>
           <w:szCs w:val="20"/>
         </w:rPr>
+        <w:t xml:space="preserve">key = </w:t>
+      </w:r>
+      <w:r>
+        <w:rPr>
+          <w:rFonts w:ascii="Courier New" w:hAnsi="Courier New"/>
+          <w:b/>
+          <w:bCs/>
+          <w:sz w:val="20"/>
+          <w:szCs w:val="20"/>
+        </w:rPr>
+        <w:t>input(‘Press enter to exit’)</w:t>
+      </w:r>
+    </w:p>
+    <w:p>
+      <w:pPr>
+        <w:pStyle w:val="Default"/>
+        <w:rPr>
+          <w:rFonts w:ascii="Courier New" w:hAnsi="Courier New"/>
+          <w:b/>
+          <w:bCs/>
+          <w:sz w:val="20"/>
+          <w:szCs w:val="20"/>
+        </w:rPr>
+      </w:pPr>
+      <w:r>
+        <w:rPr>
+          <w:rFonts w:ascii="Courier New" w:hAnsi="Courier New"/>
+          <w:b/>
+          <w:bCs/>
+          <w:sz w:val="20"/>
+          <w:szCs w:val="20"/>
+        </w:rPr>
         <w:tab/>
       </w:r>
-      <w:proofErr w:type="spellStart"/>
-      <w:proofErr w:type="gramStart"/>
-      <w:r>
-        <w:rPr>
-          <w:rFonts w:ascii="Courier New" w:hAnsi="Courier New"/>
-          <w:b/>
-          <w:bCs/>
-          <w:sz w:val="20"/>
-          <w:szCs w:val="20"/>
-        </w:rPr>
-        <w:t>fd</w:t>
-      </w:r>
-      <w:proofErr w:type="spellEnd"/>
-      <w:proofErr w:type="gramEnd"/>
-      <w:r>
-        <w:rPr>
-          <w:rFonts w:ascii="Courier New" w:hAnsi="Courier New"/>
-          <w:b/>
-          <w:bCs/>
-          <w:sz w:val="20"/>
-          <w:szCs w:val="20"/>
-        </w:rPr>
-        <w:t>(turtle,</w:t>
-      </w:r>
-      <w:r>
-        <w:rPr>
-          <w:rFonts w:ascii="Courier New" w:hAnsi="Courier New"/>
-          <w:b/>
-          <w:bCs/>
-          <w:sz w:val="20"/>
-          <w:szCs w:val="20"/>
-        </w:rPr>
-        <w:t xml:space="preserve"> </w:t>
-      </w:r>
-      <w:r>
-        <w:rPr>
-          <w:rFonts w:ascii="Courier New" w:hAnsi="Courier New"/>
-          <w:b/>
-          <w:bCs/>
-          <w:sz w:val="20"/>
-          <w:szCs w:val="20"/>
-        </w:rPr>
-        <w:t>100)</w:t>
-      </w:r>
-    </w:p>
-    <w:p>
-      <w:pPr>
-        <w:pStyle w:val="Default"/>
-        <w:rPr>
-          <w:rFonts w:ascii="Courier New" w:hAnsi="Courier New"/>
-          <w:b/>
-          <w:bCs/>
-          <w:sz w:val="20"/>
-          <w:szCs w:val="20"/>
-        </w:rPr>
-      </w:pPr>
       <w:r>
         <w:rPr>
           <w:rFonts w:ascii="Courier New" w:hAnsi="Courier New"/>
@@ -1853,235 +1719,7 @@
           <w:sz w:val="20"/>
           <w:szCs w:val="20"/>
         </w:rPr>
-        <w:tab/>
-      </w:r>
-      <w:proofErr w:type="spellStart"/>
-      <w:proofErr w:type="gramStart"/>
-      <w:r>
-        <w:rPr>
-          <w:rFonts w:ascii="Courier New" w:hAnsi="Courier New"/>
-          <w:b/>
-          <w:bCs/>
-          <w:sz w:val="20"/>
-          <w:szCs w:val="20"/>
-        </w:rPr>
-        <w:t>rt</w:t>
-      </w:r>
-      <w:proofErr w:type="spellEnd"/>
-      <w:proofErr w:type="gramEnd"/>
-      <w:r>
-        <w:rPr>
-          <w:rFonts w:ascii="Courier New" w:hAnsi="Courier New"/>
-          <w:b/>
-          <w:bCs/>
-          <w:sz w:val="20"/>
-          <w:szCs w:val="20"/>
-        </w:rPr>
-        <w:t>(turtle,</w:t>
-      </w:r>
-      <w:r>
-        <w:rPr>
-          <w:rFonts w:ascii="Courier New" w:hAnsi="Courier New"/>
-          <w:b/>
-          <w:bCs/>
-          <w:sz w:val="20"/>
-          <w:szCs w:val="20"/>
-        </w:rPr>
-        <w:t xml:space="preserve"> </w:t>
-      </w:r>
-      <w:r>
-        <w:rPr>
-          <w:rFonts w:ascii="Courier New" w:hAnsi="Courier New"/>
-          <w:b/>
-          <w:bCs/>
-          <w:sz w:val="20"/>
-          <w:szCs w:val="20"/>
-        </w:rPr>
-        <w:t>90)</w:t>
-      </w:r>
-    </w:p>
-    <w:p>
-      <w:pPr>
-        <w:pStyle w:val="Default"/>
-        <w:rPr>
-          <w:rFonts w:ascii="Courier New" w:hAnsi="Courier New"/>
-          <w:b/>
-          <w:bCs/>
-          <w:sz w:val="20"/>
-          <w:szCs w:val="20"/>
-        </w:rPr>
-      </w:pPr>
-      <w:r>
-        <w:rPr>
-          <w:rFonts w:ascii="Courier New" w:hAnsi="Courier New"/>
-          <w:b/>
-          <w:bCs/>
-          <w:sz w:val="20"/>
-          <w:szCs w:val="20"/>
-        </w:rPr>
-        <w:tab/>
-      </w:r>
-    </w:p>
-    <w:p>
-      <w:pPr>
-        <w:pStyle w:val="Default"/>
-        <w:rPr>
-          <w:rFonts w:ascii="Courier New" w:hAnsi="Courier New"/>
-          <w:b/>
-          <w:bCs/>
-          <w:sz w:val="20"/>
-          <w:szCs w:val="20"/>
-        </w:rPr>
-      </w:pPr>
-      <w:r>
-        <w:rPr>
-          <w:rFonts w:ascii="Courier New" w:hAnsi="Courier New"/>
-          <w:b/>
-          <w:bCs/>
-          <w:sz w:val="20"/>
-          <w:szCs w:val="20"/>
-        </w:rPr>
-        <w:tab/>
-      </w:r>
-      <w:r>
-        <w:rPr>
-          <w:rFonts w:ascii="Courier New" w:hAnsi="Courier New"/>
-          <w:b/>
-          <w:bCs/>
-          <w:sz w:val="20"/>
-          <w:szCs w:val="20"/>
-        </w:rPr>
-        <w:tab/>
-      </w:r>
-      <w:r>
-        <w:rPr>
-          <w:rFonts w:ascii="Courier New" w:hAnsi="Courier New"/>
-          <w:b/>
-          <w:bCs/>
-          <w:sz w:val="20"/>
-          <w:szCs w:val="20"/>
-        </w:rPr>
-        <w:t># Press enter to exit</w:t>
-      </w:r>
-    </w:p>
-    <w:p>
-      <w:pPr>
-        <w:pStyle w:val="Default"/>
-        <w:rPr>
-          <w:rFonts w:ascii="Courier New" w:hAnsi="Courier New"/>
-          <w:b/>
-          <w:bCs/>
-          <w:sz w:val="20"/>
-          <w:szCs w:val="20"/>
-        </w:rPr>
-      </w:pPr>
-      <w:r>
-        <w:rPr>
-          <w:rFonts w:ascii="Courier New" w:hAnsi="Courier New"/>
-          <w:b/>
-          <w:bCs/>
-          <w:sz w:val="20"/>
-          <w:szCs w:val="20"/>
-        </w:rPr>
-        <w:tab/>
-      </w:r>
-      <w:r>
-        <w:rPr>
-          <w:rFonts w:ascii="Courier New" w:hAnsi="Courier New"/>
-          <w:b/>
-          <w:bCs/>
-          <w:sz w:val="20"/>
-          <w:szCs w:val="20"/>
-        </w:rPr>
-        <w:tab/>
-      </w:r>
-      <w:proofErr w:type="gramStart"/>
-      <w:r>
-        <w:rPr>
-          <w:rFonts w:ascii="Courier New" w:hAnsi="Courier New"/>
-          <w:b/>
-          <w:bCs/>
-          <w:sz w:val="20"/>
-          <w:szCs w:val="20"/>
-        </w:rPr>
-        <w:t>key</w:t>
-      </w:r>
-      <w:proofErr w:type="gramEnd"/>
-      <w:r>
-        <w:rPr>
-          <w:rFonts w:ascii="Courier New" w:hAnsi="Courier New"/>
-          <w:b/>
-          <w:bCs/>
-          <w:sz w:val="20"/>
-          <w:szCs w:val="20"/>
-        </w:rPr>
-        <w:t xml:space="preserve"> = </w:t>
-      </w:r>
-      <w:r>
-        <w:rPr>
-          <w:rFonts w:ascii="Courier New" w:hAnsi="Courier New"/>
-          <w:b/>
-          <w:bCs/>
-          <w:sz w:val="20"/>
-          <w:szCs w:val="20"/>
-        </w:rPr>
-        <w:t>input(‘Press enter to exit’)</w:t>
-      </w:r>
-    </w:p>
-    <w:p>
-      <w:pPr>
-        <w:pStyle w:val="Default"/>
-        <w:rPr>
-          <w:rFonts w:ascii="Courier New" w:hAnsi="Courier New"/>
-          <w:b/>
-          <w:bCs/>
-          <w:sz w:val="20"/>
-          <w:szCs w:val="20"/>
-        </w:rPr>
-      </w:pPr>
-      <w:r>
-        <w:rPr>
-          <w:rFonts w:ascii="Courier New" w:hAnsi="Courier New"/>
-          <w:b/>
-          <w:bCs/>
-          <w:sz w:val="20"/>
-          <w:szCs w:val="20"/>
-        </w:rPr>
-        <w:tab/>
-      </w:r>
-      <w:r>
-        <w:rPr>
-          <w:rFonts w:ascii="Courier New" w:hAnsi="Courier New"/>
-          <w:b/>
-          <w:bCs/>
-          <w:sz w:val="20"/>
-          <w:szCs w:val="20"/>
-        </w:rPr>
-        <w:tab/>
-      </w:r>
-      <w:proofErr w:type="spellStart"/>
-      <w:proofErr w:type="gramStart"/>
-      <w:r>
-        <w:rPr>
-          <w:rFonts w:ascii="Courier New" w:hAnsi="Courier New"/>
-          <w:b/>
-          <w:bCs/>
-          <w:sz w:val="20"/>
-          <w:szCs w:val="20"/>
-        </w:rPr>
-        <w:t>world.destroy</w:t>
-      </w:r>
-      <w:proofErr w:type="spellEnd"/>
-      <w:proofErr w:type="gramEnd"/>
-      <w:r>
-        <w:rPr>
-          <w:rFonts w:ascii="Courier New" w:hAnsi="Courier New"/>
-          <w:b/>
-          <w:bCs/>
-          <w:sz w:val="20"/>
-          <w:szCs w:val="20"/>
-        </w:rPr>
-        <w:t>()</w:t>
+        <w:t>world.destroy()</w:t>
       </w:r>
     </w:p>
     <w:p>
@@ -2108,27 +1746,15 @@
           <w:szCs w:val="20"/>
         </w:rPr>
       </w:pPr>
-      <w:proofErr w:type="gramStart"/>
-      <w:r>
-        <w:rPr>
-          <w:rFonts w:ascii="Courier New" w:hAnsi="Courier New"/>
-          <w:b/>
-          <w:bCs/>
-          <w:sz w:val="20"/>
-          <w:szCs w:val="20"/>
-        </w:rPr>
-        <w:t>main</w:t>
-      </w:r>
-      <w:proofErr w:type="gramEnd"/>
-      <w:r>
-        <w:rPr>
-          <w:rFonts w:ascii="Courier New" w:hAnsi="Courier New"/>
-          <w:b/>
-          <w:bCs/>
-          <w:sz w:val="20"/>
-          <w:szCs w:val="20"/>
-        </w:rPr>
-        <w:t>()</w:t>
+      <w:r>
+        <w:rPr>
+          <w:rFonts w:ascii="Courier New" w:hAnsi="Courier New"/>
+          <w:b/>
+          <w:bCs/>
+          <w:sz w:val="20"/>
+          <w:szCs w:val="20"/>
+        </w:rPr>
+        <w:t>main()</w:t>
       </w:r>
     </w:p>
     <w:p>
@@ -2246,7 +1872,6 @@
       <w:r>
         <w:t xml:space="preserve">and then selecting </w:t>
       </w:r>
-      <w:proofErr w:type="spellStart"/>
       <w:r>
         <w:rPr>
           <w:rFonts w:ascii="Courier New" w:hAnsi="Courier New"/>
@@ -2257,7 +1882,6 @@
         </w:rPr>
         <w:t>rightang</w:t>
       </w:r>
-      <w:proofErr w:type="spellEnd"/>
       <w:r>
         <w:t xml:space="preserve"> in the pop-up box that appears.</w:t>
       </w:r>
@@ -2273,13 +1897,8 @@
       <w:r>
         <w:t xml:space="preserve">Sketch the output produced in the </w:t>
       </w:r>
-      <w:proofErr w:type="spellStart"/>
-      <w:r>
-        <w:t>TurtleWorld</w:t>
-      </w:r>
-      <w:proofErr w:type="spellEnd"/>
-      <w:r>
-        <w:t xml:space="preserve"> graphics window</w:t>
+      <w:r>
+        <w:t>TurtleWorld graphics window</w:t>
       </w:r>
       <w:r>
         <w:t>.</w:t>
@@ -2291,15 +1910,7 @@
         <w:t xml:space="preserve">When done, </w:t>
       </w:r>
       <w:r>
-        <w:t xml:space="preserve">click in the console window of </w:t>
-      </w:r>
-      <w:proofErr w:type="spellStart"/>
-      <w:r>
-        <w:t>PyCharm</w:t>
-      </w:r>
-      <w:proofErr w:type="spellEnd"/>
-      <w:r>
-        <w:t xml:space="preserve"> and press </w:t>
+        <w:t xml:space="preserve">click in the console window of PyCharm and press </w:t>
       </w:r>
       <w:r>
         <w:rPr>
@@ -2308,15 +1919,7 @@
         <w:t>Enter</w:t>
       </w:r>
       <w:r>
-        <w:t xml:space="preserve"> to close the </w:t>
-      </w:r>
-      <w:proofErr w:type="spellStart"/>
-      <w:r>
-        <w:t>TurtleWorld</w:t>
-      </w:r>
-      <w:proofErr w:type="spellEnd"/>
-      <w:r>
-        <w:t xml:space="preserve"> window.</w:t>
+        <w:t xml:space="preserve"> to close the TurtleWorld window.</w:t>
       </w:r>
     </w:p>
     <w:p>
@@ -2386,40 +1989,10 @@
           <w:sz w:val="20"/>
           <w:szCs w:val="20"/>
         </w:rPr>
-        <w:t xml:space="preserve">from </w:t>
-      </w:r>
-      <w:proofErr w:type="spellStart"/>
-      <w:r>
-        <w:rPr>
-          <w:rFonts w:ascii="Courier New" w:hAnsi="Courier New"/>
-          <w:b/>
-          <w:bCs/>
-          <w:sz w:val="20"/>
-          <w:szCs w:val="20"/>
-        </w:rPr>
-        <w:t>TurtleWorld</w:t>
-      </w:r>
-      <w:proofErr w:type="spellEnd"/>
-      <w:r>
-        <w:rPr>
-          <w:rFonts w:ascii="Courier New" w:hAnsi="Courier New"/>
-          <w:b/>
-          <w:bCs/>
-          <w:sz w:val="20"/>
-          <w:szCs w:val="20"/>
-        </w:rPr>
-        <w:t xml:space="preserve"> import *</w:t>
-      </w:r>
-      <w:r>
-        <w:t xml:space="preserve"> tells Python to import the entire </w:t>
-      </w:r>
-      <w:proofErr w:type="spellStart"/>
-      <w:r>
-        <w:t>TurtleWorld</w:t>
-      </w:r>
-      <w:proofErr w:type="spellEnd"/>
-      <w:r>
-        <w:t xml:space="preserve"> library which </w:t>
+        <w:t>from TurtleWorld import *</w:t>
+      </w:r>
+      <w:r>
+        <w:t xml:space="preserve"> tells Python to import the entire TurtleWorld library which </w:t>
       </w:r>
       <w:r>
         <w:t>is needed for this program. The</w:t>
@@ -2435,41 +2008,7 @@
           <w:sz w:val="20"/>
           <w:szCs w:val="20"/>
         </w:rPr>
-        <w:t xml:space="preserve">world = </w:t>
-      </w:r>
-      <w:proofErr w:type="spellStart"/>
-      <w:proofErr w:type="gramStart"/>
-      <w:r>
-        <w:rPr>
-          <w:rFonts w:ascii="Courier New" w:hAnsi="Courier New"/>
-          <w:b/>
-          <w:bCs/>
-          <w:sz w:val="20"/>
-          <w:szCs w:val="20"/>
-        </w:rPr>
-        <w:t>TurtleWorld</w:t>
-      </w:r>
-      <w:proofErr w:type="spellEnd"/>
-      <w:r>
-        <w:rPr>
-          <w:rFonts w:ascii="Courier New" w:hAnsi="Courier New"/>
-          <w:b/>
-          <w:bCs/>
-          <w:sz w:val="20"/>
-          <w:szCs w:val="20"/>
-        </w:rPr>
-        <w:t>(</w:t>
-      </w:r>
-      <w:proofErr w:type="gramEnd"/>
-      <w:r>
-        <w:rPr>
-          <w:rFonts w:ascii="Courier New" w:hAnsi="Courier New"/>
-          <w:b/>
-          <w:bCs/>
-          <w:sz w:val="20"/>
-          <w:szCs w:val="20"/>
-        </w:rPr>
-        <w:t>)</w:t>
+        <w:t>world = TurtleWorld()</w:t>
       </w:r>
       <w:r>
         <w:t xml:space="preserve"> is used to create a turtle graphics window. The following line </w:t>
@@ -2482,29 +2021,7 @@
           <w:sz w:val="20"/>
           <w:szCs w:val="20"/>
         </w:rPr>
-        <w:t xml:space="preserve">turtle = </w:t>
-      </w:r>
-      <w:proofErr w:type="gramStart"/>
-      <w:r>
-        <w:rPr>
-          <w:rFonts w:ascii="Courier New" w:hAnsi="Courier New"/>
-          <w:b/>
-          <w:bCs/>
-          <w:sz w:val="20"/>
-          <w:szCs w:val="20"/>
-        </w:rPr>
-        <w:t>Turtle(</w:t>
-      </w:r>
-      <w:proofErr w:type="gramEnd"/>
-      <w:r>
-        <w:rPr>
-          <w:rFonts w:ascii="Courier New" w:hAnsi="Courier New"/>
-          <w:b/>
-          <w:bCs/>
-          <w:sz w:val="20"/>
-          <w:szCs w:val="20"/>
-        </w:rPr>
-        <w:t>)</w:t>
+        <w:t>turtle = Turtle()</w:t>
       </w:r>
       <w:r>
         <w:t xml:space="preserve"> creates a new turtle and assigns it to the variable </w:t>
@@ -2881,27 +2398,21 @@
       <w:r>
         <w:t xml:space="preserve">Create two assignment statements before the </w:t>
       </w:r>
-      <w:proofErr w:type="spellStart"/>
-      <w:proofErr w:type="gramStart"/>
       <w:r>
         <w:rPr>
           <w:b/>
         </w:rPr>
         <w:t>fd</w:t>
       </w:r>
-      <w:proofErr w:type="spellEnd"/>
-      <w:proofErr w:type="gramEnd"/>
       <w:r>
         <w:t xml:space="preserve"> and </w:t>
       </w:r>
-      <w:proofErr w:type="spellStart"/>
       <w:r>
         <w:rPr>
           <w:b/>
         </w:rPr>
         <w:t>rt</w:t>
       </w:r>
-      <w:proofErr w:type="spellEnd"/>
       <w:r>
         <w:t xml:space="preserve"> drawing commands.  The first assignment statement should assign a value to a variable named </w:t>
       </w:r>
@@ -2959,27 +2470,21 @@
       <w:r>
         <w:t xml:space="preserve">Replace the magic numbers in the </w:t>
       </w:r>
-      <w:proofErr w:type="spellStart"/>
-      <w:proofErr w:type="gramStart"/>
       <w:r>
         <w:rPr>
           <w:b/>
         </w:rPr>
         <w:t>fd</w:t>
       </w:r>
-      <w:proofErr w:type="spellEnd"/>
-      <w:proofErr w:type="gramEnd"/>
       <w:r>
         <w:t xml:space="preserve"> and </w:t>
       </w:r>
-      <w:proofErr w:type="spellStart"/>
       <w:r>
         <w:rPr>
           <w:b/>
         </w:rPr>
         <w:t>rt</w:t>
       </w:r>
-      <w:proofErr w:type="spellEnd"/>
       <w:r>
         <w:t xml:space="preserve"> drawing</w:t>
       </w:r>
@@ -3347,29 +2852,7 @@
           <w:sz w:val="20"/>
           <w:szCs w:val="20"/>
         </w:rPr>
-        <w:t xml:space="preserve"># Load </w:t>
-      </w:r>
-      <w:proofErr w:type="spellStart"/>
-      <w:r>
-        <w:rPr>
-          <w:rFonts w:ascii="Courier New" w:hAnsi="Courier New"/>
-          <w:b/>
-          <w:bCs/>
-          <w:sz w:val="20"/>
-          <w:szCs w:val="20"/>
-        </w:rPr>
-        <w:t>TurtleWorld</w:t>
-      </w:r>
-      <w:proofErr w:type="spellEnd"/>
-      <w:r>
-        <w:rPr>
-          <w:rFonts w:ascii="Courier New" w:hAnsi="Courier New"/>
-          <w:b/>
-          <w:bCs/>
-          <w:sz w:val="20"/>
-          <w:szCs w:val="20"/>
-        </w:rPr>
-        <w:t xml:space="preserve"> functions</w:t>
+        <w:t># Load TurtleWorld functions</w:t>
       </w:r>
     </w:p>
     <w:p>
@@ -3392,50 +2875,7 @@
           <w:szCs w:val="20"/>
         </w:rPr>
         <w:tab/>
-      </w:r>
-      <w:proofErr w:type="gramStart"/>
-      <w:r>
-        <w:rPr>
-          <w:rFonts w:ascii="Courier New" w:hAnsi="Courier New"/>
-          <w:b/>
-          <w:bCs/>
-          <w:sz w:val="20"/>
-          <w:szCs w:val="20"/>
-        </w:rPr>
-        <w:t>from</w:t>
-      </w:r>
-      <w:proofErr w:type="gramEnd"/>
-      <w:r>
-        <w:rPr>
-          <w:rFonts w:ascii="Courier New" w:hAnsi="Courier New"/>
-          <w:b/>
-          <w:bCs/>
-          <w:sz w:val="20"/>
-          <w:szCs w:val="20"/>
-        </w:rPr>
-        <w:t xml:space="preserve"> </w:t>
-      </w:r>
-      <w:proofErr w:type="spellStart"/>
-      <w:r>
-        <w:rPr>
-          <w:rFonts w:ascii="Courier New" w:hAnsi="Courier New"/>
-          <w:b/>
-          <w:bCs/>
-          <w:sz w:val="20"/>
-          <w:szCs w:val="20"/>
-        </w:rPr>
-        <w:t>TurtleWorld</w:t>
-      </w:r>
-      <w:proofErr w:type="spellEnd"/>
-      <w:r>
-        <w:rPr>
-          <w:rFonts w:ascii="Courier New" w:hAnsi="Courier New"/>
-          <w:b/>
-          <w:bCs/>
-          <w:sz w:val="20"/>
-          <w:szCs w:val="20"/>
-        </w:rPr>
-        <w:t xml:space="preserve"> import *</w:t>
+        <w:t>from TurtleWorld import *</w:t>
       </w:r>
     </w:p>
     <w:p>
@@ -3470,30 +2910,7 @@
           <w:szCs w:val="20"/>
         </w:rPr>
         <w:tab/>
-      </w:r>
-      <w:proofErr w:type="spellStart"/>
-      <w:proofErr w:type="gramStart"/>
-      <w:r>
-        <w:rPr>
-          <w:rFonts w:ascii="Courier New" w:hAnsi="Courier New"/>
-          <w:b/>
-          <w:bCs/>
-          <w:sz w:val="20"/>
-          <w:szCs w:val="20"/>
-        </w:rPr>
-        <w:t>def</w:t>
-      </w:r>
-      <w:proofErr w:type="spellEnd"/>
-      <w:proofErr w:type="gramEnd"/>
-      <w:r>
-        <w:rPr>
-          <w:rFonts w:ascii="Courier New" w:hAnsi="Courier New"/>
-          <w:b/>
-          <w:bCs/>
-          <w:sz w:val="20"/>
-          <w:szCs w:val="20"/>
-        </w:rPr>
-        <w:t xml:space="preserve"> main():</w:t>
+        <w:t>def main():</w:t>
       </w:r>
     </w:p>
     <w:p>
@@ -3526,50 +2943,17 @@
           <w:szCs w:val="20"/>
         </w:rPr>
         <w:tab/>
-      </w:r>
-      <w:proofErr w:type="gramStart"/>
-      <w:r>
-        <w:rPr>
-          <w:rFonts w:ascii="Courier New" w:hAnsi="Courier New"/>
-          <w:b/>
-          <w:bCs/>
-          <w:sz w:val="20"/>
-          <w:szCs w:val="20"/>
-        </w:rPr>
         <w:t>a</w:t>
       </w:r>
-      <w:proofErr w:type="gramEnd"/>
-      <w:r>
-        <w:rPr>
-          <w:rFonts w:ascii="Courier New" w:hAnsi="Courier New"/>
-          <w:b/>
-          <w:bCs/>
-          <w:sz w:val="20"/>
-          <w:szCs w:val="20"/>
-        </w:rPr>
-        <w:t xml:space="preserve"> = </w:t>
-      </w:r>
-      <w:proofErr w:type="spellStart"/>
-      <w:r>
-        <w:rPr>
-          <w:rFonts w:ascii="Courier New" w:hAnsi="Courier New"/>
-          <w:b/>
-          <w:bCs/>
-          <w:sz w:val="20"/>
-          <w:szCs w:val="20"/>
-        </w:rPr>
-        <w:t>TurtleWorld</w:t>
-      </w:r>
-      <w:proofErr w:type="spellEnd"/>
-      <w:r>
-        <w:rPr>
-          <w:rFonts w:ascii="Courier New" w:hAnsi="Courier New"/>
-          <w:b/>
-          <w:bCs/>
-          <w:sz w:val="20"/>
-          <w:szCs w:val="20"/>
-        </w:rPr>
-        <w:t>()</w:t>
+      <w:r>
+        <w:rPr>
+          <w:rFonts w:ascii="Courier New" w:hAnsi="Courier New"/>
+          <w:b/>
+          <w:bCs/>
+          <w:sz w:val="20"/>
+          <w:szCs w:val="20"/>
+        </w:rPr>
+        <w:t xml:space="preserve"> = TurtleWorld()</w:t>
       </w:r>
     </w:p>
     <w:p>
@@ -3584,7 +2968,6 @@
           <w:szCs w:val="20"/>
         </w:rPr>
       </w:pPr>
-      <w:proofErr w:type="gramStart"/>
       <w:r>
         <w:rPr>
           <w:rFonts w:ascii="Courier New" w:hAnsi="Courier New"/>
@@ -3595,7 +2978,6 @@
         </w:rPr>
         <w:t>x</w:t>
       </w:r>
-      <w:proofErr w:type="gramEnd"/>
       <w:r>
         <w:rPr>
           <w:rFonts w:ascii="Courier New" w:hAnsi="Courier New"/>
@@ -3638,7 +3020,6 @@
         </w:rPr>
         <w:tab/>
       </w:r>
-      <w:proofErr w:type="gramStart"/>
       <w:r>
         <w:rPr>
           <w:rFonts w:ascii="Courier New" w:hAnsi="Courier New"/>
@@ -3649,7 +3030,6 @@
         </w:rPr>
         <w:t>t</w:t>
       </w:r>
-      <w:proofErr w:type="gramEnd"/>
       <w:r>
         <w:rPr>
           <w:rFonts w:ascii="Courier New" w:hAnsi="Courier New"/>
@@ -3691,30 +3071,7 @@
           <w:szCs w:val="20"/>
         </w:rPr>
         <w:tab/>
-      </w:r>
-      <w:proofErr w:type="spellStart"/>
-      <w:proofErr w:type="gramStart"/>
-      <w:r>
-        <w:rPr>
-          <w:rFonts w:ascii="Courier New" w:hAnsi="Courier New"/>
-          <w:b/>
-          <w:bCs/>
-          <w:sz w:val="20"/>
-          <w:szCs w:val="20"/>
-        </w:rPr>
-        <w:t>fd</w:t>
-      </w:r>
-      <w:proofErr w:type="spellEnd"/>
-      <w:proofErr w:type="gramEnd"/>
-      <w:r>
-        <w:rPr>
-          <w:rFonts w:ascii="Courier New" w:hAnsi="Courier New"/>
-          <w:b/>
-          <w:bCs/>
-          <w:sz w:val="20"/>
-          <w:szCs w:val="20"/>
-        </w:rPr>
-        <w:t>(x, t</w:t>
+        <w:t>fd(x, t</w:t>
       </w:r>
       <w:r>
         <w:rPr>
@@ -3757,28 +3114,7 @@
           <w:szCs w:val="20"/>
         </w:rPr>
         <w:tab/>
-      </w:r>
-      <w:proofErr w:type="gramStart"/>
-      <w:r>
-        <w:rPr>
-          <w:rFonts w:ascii="Courier New" w:hAnsi="Courier New"/>
-          <w:b/>
-          <w:bCs/>
-          <w:sz w:val="20"/>
-          <w:szCs w:val="20"/>
-        </w:rPr>
-        <w:t>z</w:t>
-      </w:r>
-      <w:proofErr w:type="gramEnd"/>
-      <w:r>
-        <w:rPr>
-          <w:rFonts w:ascii="Courier New" w:hAnsi="Courier New"/>
-          <w:b/>
-          <w:bCs/>
-          <w:sz w:val="20"/>
-          <w:szCs w:val="20"/>
-        </w:rPr>
-        <w:t xml:space="preserve"> = 60</w:t>
+        <w:t>z = 60</w:t>
       </w:r>
     </w:p>
     <w:p>
@@ -3812,29 +3148,15 @@
         </w:rPr>
         <w:tab/>
       </w:r>
-      <w:proofErr w:type="spellStart"/>
-      <w:proofErr w:type="gramStart"/>
-      <w:r>
-        <w:rPr>
-          <w:rFonts w:ascii="Courier New" w:hAnsi="Courier New"/>
-          <w:b/>
-          <w:bCs/>
-          <w:sz w:val="20"/>
-          <w:szCs w:val="20"/>
-        </w:rPr>
-        <w:t>rt</w:t>
-      </w:r>
-      <w:proofErr w:type="spellEnd"/>
-      <w:proofErr w:type="gramEnd"/>
-      <w:r>
-        <w:rPr>
-          <w:rFonts w:ascii="Courier New" w:hAnsi="Courier New"/>
-          <w:b/>
-          <w:bCs/>
-          <w:sz w:val="20"/>
-          <w:szCs w:val="20"/>
-        </w:rPr>
-        <w:t>(x, z</w:t>
+      <w:r>
+        <w:rPr>
+          <w:rFonts w:ascii="Courier New" w:hAnsi="Courier New"/>
+          <w:b/>
+          <w:bCs/>
+          <w:sz w:val="20"/>
+          <w:szCs w:val="20"/>
+        </w:rPr>
+        <w:t>rt(x, z</w:t>
       </w:r>
       <w:r>
         <w:rPr>
@@ -3877,30 +3199,7 @@
           <w:szCs w:val="20"/>
         </w:rPr>
         <w:tab/>
-      </w:r>
-      <w:proofErr w:type="spellStart"/>
-      <w:proofErr w:type="gramStart"/>
-      <w:r>
-        <w:rPr>
-          <w:rFonts w:ascii="Courier New" w:hAnsi="Courier New"/>
-          <w:b/>
-          <w:bCs/>
-          <w:sz w:val="20"/>
-          <w:szCs w:val="20"/>
-        </w:rPr>
-        <w:t>fd</w:t>
-      </w:r>
-      <w:proofErr w:type="spellEnd"/>
-      <w:proofErr w:type="gramEnd"/>
-      <w:r>
-        <w:rPr>
-          <w:rFonts w:ascii="Courier New" w:hAnsi="Courier New"/>
-          <w:b/>
-          <w:bCs/>
-          <w:sz w:val="20"/>
-          <w:szCs w:val="20"/>
-        </w:rPr>
-        <w:t>(x, z</w:t>
+        <w:t>fd(x, z</w:t>
       </w:r>
       <w:r>
         <w:rPr>
@@ -3943,28 +3242,7 @@
           <w:szCs w:val="20"/>
         </w:rPr>
         <w:tab/>
-      </w:r>
-      <w:proofErr w:type="gramStart"/>
-      <w:r>
-        <w:rPr>
-          <w:rFonts w:ascii="Courier New" w:hAnsi="Courier New"/>
-          <w:b/>
-          <w:bCs/>
-          <w:sz w:val="20"/>
-          <w:szCs w:val="20"/>
-        </w:rPr>
-        <w:t>z</w:t>
-      </w:r>
-      <w:proofErr w:type="gramEnd"/>
-      <w:r>
-        <w:rPr>
-          <w:rFonts w:ascii="Courier New" w:hAnsi="Courier New"/>
-          <w:b/>
-          <w:bCs/>
-          <w:sz w:val="20"/>
-          <w:szCs w:val="20"/>
-        </w:rPr>
-        <w:t xml:space="preserve"> = 100</w:t>
+        <w:t>z = 100</w:t>
       </w:r>
     </w:p>
     <w:p>
@@ -3997,30 +3275,7 @@
           <w:szCs w:val="20"/>
         </w:rPr>
         <w:tab/>
-      </w:r>
-      <w:proofErr w:type="spellStart"/>
-      <w:proofErr w:type="gramStart"/>
-      <w:r>
-        <w:rPr>
-          <w:rFonts w:ascii="Courier New" w:hAnsi="Courier New"/>
-          <w:b/>
-          <w:bCs/>
-          <w:sz w:val="20"/>
-          <w:szCs w:val="20"/>
-        </w:rPr>
-        <w:t>rt</w:t>
-      </w:r>
-      <w:proofErr w:type="spellEnd"/>
-      <w:proofErr w:type="gramEnd"/>
-      <w:r>
-        <w:rPr>
-          <w:rFonts w:ascii="Courier New" w:hAnsi="Courier New"/>
-          <w:b/>
-          <w:bCs/>
-          <w:sz w:val="20"/>
-          <w:szCs w:val="20"/>
-        </w:rPr>
-        <w:t>(x, z</w:t>
+        <w:t>rt(x, z</w:t>
       </w:r>
       <w:r>
         <w:rPr>
@@ -4063,30 +3318,7 @@
           <w:szCs w:val="20"/>
         </w:rPr>
         <w:tab/>
-      </w:r>
-      <w:proofErr w:type="spellStart"/>
-      <w:proofErr w:type="gramStart"/>
-      <w:r>
-        <w:rPr>
-          <w:rFonts w:ascii="Courier New" w:hAnsi="Courier New"/>
-          <w:b/>
-          <w:bCs/>
-          <w:sz w:val="20"/>
-          <w:szCs w:val="20"/>
-        </w:rPr>
-        <w:t>fd</w:t>
-      </w:r>
-      <w:proofErr w:type="spellEnd"/>
-      <w:proofErr w:type="gramEnd"/>
-      <w:r>
-        <w:rPr>
-          <w:rFonts w:ascii="Courier New" w:hAnsi="Courier New"/>
-          <w:b/>
-          <w:bCs/>
-          <w:sz w:val="20"/>
-          <w:szCs w:val="20"/>
-        </w:rPr>
-        <w:t>(x, t</w:t>
+        <w:t>fd(x, t</w:t>
       </w:r>
       <w:r>
         <w:rPr>
@@ -4129,30 +3361,7 @@
           <w:szCs w:val="20"/>
         </w:rPr>
         <w:tab/>
-      </w:r>
-      <w:proofErr w:type="spellStart"/>
-      <w:proofErr w:type="gramStart"/>
-      <w:r>
-        <w:rPr>
-          <w:rFonts w:ascii="Courier New" w:hAnsi="Courier New"/>
-          <w:b/>
-          <w:bCs/>
-          <w:sz w:val="20"/>
-          <w:szCs w:val="20"/>
-        </w:rPr>
-        <w:t>rt</w:t>
-      </w:r>
-      <w:proofErr w:type="spellEnd"/>
-      <w:proofErr w:type="gramEnd"/>
-      <w:r>
-        <w:rPr>
-          <w:rFonts w:ascii="Courier New" w:hAnsi="Courier New"/>
-          <w:b/>
-          <w:bCs/>
-          <w:sz w:val="20"/>
-          <w:szCs w:val="20"/>
-        </w:rPr>
-        <w:t>(x, z)</w:t>
+        <w:t>rt(x, z)</w:t>
       </w:r>
     </w:p>
     <w:p>
@@ -4240,28 +3449,7 @@
           <w:szCs w:val="20"/>
         </w:rPr>
         <w:tab/>
-      </w:r>
-      <w:proofErr w:type="gramStart"/>
-      <w:r>
-        <w:rPr>
-          <w:rFonts w:ascii="Courier New" w:hAnsi="Courier New"/>
-          <w:b/>
-          <w:bCs/>
-          <w:sz w:val="20"/>
-          <w:szCs w:val="20"/>
-        </w:rPr>
-        <w:t>key</w:t>
-      </w:r>
-      <w:proofErr w:type="gramEnd"/>
-      <w:r>
-        <w:rPr>
-          <w:rFonts w:ascii="Courier New" w:hAnsi="Courier New"/>
-          <w:b/>
-          <w:bCs/>
-          <w:sz w:val="20"/>
-          <w:szCs w:val="20"/>
-        </w:rPr>
-        <w:t xml:space="preserve"> = input(‘Press enter to exit’)</w:t>
+        <w:t>key = input(‘Press enter to exit’)</w:t>
       </w:r>
     </w:p>
     <w:p>
@@ -4294,30 +3482,7 @@
           <w:szCs w:val="20"/>
         </w:rPr>
         <w:tab/>
-      </w:r>
-      <w:proofErr w:type="spellStart"/>
-      <w:proofErr w:type="gramStart"/>
-      <w:r>
-        <w:rPr>
-          <w:rFonts w:ascii="Courier New" w:hAnsi="Courier New"/>
-          <w:b/>
-          <w:bCs/>
-          <w:sz w:val="20"/>
-          <w:szCs w:val="20"/>
-        </w:rPr>
-        <w:t>world.destroy</w:t>
-      </w:r>
-      <w:proofErr w:type="spellEnd"/>
-      <w:proofErr w:type="gramEnd"/>
-      <w:r>
-        <w:rPr>
-          <w:rFonts w:ascii="Courier New" w:hAnsi="Courier New"/>
-          <w:b/>
-          <w:bCs/>
-          <w:sz w:val="20"/>
-          <w:szCs w:val="20"/>
-        </w:rPr>
-        <w:t>()</w:t>
+        <w:t>world.destroy()</w:t>
       </w:r>
     </w:p>
     <w:p>
@@ -4344,27 +3509,15 @@
           <w:szCs w:val="20"/>
         </w:rPr>
       </w:pPr>
-      <w:proofErr w:type="gramStart"/>
-      <w:r>
-        <w:rPr>
-          <w:rFonts w:ascii="Courier New" w:hAnsi="Courier New"/>
-          <w:b/>
-          <w:bCs/>
-          <w:sz w:val="20"/>
-          <w:szCs w:val="20"/>
-        </w:rPr>
-        <w:t>main</w:t>
-      </w:r>
-      <w:proofErr w:type="gramEnd"/>
-      <w:r>
-        <w:rPr>
-          <w:rFonts w:ascii="Courier New" w:hAnsi="Courier New"/>
-          <w:b/>
-          <w:bCs/>
-          <w:sz w:val="20"/>
-          <w:szCs w:val="20"/>
-        </w:rPr>
-        <w:t>()</w:t>
+      <w:r>
+        <w:rPr>
+          <w:rFonts w:ascii="Courier New" w:hAnsi="Courier New"/>
+          <w:b/>
+          <w:bCs/>
+          <w:sz w:val="20"/>
+          <w:szCs w:val="20"/>
+        </w:rPr>
+        <w:t>main()</w:t>
       </w:r>
     </w:p>
     <w:p>
@@ -4565,29 +3718,7 @@
           <w:sz w:val="28"/>
           <w:szCs w:val="28"/>
         </w:rPr>
-        <w:t xml:space="preserve">. It's a bird, it's a plane, </w:t>
-      </w:r>
-      <w:proofErr w:type="gramStart"/>
-      <w:r>
-        <w:rPr>
-          <w:rFonts w:ascii="Arial" w:hAnsi="Arial"/>
-          <w:b/>
-          <w:bCs/>
-          <w:sz w:val="28"/>
-          <w:szCs w:val="28"/>
-        </w:rPr>
-        <w:t>it's</w:t>
-      </w:r>
-      <w:proofErr w:type="gramEnd"/>
-      <w:r>
-        <w:rPr>
-          <w:rFonts w:ascii="Arial" w:hAnsi="Arial"/>
-          <w:b/>
-          <w:bCs/>
-          <w:sz w:val="28"/>
-          <w:szCs w:val="28"/>
-        </w:rPr>
-        <w:t xml:space="preserve"> </w:t>
+        <w:t xml:space="preserve">. It's a bird, it's a plane, it's </w:t>
       </w:r>
       <w:r>
         <w:rPr>
@@ -4800,15 +3931,7 @@
         <w:rPr>
           <w:b/>
         </w:rPr>
-        <w:t xml:space="preserve"> </w:t>
-      </w:r>
-      <w:bookmarkStart w:id="0" w:name="_GoBack"/>
-      <w:bookmarkEnd w:id="0"/>
-      <w:r>
-        <w:rPr>
-          <w:b/>
-        </w:rPr>
-        <w:t>triangle</w:t>
+        <w:t xml:space="preserve"> triangle</w:t>
       </w:r>
       <w:r>
         <w:t xml:space="preserve">.  A good starting value for </w:t>
@@ -4909,14 +4032,12 @@
       <w:r>
         <w:t xml:space="preserve"> variable called </w:t>
       </w:r>
-      <w:proofErr w:type="spellStart"/>
       <w:r>
         <w:rPr>
           <w:b/>
         </w:rPr>
         <w:t>slength</w:t>
       </w:r>
-      <w:proofErr w:type="spellEnd"/>
       <w:r>
         <w:t xml:space="preserve"> that is computed as one-</w:t>
       </w:r>
@@ -5135,7 +4256,6 @@
       <w:r>
         <w:t xml:space="preserve">and then selecting </w:t>
       </w:r>
-      <w:proofErr w:type="spellStart"/>
       <w:r>
         <w:rPr>
           <w:rFonts w:ascii="Courier New" w:hAnsi="Courier New"/>
@@ -5146,7 +4266,6 @@
         </w:rPr>
         <w:t>superturtle</w:t>
       </w:r>
-      <w:proofErr w:type="spellEnd"/>
       <w:r>
         <w:t xml:space="preserve"> in the pop-up box that appears.</w:t>
       </w:r>
@@ -5285,7 +4404,15 @@
         </w:numPr>
       </w:pPr>
       <w:r>
-        <w:t>Open a web browser (e.g. Internet Explorer) and enter the following URL (continue to the website if it brings up a certificate error page)</w:t>
+        <w:t xml:space="preserve">Open a web browser (e.g. </w:t>
+      </w:r>
+      <w:r>
+        <w:t>Google Chrome</w:t>
+      </w:r>
+      <w:bookmarkStart w:id="0" w:name="_GoBack"/>
+      <w:bookmarkEnd w:id="0"/>
+      <w:r>
+        <w:t>) and enter the following URL (continue to the website if it brings up a certificate error page)</w:t>
       </w:r>
     </w:p>
     <w:p>
@@ -5423,7 +4550,6 @@
         </w:rPr>
         <w:t>Choose File</w:t>
       </w:r>
-      <w:proofErr w:type="gramStart"/>
       <w:r>
         <w:rPr>
           <w:b/>
@@ -5431,11 +4557,7 @@
         <w:t>…</w:t>
       </w:r>
       <w:r>
-        <w:t xml:space="preserve"> ,</w:t>
-      </w:r>
-      <w:proofErr w:type="gramEnd"/>
-      <w:r>
-        <w:t xml:space="preserve"> navigate to your program directory and select your </w:t>
+        <w:t xml:space="preserve"> , navigate to your program directory and select your </w:t>
       </w:r>
       <w:r>
         <w:rPr>

</xml_diff>